<commit_message>
Merge actual carriers to movement doc
</commit_message>
<xml_diff>
--- a/src/EA.Iws.Api/Documents/MovementMergeTemplate.docx
+++ b/src/EA.Iws.Api/Documents/MovementMergeTemplate.docx
@@ -350,8 +350,6 @@
                 <w:sz w:val="16"/>
               </w:rPr>
             </w:pPr>
-            <w:bookmarkStart w:id="0" w:name="_GoBack"/>
-            <w:bookmarkEnd w:id="0"/>
           </w:p>
           <w:p>
             <w:pPr>
@@ -1874,6 +1872,53 @@
               </w:rPr>
               <w:t>Registration No:</w:t>
             </w:r>
+            <w:r>
+              <w:rPr>
+                <w:sz w:val="16"/>
+              </w:rPr>
+              <w:t xml:space="preserve"> </w:t>
+            </w:r>
+            <w:r>
+              <w:rPr>
+                <w:rFonts w:ascii="Arial" w:hAnsi="Arial" w:cs="Arial"/>
+                <w:sz w:val="14"/>
+                <w:szCs w:val="14"/>
+              </w:rPr>
+              <w:fldChar w:fldCharType="begin"/>
+            </w:r>
+            <w:r>
+              <w:rPr>
+                <w:rFonts w:ascii="Arial" w:hAnsi="Arial" w:cs="Arial"/>
+                <w:sz w:val="14"/>
+                <w:szCs w:val="14"/>
+              </w:rPr>
+              <w:instrText xml:space="preserve"> MERGEFIELD  Carrier[FirstReg]  \* MERGEFORMAT </w:instrText>
+            </w:r>
+            <w:r>
+              <w:rPr>
+                <w:rFonts w:ascii="Arial" w:hAnsi="Arial" w:cs="Arial"/>
+                <w:sz w:val="14"/>
+                <w:szCs w:val="14"/>
+              </w:rPr>
+              <w:fldChar w:fldCharType="separate"/>
+            </w:r>
+            <w:r>
+              <w:rPr>
+                <w:rFonts w:ascii="Arial" w:hAnsi="Arial" w:cs="Arial"/>
+                <w:noProof/>
+                <w:sz w:val="14"/>
+                <w:szCs w:val="14"/>
+              </w:rPr>
+              <w:t>«Carrier[FirstReg]»</w:t>
+            </w:r>
+            <w:r>
+              <w:rPr>
+                <w:rFonts w:ascii="Arial" w:hAnsi="Arial" w:cs="Arial"/>
+                <w:sz w:val="14"/>
+                <w:szCs w:val="14"/>
+              </w:rPr>
+              <w:fldChar w:fldCharType="end"/>
+            </w:r>
           </w:p>
           <w:p>
             <w:pPr>
@@ -1887,13 +1932,408 @@
               </w:rPr>
               <w:t xml:space="preserve">Name: </w:t>
             </w:r>
+            <w:r>
+              <w:rPr>
+                <w:rFonts w:ascii="Arial" w:hAnsi="Arial" w:cs="Arial"/>
+                <w:sz w:val="14"/>
+                <w:szCs w:val="14"/>
+              </w:rPr>
+              <w:fldChar w:fldCharType="begin"/>
+            </w:r>
+            <w:r>
+              <w:rPr>
+                <w:rFonts w:ascii="Arial" w:hAnsi="Arial" w:cs="Arial"/>
+                <w:sz w:val="14"/>
+                <w:szCs w:val="14"/>
+              </w:rPr>
+              <w:instrText xml:space="preserve"> MERGEFIELD  Carrier[FirstName]  \* MERGEFORMAT </w:instrText>
+            </w:r>
+            <w:r>
+              <w:rPr>
+                <w:rFonts w:ascii="Arial" w:hAnsi="Arial" w:cs="Arial"/>
+                <w:sz w:val="14"/>
+                <w:szCs w:val="14"/>
+              </w:rPr>
+              <w:fldChar w:fldCharType="separate"/>
+            </w:r>
+            <w:r>
+              <w:rPr>
+                <w:rFonts w:ascii="Arial" w:hAnsi="Arial" w:cs="Arial"/>
+                <w:noProof/>
+                <w:sz w:val="14"/>
+                <w:szCs w:val="14"/>
+              </w:rPr>
+              <w:t>«Carrier[FirstName]»</w:t>
+            </w:r>
+            <w:r>
+              <w:rPr>
+                <w:rFonts w:ascii="Arial" w:hAnsi="Arial" w:cs="Arial"/>
+                <w:sz w:val="14"/>
+                <w:szCs w:val="14"/>
+              </w:rPr>
+              <w:fldChar w:fldCharType="end"/>
+            </w:r>
+            <w:r>
+              <w:rPr>
+                <w:noProof/>
+              </w:rPr>
+              <w:t xml:space="preserve"> </w:t>
+            </w:r>
           </w:p>
           <w:p>
             <w:pPr>
               <w:pStyle w:val="BodyText"/>
             </w:pPr>
             <w:r>
+              <w:rPr>
+                <w:noProof/>
+              </w:rPr>
+              <mc:AlternateContent>
+                <mc:Choice Requires="wps">
+                  <w:drawing>
+                    <wp:anchor distT="45720" distB="45720" distL="114300" distR="114300" simplePos="0" relativeHeight="251740672" behindDoc="0" locked="0" layoutInCell="1" allowOverlap="1" wp14:anchorId="58DF0180" wp14:editId="7E497D63">
+                      <wp:simplePos x="0" y="0"/>
+                      <wp:positionH relativeFrom="column">
+                        <wp:posOffset>568960</wp:posOffset>
+                      </wp:positionH>
+                      <wp:positionV relativeFrom="paragraph">
+                        <wp:posOffset>81550</wp:posOffset>
+                      </wp:positionV>
+                      <wp:extent cx="1682750" cy="177800"/>
+                      <wp:effectExtent l="0" t="0" r="12700" b="12700"/>
+                      <wp:wrapNone/>
+                      <wp:docPr id="4" name="Text Box 2"/>
+                      <wp:cNvGraphicFramePr>
+                        <a:graphicFrameLocks xmlns:a="http://schemas.openxmlformats.org/drawingml/2006/main"/>
+                      </wp:cNvGraphicFramePr>
+                      <a:graphic xmlns:a="http://schemas.openxmlformats.org/drawingml/2006/main">
+                        <a:graphicData uri="http://schemas.microsoft.com/office/word/2010/wordprocessingShape">
+                          <wps:wsp>
+                            <wps:cNvSpPr txBox="1">
+                              <a:spLocks noChangeArrowheads="1"/>
+                            </wps:cNvSpPr>
+                            <wps:spPr bwMode="auto">
+                              <a:xfrm>
+                                <a:off x="0" y="0"/>
+                                <a:ext cx="1682750" cy="177800"/>
+                              </a:xfrm>
+                              <a:prstGeom prst="rect">
+                                <a:avLst/>
+                              </a:prstGeom>
+                              <a:noFill/>
+                              <a:ln w="9525">
+                                <a:noFill/>
+                                <a:miter lim="800000"/>
+                                <a:headEnd/>
+                                <a:tailEnd/>
+                              </a:ln>
+                            </wps:spPr>
+                            <wps:txbx>
+                              <w:txbxContent>
+                                <w:p>
+                                  <w:pPr>
+                                    <w:rPr>
+                                      <w:rFonts w:ascii="Arial" w:hAnsi="Arial" w:cs="Arial"/>
+                                      <w:sz w:val="20"/>
+                                    </w:rPr>
+                                  </w:pPr>
+                                  <w:r>
+                                    <w:rPr>
+                                      <w:rFonts w:ascii="Arial" w:hAnsi="Arial" w:cs="Arial"/>
+                                      <w:sz w:val="20"/>
+                                    </w:rPr>
+                                    <w:fldChar w:fldCharType="begin"/>
+                                  </w:r>
+                                  <w:r>
+                                    <w:rPr>
+                                      <w:rFonts w:ascii="Arial" w:hAnsi="Arial" w:cs="Arial"/>
+                                      <w:sz w:val="20"/>
+                                    </w:rPr>
+                                    <w:instrText xml:space="preserve"> MERGEFIELD  Carrier[AnnexMessage]  \* MERGEFORMAT </w:instrText>
+                                  </w:r>
+                                  <w:r>
+                                    <w:rPr>
+                                      <w:rFonts w:ascii="Arial" w:hAnsi="Arial" w:cs="Arial"/>
+                                      <w:sz w:val="20"/>
+                                    </w:rPr>
+                                    <w:fldChar w:fldCharType="separate"/>
+                                  </w:r>
+                                  <w:r>
+                                    <w:rPr>
+                                      <w:rFonts w:ascii="Arial" w:hAnsi="Arial" w:cs="Arial"/>
+                                      <w:noProof/>
+                                      <w:sz w:val="20"/>
+                                    </w:rPr>
+                                    <w:t>«Carrier[AnnexMessage]»</w:t>
+                                  </w:r>
+                                  <w:r>
+                                    <w:rPr>
+                                      <w:rFonts w:ascii="Arial" w:hAnsi="Arial" w:cs="Arial"/>
+                                      <w:sz w:val="20"/>
+                                    </w:rPr>
+                                    <w:fldChar w:fldCharType="end"/>
+                                  </w:r>
+                                </w:p>
+                              </w:txbxContent>
+                            </wps:txbx>
+                            <wps:bodyPr rot="0" vert="horz" wrap="square" lIns="0" tIns="0" rIns="0" bIns="0" anchor="t" anchorCtr="0">
+                              <a:noAutofit/>
+                            </wps:bodyPr>
+                          </wps:wsp>
+                        </a:graphicData>
+                      </a:graphic>
+                      <wp14:sizeRelH relativeFrom="margin">
+                        <wp14:pctWidth>0</wp14:pctWidth>
+                      </wp14:sizeRelH>
+                      <wp14:sizeRelV relativeFrom="margin">
+                        <wp14:pctHeight>0</wp14:pctHeight>
+                      </wp14:sizeRelV>
+                    </wp:anchor>
+                  </w:drawing>
+                </mc:Choice>
+                <mc:Fallback>
+                  <w:pict>
+                    <v:shapetype w14:anchorId="58DF0180" id="_x0000_t202" coordsize="21600,21600" o:spt="202" path="m,l,21600r21600,l21600,xe">
+                      <v:stroke joinstyle="miter"/>
+                      <v:path gradientshapeok="t" o:connecttype="rect"/>
+                    </v:shapetype>
+                    <v:shape id="_x0000_s1028" type="#_x0000_t202" style="position:absolute;margin-left:44.8pt;margin-top:6.4pt;width:132.5pt;height:14pt;z-index:251740672;visibility:visible;mso-wrap-style:square;mso-width-percent:0;mso-height-percent:0;mso-wrap-distance-left:9pt;mso-wrap-distance-top:3.6pt;mso-wrap-distance-right:9pt;mso-wrap-distance-bottom:3.6pt;mso-position-horizontal:absolute;mso-position-horizontal-relative:text;mso-position-vertical:absolute;mso-position-vertical-relative:text;mso-width-percent:0;mso-height-percent:0;mso-width-relative:margin;mso-height-relative:margin;v-text-anchor:top" o:gfxdata="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" filled="f" stroked="f">
+                      <v:textbox inset="0,0,0,0">
+                        <w:txbxContent>
+                          <w:p>
+                            <w:pPr>
+                              <w:rPr>
+                                <w:rFonts w:ascii="Arial" w:hAnsi="Arial" w:cs="Arial"/>
+                                <w:sz w:val="20"/>
+                              </w:rPr>
+                            </w:pPr>
+                            <w:r>
+                              <w:rPr>
+                                <w:rFonts w:ascii="Arial" w:hAnsi="Arial" w:cs="Arial"/>
+                                <w:sz w:val="20"/>
+                              </w:rPr>
+                              <w:fldChar w:fldCharType="begin"/>
+                            </w:r>
+                            <w:r>
+                              <w:rPr>
+                                <w:rFonts w:ascii="Arial" w:hAnsi="Arial" w:cs="Arial"/>
+                                <w:sz w:val="20"/>
+                              </w:rPr>
+                              <w:instrText xml:space="preserve"> MERGEFIELD  Carrier[AnnexMessage]  \* MERGEFORMAT </w:instrText>
+                            </w:r>
+                            <w:r>
+                              <w:rPr>
+                                <w:rFonts w:ascii="Arial" w:hAnsi="Arial" w:cs="Arial"/>
+                                <w:sz w:val="20"/>
+                              </w:rPr>
+                              <w:fldChar w:fldCharType="separate"/>
+                            </w:r>
+                            <w:r>
+                              <w:rPr>
+                                <w:rFonts w:ascii="Arial" w:hAnsi="Arial" w:cs="Arial"/>
+                                <w:noProof/>
+                                <w:sz w:val="20"/>
+                              </w:rPr>
+                              <w:t>«Carrier[AnnexMessage]»</w:t>
+                            </w:r>
+                            <w:r>
+                              <w:rPr>
+                                <w:rFonts w:ascii="Arial" w:hAnsi="Arial" w:cs="Arial"/>
+                                <w:sz w:val="20"/>
+                              </w:rPr>
+                              <w:fldChar w:fldCharType="end"/>
+                            </w:r>
+                          </w:p>
+                        </w:txbxContent>
+                      </v:textbox>
+                    </v:shape>
+                  </w:pict>
+                </mc:Fallback>
+              </mc:AlternateContent>
+            </w:r>
+            <w:r>
+              <w:rPr>
+                <w:noProof/>
+              </w:rPr>
+              <mc:AlternateContent>
+                <mc:Choice Requires="wps">
+                  <w:drawing>
+                    <wp:anchor distT="45720" distB="45720" distL="114300" distR="114300" simplePos="0" relativeHeight="251738624" behindDoc="0" locked="0" layoutInCell="1" allowOverlap="1" wp14:anchorId="46A18835" wp14:editId="3DF34560">
+                      <wp:simplePos x="0" y="0"/>
+                      <wp:positionH relativeFrom="column">
+                        <wp:posOffset>393126</wp:posOffset>
+                      </wp:positionH>
+                      <wp:positionV relativeFrom="paragraph">
+                        <wp:posOffset>10238</wp:posOffset>
+                      </wp:positionV>
+                      <wp:extent cx="1853608" cy="346554"/>
+                      <wp:effectExtent l="0" t="0" r="13335" b="0"/>
+                      <wp:wrapNone/>
+                      <wp:docPr id="1" name="Text Box 1"/>
+                      <wp:cNvGraphicFramePr>
+                        <a:graphicFrameLocks xmlns:a="http://schemas.openxmlformats.org/drawingml/2006/main"/>
+                      </wp:cNvGraphicFramePr>
+                      <a:graphic xmlns:a="http://schemas.openxmlformats.org/drawingml/2006/main">
+                        <a:graphicData uri="http://schemas.microsoft.com/office/word/2010/wordprocessingShape">
+                          <wps:wsp>
+                            <wps:cNvSpPr txBox="1">
+                              <a:spLocks noChangeArrowheads="1"/>
+                            </wps:cNvSpPr>
+                            <wps:spPr bwMode="auto">
+                              <a:xfrm>
+                                <a:off x="0" y="0"/>
+                                <a:ext cx="1853608" cy="346554"/>
+                              </a:xfrm>
+                              <a:prstGeom prst="rect">
+                                <a:avLst/>
+                              </a:prstGeom>
+                              <a:noFill/>
+                              <a:ln w="9525">
+                                <a:noFill/>
+                                <a:miter lim="800000"/>
+                                <a:headEnd/>
+                                <a:tailEnd/>
+                              </a:ln>
+                            </wps:spPr>
+                            <wps:txbx>
+                              <w:txbxContent>
+                                <w:p>
+                                  <w:pPr>
+                                    <w:rPr>
+                                      <w:rFonts w:ascii="Arial" w:hAnsi="Arial" w:cs="Arial"/>
+                                      <w:sz w:val="14"/>
+                                      <w:szCs w:val="14"/>
+                                    </w:rPr>
+                                  </w:pPr>
+                                  <w:r>
+                                    <w:rPr>
+                                      <w:rFonts w:ascii="Arial" w:hAnsi="Arial" w:cs="Arial"/>
+                                      <w:sz w:val="14"/>
+                                      <w:szCs w:val="14"/>
+                                    </w:rPr>
+                                    <w:fldChar w:fldCharType="begin"/>
+                                  </w:r>
+                                  <w:r>
+                                    <w:rPr>
+                                      <w:rFonts w:ascii="Arial" w:hAnsi="Arial" w:cs="Arial"/>
+                                      <w:sz w:val="14"/>
+                                      <w:szCs w:val="14"/>
+                                    </w:rPr>
+                                    <w:instrText xml:space="preserve"> MERGEFIELD  Carrier[FirstAddress]  \* MERGEFORMAT </w:instrText>
+                                  </w:r>
+                                  <w:r>
+                                    <w:rPr>
+                                      <w:rFonts w:ascii="Arial" w:hAnsi="Arial" w:cs="Arial"/>
+                                      <w:sz w:val="14"/>
+                                      <w:szCs w:val="14"/>
+                                    </w:rPr>
+                                    <w:fldChar w:fldCharType="separate"/>
+                                  </w:r>
+                                  <w:r>
+                                    <w:rPr>
+                                      <w:rFonts w:ascii="Arial" w:hAnsi="Arial" w:cs="Arial"/>
+                                      <w:noProof/>
+                                      <w:sz w:val="14"/>
+                                      <w:szCs w:val="14"/>
+                                    </w:rPr>
+                                    <w:t>«Carrier[FirstAddress]»</w:t>
+                                  </w:r>
+                                  <w:r>
+                                    <w:rPr>
+                                      <w:rFonts w:ascii="Arial" w:hAnsi="Arial" w:cs="Arial"/>
+                                      <w:sz w:val="14"/>
+                                      <w:szCs w:val="14"/>
+                                    </w:rPr>
+                                    <w:fldChar w:fldCharType="end"/>
+                                  </w:r>
+                                </w:p>
+                              </w:txbxContent>
+                            </wps:txbx>
+                            <wps:bodyPr rot="0" vert="horz" wrap="square" lIns="0" tIns="0" rIns="0" bIns="0" anchor="t" anchorCtr="0">
+                              <a:noAutofit/>
+                            </wps:bodyPr>
+                          </wps:wsp>
+                        </a:graphicData>
+                      </a:graphic>
+                      <wp14:sizeRelH relativeFrom="margin">
+                        <wp14:pctWidth>0</wp14:pctWidth>
+                      </wp14:sizeRelH>
+                      <wp14:sizeRelV relativeFrom="margin">
+                        <wp14:pctHeight>0</wp14:pctHeight>
+                      </wp14:sizeRelV>
+                    </wp:anchor>
+                  </w:drawing>
+                </mc:Choice>
+                <mc:Fallback>
+                  <w:pict>
+                    <v:shape w14:anchorId="46A18835" id="Text Box 1" o:spid="_x0000_s1029" type="#_x0000_t202" style="position:absolute;margin-left:30.95pt;margin-top:.8pt;width:145.95pt;height:27.3pt;z-index:251738624;visibility:visible;mso-wrap-style:square;mso-width-percent:0;mso-height-percent:0;mso-wrap-distance-left:9pt;mso-wrap-distance-top:3.6pt;mso-wrap-distance-right:9pt;mso-wrap-distance-bottom:3.6pt;mso-position-horizontal:absolute;mso-position-horizontal-relative:text;mso-position-vertical:absolute;mso-position-vertical-relative:text;mso-width-percent:0;mso-height-percent:0;mso-width-relative:margin;mso-height-relative:margin;v-text-anchor:top" o:gfxdata="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" filled="f" stroked="f">
+                      <v:textbox inset="0,0,0,0">
+                        <w:txbxContent>
+                          <w:p>
+                            <w:pPr>
+                              <w:rPr>
+                                <w:rFonts w:ascii="Arial" w:hAnsi="Arial" w:cs="Arial"/>
+                                <w:sz w:val="14"/>
+                                <w:szCs w:val="14"/>
+                              </w:rPr>
+                            </w:pPr>
+                            <w:r>
+                              <w:rPr>
+                                <w:rFonts w:ascii="Arial" w:hAnsi="Arial" w:cs="Arial"/>
+                                <w:sz w:val="14"/>
+                                <w:szCs w:val="14"/>
+                              </w:rPr>
+                              <w:fldChar w:fldCharType="begin"/>
+                            </w:r>
+                            <w:r>
+                              <w:rPr>
+                                <w:rFonts w:ascii="Arial" w:hAnsi="Arial" w:cs="Arial"/>
+                                <w:sz w:val="14"/>
+                                <w:szCs w:val="14"/>
+                              </w:rPr>
+                              <w:instrText xml:space="preserve"> MERGEFIELD  Carrier[FirstAddress]  \* MERGEFORMAT </w:instrText>
+                            </w:r>
+                            <w:r>
+                              <w:rPr>
+                                <w:rFonts w:ascii="Arial" w:hAnsi="Arial" w:cs="Arial"/>
+                                <w:sz w:val="14"/>
+                                <w:szCs w:val="14"/>
+                              </w:rPr>
+                              <w:fldChar w:fldCharType="separate"/>
+                            </w:r>
+                            <w:r>
+                              <w:rPr>
+                                <w:rFonts w:ascii="Arial" w:hAnsi="Arial" w:cs="Arial"/>
+                                <w:noProof/>
+                                <w:sz w:val="14"/>
+                                <w:szCs w:val="14"/>
+                              </w:rPr>
+                              <w:t>«Carrier[FirstAddress]»</w:t>
+                            </w:r>
+                            <w:r>
+                              <w:rPr>
+                                <w:rFonts w:ascii="Arial" w:hAnsi="Arial" w:cs="Arial"/>
+                                <w:sz w:val="14"/>
+                                <w:szCs w:val="14"/>
+                              </w:rPr>
+                              <w:fldChar w:fldCharType="end"/>
+                            </w:r>
+                          </w:p>
+                        </w:txbxContent>
+                      </v:textbox>
+                    </v:shape>
+                  </w:pict>
+                </mc:Fallback>
+              </mc:AlternateContent>
+            </w:r>
+            <w:r>
               <w:t>Address:</w:t>
+            </w:r>
+            <w:r>
+              <w:rPr>
+                <w:noProof/>
+              </w:rPr>
+              <w:t xml:space="preserve"> </w:t>
             </w:r>
           </w:p>
           <w:p>
@@ -1928,6 +2368,53 @@
               </w:rPr>
               <w:t>Tel:</w:t>
             </w:r>
+            <w:r>
+              <w:rPr>
+                <w:sz w:val="16"/>
+              </w:rPr>
+              <w:t xml:space="preserve"> </w:t>
+            </w:r>
+            <w:r>
+              <w:rPr>
+                <w:rFonts w:ascii="Arial" w:hAnsi="Arial" w:cs="Arial"/>
+                <w:sz w:val="14"/>
+                <w:szCs w:val="14"/>
+              </w:rPr>
+              <w:fldChar w:fldCharType="begin"/>
+            </w:r>
+            <w:r>
+              <w:rPr>
+                <w:rFonts w:ascii="Arial" w:hAnsi="Arial" w:cs="Arial"/>
+                <w:sz w:val="14"/>
+                <w:szCs w:val="14"/>
+              </w:rPr>
+              <w:instrText xml:space="preserve"> MERGEFIELD  Carrier[FirstTel]  \* MERGEFORMAT </w:instrText>
+            </w:r>
+            <w:r>
+              <w:rPr>
+                <w:rFonts w:ascii="Arial" w:hAnsi="Arial" w:cs="Arial"/>
+                <w:sz w:val="14"/>
+                <w:szCs w:val="14"/>
+              </w:rPr>
+              <w:fldChar w:fldCharType="separate"/>
+            </w:r>
+            <w:r>
+              <w:rPr>
+                <w:rFonts w:ascii="Arial" w:hAnsi="Arial" w:cs="Arial"/>
+                <w:noProof/>
+                <w:sz w:val="14"/>
+                <w:szCs w:val="14"/>
+              </w:rPr>
+              <w:t>«Carrier[FirstTel]»</w:t>
+            </w:r>
+            <w:r>
+              <w:rPr>
+                <w:rFonts w:ascii="Arial" w:hAnsi="Arial" w:cs="Arial"/>
+                <w:sz w:val="14"/>
+                <w:szCs w:val="14"/>
+              </w:rPr>
+              <w:fldChar w:fldCharType="end"/>
+            </w:r>
           </w:p>
           <w:p>
             <w:pPr>
@@ -1941,6 +2428,53 @@
               </w:rPr>
               <w:t>Fax:</w:t>
             </w:r>
+            <w:r>
+              <w:rPr>
+                <w:sz w:val="16"/>
+              </w:rPr>
+              <w:t xml:space="preserve"> </w:t>
+            </w:r>
+            <w:r>
+              <w:rPr>
+                <w:rFonts w:ascii="Arial" w:hAnsi="Arial" w:cs="Arial"/>
+                <w:sz w:val="14"/>
+                <w:szCs w:val="14"/>
+              </w:rPr>
+              <w:fldChar w:fldCharType="begin"/>
+            </w:r>
+            <w:r>
+              <w:rPr>
+                <w:rFonts w:ascii="Arial" w:hAnsi="Arial" w:cs="Arial"/>
+                <w:sz w:val="14"/>
+                <w:szCs w:val="14"/>
+              </w:rPr>
+              <w:instrText xml:space="preserve"> MERGEFIELD  Carrier[FirstFax]  \* MERGEFORMAT </w:instrText>
+            </w:r>
+            <w:r>
+              <w:rPr>
+                <w:rFonts w:ascii="Arial" w:hAnsi="Arial" w:cs="Arial"/>
+                <w:sz w:val="14"/>
+                <w:szCs w:val="14"/>
+              </w:rPr>
+              <w:fldChar w:fldCharType="separate"/>
+            </w:r>
+            <w:r>
+              <w:rPr>
+                <w:rFonts w:ascii="Arial" w:hAnsi="Arial" w:cs="Arial"/>
+                <w:noProof/>
+                <w:sz w:val="14"/>
+                <w:szCs w:val="14"/>
+              </w:rPr>
+              <w:t>«Carrier[FirstFax]»</w:t>
+            </w:r>
+            <w:r>
+              <w:rPr>
+                <w:rFonts w:ascii="Arial" w:hAnsi="Arial" w:cs="Arial"/>
+                <w:sz w:val="14"/>
+                <w:szCs w:val="14"/>
+              </w:rPr>
+              <w:fldChar w:fldCharType="end"/>
+            </w:r>
           </w:p>
           <w:p>
             <w:pPr>
@@ -1953,6 +2487,53 @@
                 <w:sz w:val="16"/>
               </w:rPr>
               <w:t>E-mail:</w:t>
+            </w:r>
+            <w:r>
+              <w:rPr>
+                <w:sz w:val="16"/>
+              </w:rPr>
+              <w:t xml:space="preserve"> </w:t>
+            </w:r>
+            <w:r>
+              <w:rPr>
+                <w:rFonts w:ascii="Arial" w:hAnsi="Arial" w:cs="Arial"/>
+                <w:sz w:val="14"/>
+                <w:szCs w:val="14"/>
+              </w:rPr>
+              <w:fldChar w:fldCharType="begin"/>
+            </w:r>
+            <w:r>
+              <w:rPr>
+                <w:rFonts w:ascii="Arial" w:hAnsi="Arial" w:cs="Arial"/>
+                <w:sz w:val="14"/>
+                <w:szCs w:val="14"/>
+              </w:rPr>
+              <w:instrText xml:space="preserve"> MERGEFIELD  Carrier[FirstEmail]  \* MERGEFORMAT </w:instrText>
+            </w:r>
+            <w:r>
+              <w:rPr>
+                <w:rFonts w:ascii="Arial" w:hAnsi="Arial" w:cs="Arial"/>
+                <w:sz w:val="14"/>
+                <w:szCs w:val="14"/>
+              </w:rPr>
+              <w:fldChar w:fldCharType="separate"/>
+            </w:r>
+            <w:r>
+              <w:rPr>
+                <w:rFonts w:ascii="Arial" w:hAnsi="Arial" w:cs="Arial"/>
+                <w:noProof/>
+                <w:sz w:val="14"/>
+                <w:szCs w:val="14"/>
+              </w:rPr>
+              <w:t>«Carrier[FirstEmail]»</w:t>
+            </w:r>
+            <w:r>
+              <w:rPr>
+                <w:rFonts w:ascii="Arial" w:hAnsi="Arial" w:cs="Arial"/>
+                <w:sz w:val="14"/>
+                <w:szCs w:val="14"/>
+              </w:rPr>
+              <w:fldChar w:fldCharType="end"/>
             </w:r>
           </w:p>
         </w:tc>
@@ -2013,6 +2594,53 @@
               </w:rPr>
               <w:t>Registration No:</w:t>
             </w:r>
+            <w:r>
+              <w:rPr>
+                <w:sz w:val="16"/>
+              </w:rPr>
+              <w:t xml:space="preserve"> </w:t>
+            </w:r>
+            <w:r>
+              <w:rPr>
+                <w:rFonts w:ascii="Arial" w:hAnsi="Arial" w:cs="Arial"/>
+                <w:sz w:val="14"/>
+                <w:szCs w:val="14"/>
+              </w:rPr>
+              <w:fldChar w:fldCharType="begin"/>
+            </w:r>
+            <w:r>
+              <w:rPr>
+                <w:rFonts w:ascii="Arial" w:hAnsi="Arial" w:cs="Arial"/>
+                <w:sz w:val="14"/>
+                <w:szCs w:val="14"/>
+              </w:rPr>
+              <w:instrText xml:space="preserve"> MERGEFIELD  Carrier[SecondReg]  \* MERGEFORMAT </w:instrText>
+            </w:r>
+            <w:r>
+              <w:rPr>
+                <w:rFonts w:ascii="Arial" w:hAnsi="Arial" w:cs="Arial"/>
+                <w:sz w:val="14"/>
+                <w:szCs w:val="14"/>
+              </w:rPr>
+              <w:fldChar w:fldCharType="separate"/>
+            </w:r>
+            <w:r>
+              <w:rPr>
+                <w:rFonts w:ascii="Arial" w:hAnsi="Arial" w:cs="Arial"/>
+                <w:noProof/>
+                <w:sz w:val="14"/>
+                <w:szCs w:val="14"/>
+              </w:rPr>
+              <w:t>«Carrier[SecondReg]»</w:t>
+            </w:r>
+            <w:r>
+              <w:rPr>
+                <w:rFonts w:ascii="Arial" w:hAnsi="Arial" w:cs="Arial"/>
+                <w:sz w:val="14"/>
+                <w:szCs w:val="14"/>
+              </w:rPr>
+              <w:fldChar w:fldCharType="end"/>
+            </w:r>
           </w:p>
           <w:p>
             <w:pPr>
@@ -2026,13 +2654,235 @@
               </w:rPr>
               <w:t xml:space="preserve">Name: </w:t>
             </w:r>
+            <w:r>
+              <w:rPr>
+                <w:rFonts w:ascii="Arial" w:hAnsi="Arial" w:cs="Arial"/>
+                <w:sz w:val="14"/>
+                <w:szCs w:val="14"/>
+              </w:rPr>
+              <w:fldChar w:fldCharType="begin"/>
+            </w:r>
+            <w:r>
+              <w:rPr>
+                <w:rFonts w:ascii="Arial" w:hAnsi="Arial" w:cs="Arial"/>
+                <w:sz w:val="14"/>
+                <w:szCs w:val="14"/>
+              </w:rPr>
+              <w:instrText xml:space="preserve"> MERGEFIELD  Carrier[SecondName]  \* MERGEFORMAT </w:instrText>
+            </w:r>
+            <w:r>
+              <w:rPr>
+                <w:rFonts w:ascii="Arial" w:hAnsi="Arial" w:cs="Arial"/>
+                <w:sz w:val="14"/>
+                <w:szCs w:val="14"/>
+              </w:rPr>
+              <w:fldChar w:fldCharType="separate"/>
+            </w:r>
+            <w:r>
+              <w:rPr>
+                <w:rFonts w:ascii="Arial" w:hAnsi="Arial" w:cs="Arial"/>
+                <w:noProof/>
+                <w:sz w:val="14"/>
+                <w:szCs w:val="14"/>
+              </w:rPr>
+              <w:t>«Carrier[SecondName]»</w:t>
+            </w:r>
+            <w:r>
+              <w:rPr>
+                <w:rFonts w:ascii="Arial" w:hAnsi="Arial" w:cs="Arial"/>
+                <w:sz w:val="14"/>
+                <w:szCs w:val="14"/>
+              </w:rPr>
+              <w:fldChar w:fldCharType="end"/>
+            </w:r>
           </w:p>
           <w:p>
             <w:pPr>
               <w:pStyle w:val="BodyText"/>
             </w:pPr>
             <w:r>
+              <w:rPr>
+                <w:noProof/>
+              </w:rPr>
+              <mc:AlternateContent>
+                <mc:Choice Requires="wps">
+                  <w:drawing>
+                    <wp:anchor distT="45720" distB="45720" distL="114300" distR="114300" simplePos="0" relativeHeight="251742720" behindDoc="0" locked="0" layoutInCell="1" allowOverlap="1" wp14:anchorId="5E4BB4EC" wp14:editId="1968B26E">
+                      <wp:simplePos x="0" y="0"/>
+                      <wp:positionH relativeFrom="column">
+                        <wp:posOffset>365657</wp:posOffset>
+                      </wp:positionH>
+                      <wp:positionV relativeFrom="paragraph">
+                        <wp:posOffset>10238</wp:posOffset>
+                      </wp:positionV>
+                      <wp:extent cx="1799572" cy="346075"/>
+                      <wp:effectExtent l="0" t="0" r="10795" b="0"/>
+                      <wp:wrapNone/>
+                      <wp:docPr id="5" name="Text Box 5"/>
+                      <wp:cNvGraphicFramePr>
+                        <a:graphicFrameLocks xmlns:a="http://schemas.openxmlformats.org/drawingml/2006/main"/>
+                      </wp:cNvGraphicFramePr>
+                      <a:graphic xmlns:a="http://schemas.openxmlformats.org/drawingml/2006/main">
+                        <a:graphicData uri="http://schemas.microsoft.com/office/word/2010/wordprocessingShape">
+                          <wps:wsp>
+                            <wps:cNvSpPr txBox="1">
+                              <a:spLocks noChangeArrowheads="1"/>
+                            </wps:cNvSpPr>
+                            <wps:spPr bwMode="auto">
+                              <a:xfrm>
+                                <a:off x="0" y="0"/>
+                                <a:ext cx="1799572" cy="346075"/>
+                              </a:xfrm>
+                              <a:prstGeom prst="rect">
+                                <a:avLst/>
+                              </a:prstGeom>
+                              <a:noFill/>
+                              <a:ln w="9525">
+                                <a:noFill/>
+                                <a:miter lim="800000"/>
+                                <a:headEnd/>
+                                <a:tailEnd/>
+                              </a:ln>
+                            </wps:spPr>
+                            <wps:txbx>
+                              <w:txbxContent>
+                                <w:p>
+                                  <w:pPr>
+                                    <w:rPr>
+                                      <w:rFonts w:ascii="Arial" w:hAnsi="Arial" w:cs="Arial"/>
+                                      <w:sz w:val="14"/>
+                                      <w:szCs w:val="14"/>
+                                    </w:rPr>
+                                  </w:pPr>
+                                  <w:r>
+                                    <w:rPr>
+                                      <w:rFonts w:ascii="Arial" w:hAnsi="Arial" w:cs="Arial"/>
+                                      <w:sz w:val="14"/>
+                                      <w:szCs w:val="14"/>
+                                    </w:rPr>
+                                    <w:fldChar w:fldCharType="begin"/>
+                                  </w:r>
+                                  <w:r>
+                                    <w:rPr>
+                                      <w:rFonts w:ascii="Arial" w:hAnsi="Arial" w:cs="Arial"/>
+                                      <w:sz w:val="14"/>
+                                      <w:szCs w:val="14"/>
+                                    </w:rPr>
+                                    <w:instrText xml:space="preserve"> MERGEFIELD  Carrier[SecondAddress]  \* MERGEFORMAT </w:instrText>
+                                  </w:r>
+                                  <w:r>
+                                    <w:rPr>
+                                      <w:rFonts w:ascii="Arial" w:hAnsi="Arial" w:cs="Arial"/>
+                                      <w:sz w:val="14"/>
+                                      <w:szCs w:val="14"/>
+                                    </w:rPr>
+                                    <w:fldChar w:fldCharType="separate"/>
+                                  </w:r>
+                                  <w:r>
+                                    <w:rPr>
+                                      <w:rFonts w:ascii="Arial" w:hAnsi="Arial" w:cs="Arial"/>
+                                      <w:noProof/>
+                                      <w:sz w:val="14"/>
+                                      <w:szCs w:val="14"/>
+                                    </w:rPr>
+                                    <w:t>«Carrier[SecondAddress]»</w:t>
+                                  </w:r>
+                                  <w:r>
+                                    <w:rPr>
+                                      <w:rFonts w:ascii="Arial" w:hAnsi="Arial" w:cs="Arial"/>
+                                      <w:sz w:val="14"/>
+                                      <w:szCs w:val="14"/>
+                                    </w:rPr>
+                                    <w:fldChar w:fldCharType="end"/>
+                                  </w:r>
+                                </w:p>
+                              </w:txbxContent>
+                            </wps:txbx>
+                            <wps:bodyPr rot="0" vert="horz" wrap="square" lIns="0" tIns="0" rIns="0" bIns="0" anchor="t" anchorCtr="0">
+                              <a:noAutofit/>
+                            </wps:bodyPr>
+                          </wps:wsp>
+                        </a:graphicData>
+                      </a:graphic>
+                      <wp14:sizeRelH relativeFrom="margin">
+                        <wp14:pctWidth>0</wp14:pctWidth>
+                      </wp14:sizeRelH>
+                      <wp14:sizeRelV relativeFrom="margin">
+                        <wp14:pctHeight>0</wp14:pctHeight>
+                      </wp14:sizeRelV>
+                    </wp:anchor>
+                  </w:drawing>
+                </mc:Choice>
+                <mc:Fallback>
+                  <w:pict>
+                    <v:shape w14:anchorId="5E4BB4EC" id="Text Box 5" o:spid="_x0000_s1030" type="#_x0000_t202" style="position:absolute;margin-left:28.8pt;margin-top:.8pt;width:141.7pt;height:27.25pt;z-index:251742720;visibility:visible;mso-wrap-style:square;mso-width-percent:0;mso-height-percent:0;mso-wrap-distance-left:9pt;mso-wrap-distance-top:3.6pt;mso-wrap-distance-right:9pt;mso-wrap-distance-bottom:3.6pt;mso-position-horizontal:absolute;mso-position-horizontal-relative:text;mso-position-vertical:absolute;mso-position-vertical-relative:text;mso-width-percent:0;mso-height-percent:0;mso-width-relative:margin;mso-height-relative:margin;v-text-anchor:top" o:gfxdata="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" filled="f" stroked="f">
+                      <v:textbox inset="0,0,0,0">
+                        <w:txbxContent>
+                          <w:p>
+                            <w:pPr>
+                              <w:rPr>
+                                <w:rFonts w:ascii="Arial" w:hAnsi="Arial" w:cs="Arial"/>
+                                <w:sz w:val="14"/>
+                                <w:szCs w:val="14"/>
+                              </w:rPr>
+                            </w:pPr>
+                            <w:r>
+                              <w:rPr>
+                                <w:rFonts w:ascii="Arial" w:hAnsi="Arial" w:cs="Arial"/>
+                                <w:sz w:val="14"/>
+                                <w:szCs w:val="14"/>
+                              </w:rPr>
+                              <w:fldChar w:fldCharType="begin"/>
+                            </w:r>
+                            <w:r>
+                              <w:rPr>
+                                <w:rFonts w:ascii="Arial" w:hAnsi="Arial" w:cs="Arial"/>
+                                <w:sz w:val="14"/>
+                                <w:szCs w:val="14"/>
+                              </w:rPr>
+                              <w:instrText xml:space="preserve"> MERGEFIELD  Carrier[SecondAddress]  \* MERGEFORMAT </w:instrText>
+                            </w:r>
+                            <w:r>
+                              <w:rPr>
+                                <w:rFonts w:ascii="Arial" w:hAnsi="Arial" w:cs="Arial"/>
+                                <w:sz w:val="14"/>
+                                <w:szCs w:val="14"/>
+                              </w:rPr>
+                              <w:fldChar w:fldCharType="separate"/>
+                            </w:r>
+                            <w:r>
+                              <w:rPr>
+                                <w:rFonts w:ascii="Arial" w:hAnsi="Arial" w:cs="Arial"/>
+                                <w:noProof/>
+                                <w:sz w:val="14"/>
+                                <w:szCs w:val="14"/>
+                              </w:rPr>
+                              <w:t>«Carrier[SecondAddress]»</w:t>
+                            </w:r>
+                            <w:r>
+                              <w:rPr>
+                                <w:rFonts w:ascii="Arial" w:hAnsi="Arial" w:cs="Arial"/>
+                                <w:sz w:val="14"/>
+                                <w:szCs w:val="14"/>
+                              </w:rPr>
+                              <w:fldChar w:fldCharType="end"/>
+                            </w:r>
+                          </w:p>
+                        </w:txbxContent>
+                      </v:textbox>
+                    </v:shape>
+                  </w:pict>
+                </mc:Fallback>
+              </mc:AlternateContent>
+            </w:r>
+            <w:r>
               <w:t>Address:</w:t>
+            </w:r>
+            <w:r>
+              <w:rPr>
+                <w:noProof/>
+              </w:rPr>
+              <w:t xml:space="preserve"> </w:t>
             </w:r>
           </w:p>
           <w:p>
@@ -2071,19 +2921,48 @@
               <w:rPr>
                 <w:sz w:val="16"/>
               </w:rPr>
-              <w:tab/>
-            </w:r>
-            <w:r>
-              <w:rPr>
-                <w:sz w:val="16"/>
-              </w:rPr>
-              <w:tab/>
-            </w:r>
-            <w:r>
-              <w:rPr>
-                <w:sz w:val="16"/>
-              </w:rPr>
-              <w:tab/>
+              <w:t xml:space="preserve"> </w:t>
+            </w:r>
+            <w:r>
+              <w:rPr>
+                <w:rFonts w:ascii="Arial" w:hAnsi="Arial" w:cs="Arial"/>
+                <w:sz w:val="14"/>
+                <w:szCs w:val="14"/>
+              </w:rPr>
+              <w:fldChar w:fldCharType="begin"/>
+            </w:r>
+            <w:r>
+              <w:rPr>
+                <w:rFonts w:ascii="Arial" w:hAnsi="Arial" w:cs="Arial"/>
+                <w:sz w:val="14"/>
+                <w:szCs w:val="14"/>
+              </w:rPr>
+              <w:instrText xml:space="preserve"> MERGEFIELD  Carrier[SecondTel]  \* MERGEFORMAT </w:instrText>
+            </w:r>
+            <w:r>
+              <w:rPr>
+                <w:rFonts w:ascii="Arial" w:hAnsi="Arial" w:cs="Arial"/>
+                <w:sz w:val="14"/>
+                <w:szCs w:val="14"/>
+              </w:rPr>
+              <w:fldChar w:fldCharType="separate"/>
+            </w:r>
+            <w:r>
+              <w:rPr>
+                <w:rFonts w:ascii="Arial" w:hAnsi="Arial" w:cs="Arial"/>
+                <w:noProof/>
+                <w:sz w:val="14"/>
+                <w:szCs w:val="14"/>
+              </w:rPr>
+              <w:t>«Carrier[SecondTel]»</w:t>
+            </w:r>
+            <w:r>
+              <w:rPr>
+                <w:rFonts w:ascii="Arial" w:hAnsi="Arial" w:cs="Arial"/>
+                <w:sz w:val="14"/>
+                <w:szCs w:val="14"/>
+              </w:rPr>
+              <w:fldChar w:fldCharType="end"/>
             </w:r>
           </w:p>
           <w:p>
@@ -2101,6 +2980,53 @@
               </w:rPr>
               <w:t>Fax:</w:t>
             </w:r>
+            <w:r>
+              <w:rPr>
+                <w:sz w:val="16"/>
+              </w:rPr>
+              <w:t xml:space="preserve"> </w:t>
+            </w:r>
+            <w:r>
+              <w:rPr>
+                <w:rFonts w:ascii="Arial" w:hAnsi="Arial" w:cs="Arial"/>
+                <w:sz w:val="14"/>
+                <w:szCs w:val="14"/>
+              </w:rPr>
+              <w:fldChar w:fldCharType="begin"/>
+            </w:r>
+            <w:r>
+              <w:rPr>
+                <w:rFonts w:ascii="Arial" w:hAnsi="Arial" w:cs="Arial"/>
+                <w:sz w:val="14"/>
+                <w:szCs w:val="14"/>
+              </w:rPr>
+              <w:instrText xml:space="preserve"> MERGEFIELD  Carrier[SecondFax]  \* MERGEFORMAT </w:instrText>
+            </w:r>
+            <w:r>
+              <w:rPr>
+                <w:rFonts w:ascii="Arial" w:hAnsi="Arial" w:cs="Arial"/>
+                <w:sz w:val="14"/>
+                <w:szCs w:val="14"/>
+              </w:rPr>
+              <w:fldChar w:fldCharType="separate"/>
+            </w:r>
+            <w:r>
+              <w:rPr>
+                <w:rFonts w:ascii="Arial" w:hAnsi="Arial" w:cs="Arial"/>
+                <w:noProof/>
+                <w:sz w:val="14"/>
+                <w:szCs w:val="14"/>
+              </w:rPr>
+              <w:t>«Carrier[SecondFax]»</w:t>
+            </w:r>
+            <w:r>
+              <w:rPr>
+                <w:rFonts w:ascii="Arial" w:hAnsi="Arial" w:cs="Arial"/>
+                <w:sz w:val="14"/>
+                <w:szCs w:val="14"/>
+              </w:rPr>
+              <w:fldChar w:fldCharType="end"/>
+            </w:r>
           </w:p>
           <w:p>
             <w:pPr>
@@ -2116,6 +3042,53 @@
                 <w:sz w:val="16"/>
               </w:rPr>
               <w:t>E-mail:</w:t>
+            </w:r>
+            <w:r>
+              <w:rPr>
+                <w:sz w:val="16"/>
+              </w:rPr>
+              <w:t xml:space="preserve"> </w:t>
+            </w:r>
+            <w:r>
+              <w:rPr>
+                <w:rFonts w:ascii="Arial" w:hAnsi="Arial" w:cs="Arial"/>
+                <w:sz w:val="14"/>
+                <w:szCs w:val="14"/>
+              </w:rPr>
+              <w:fldChar w:fldCharType="begin"/>
+            </w:r>
+            <w:r>
+              <w:rPr>
+                <w:rFonts w:ascii="Arial" w:hAnsi="Arial" w:cs="Arial"/>
+                <w:sz w:val="14"/>
+                <w:szCs w:val="14"/>
+              </w:rPr>
+              <w:instrText xml:space="preserve"> MERGEFIELD  Carrier[SecondEmail]  \* MERGEFORMAT </w:instrText>
+            </w:r>
+            <w:r>
+              <w:rPr>
+                <w:rFonts w:ascii="Arial" w:hAnsi="Arial" w:cs="Arial"/>
+                <w:sz w:val="14"/>
+                <w:szCs w:val="14"/>
+              </w:rPr>
+              <w:fldChar w:fldCharType="separate"/>
+            </w:r>
+            <w:r>
+              <w:rPr>
+                <w:rFonts w:ascii="Arial" w:hAnsi="Arial" w:cs="Arial"/>
+                <w:noProof/>
+                <w:sz w:val="14"/>
+                <w:szCs w:val="14"/>
+              </w:rPr>
+              <w:t>«Carrier[SecondEmail]»</w:t>
+            </w:r>
+            <w:r>
+              <w:rPr>
+                <w:rFonts w:ascii="Arial" w:hAnsi="Arial" w:cs="Arial"/>
+                <w:sz w:val="14"/>
+                <w:szCs w:val="14"/>
+              </w:rPr>
+              <w:fldChar w:fldCharType="end"/>
             </w:r>
           </w:p>
         </w:tc>
@@ -2155,6 +3128,53 @@
               </w:rPr>
               <w:t>Registration No:</w:t>
             </w:r>
+            <w:r>
+              <w:rPr>
+                <w:sz w:val="16"/>
+              </w:rPr>
+              <w:t xml:space="preserve"> </w:t>
+            </w:r>
+            <w:r>
+              <w:rPr>
+                <w:rFonts w:ascii="Arial" w:hAnsi="Arial" w:cs="Arial"/>
+                <w:sz w:val="14"/>
+                <w:szCs w:val="14"/>
+              </w:rPr>
+              <w:fldChar w:fldCharType="begin"/>
+            </w:r>
+            <w:r>
+              <w:rPr>
+                <w:rFonts w:ascii="Arial" w:hAnsi="Arial" w:cs="Arial"/>
+                <w:sz w:val="14"/>
+                <w:szCs w:val="14"/>
+              </w:rPr>
+              <w:instrText xml:space="preserve"> MERGEFIELD  Carrier[LastReg]  \* MERGEFORMAT </w:instrText>
+            </w:r>
+            <w:r>
+              <w:rPr>
+                <w:rFonts w:ascii="Arial" w:hAnsi="Arial" w:cs="Arial"/>
+                <w:sz w:val="14"/>
+                <w:szCs w:val="14"/>
+              </w:rPr>
+              <w:fldChar w:fldCharType="separate"/>
+            </w:r>
+            <w:r>
+              <w:rPr>
+                <w:rFonts w:ascii="Arial" w:hAnsi="Arial" w:cs="Arial"/>
+                <w:noProof/>
+                <w:sz w:val="14"/>
+                <w:szCs w:val="14"/>
+              </w:rPr>
+              <w:t>«Carrier[LastReg]»</w:t>
+            </w:r>
+            <w:r>
+              <w:rPr>
+                <w:rFonts w:ascii="Arial" w:hAnsi="Arial" w:cs="Arial"/>
+                <w:sz w:val="14"/>
+                <w:szCs w:val="14"/>
+              </w:rPr>
+              <w:fldChar w:fldCharType="end"/>
+            </w:r>
           </w:p>
           <w:p>
             <w:pPr>
@@ -2168,13 +3188,235 @@
               </w:rPr>
               <w:t xml:space="preserve">Name: </w:t>
             </w:r>
+            <w:r>
+              <w:rPr>
+                <w:rFonts w:ascii="Arial" w:hAnsi="Arial" w:cs="Arial"/>
+                <w:sz w:val="14"/>
+                <w:szCs w:val="14"/>
+              </w:rPr>
+              <w:fldChar w:fldCharType="begin"/>
+            </w:r>
+            <w:r>
+              <w:rPr>
+                <w:rFonts w:ascii="Arial" w:hAnsi="Arial" w:cs="Arial"/>
+                <w:sz w:val="14"/>
+                <w:szCs w:val="14"/>
+              </w:rPr>
+              <w:instrText xml:space="preserve"> MERGEFIELD  Carrier[LastName]  \* MERGEFORMAT </w:instrText>
+            </w:r>
+            <w:r>
+              <w:rPr>
+                <w:rFonts w:ascii="Arial" w:hAnsi="Arial" w:cs="Arial"/>
+                <w:sz w:val="14"/>
+                <w:szCs w:val="14"/>
+              </w:rPr>
+              <w:fldChar w:fldCharType="separate"/>
+            </w:r>
+            <w:r>
+              <w:rPr>
+                <w:rFonts w:ascii="Arial" w:hAnsi="Arial" w:cs="Arial"/>
+                <w:noProof/>
+                <w:sz w:val="14"/>
+                <w:szCs w:val="14"/>
+              </w:rPr>
+              <w:t>«Carrier[LastName]»</w:t>
+            </w:r>
+            <w:r>
+              <w:rPr>
+                <w:rFonts w:ascii="Arial" w:hAnsi="Arial" w:cs="Arial"/>
+                <w:sz w:val="14"/>
+                <w:szCs w:val="14"/>
+              </w:rPr>
+              <w:fldChar w:fldCharType="end"/>
+            </w:r>
           </w:p>
           <w:p>
             <w:pPr>
               <w:pStyle w:val="BodyText"/>
             </w:pPr>
             <w:r>
+              <w:rPr>
+                <w:noProof/>
+              </w:rPr>
+              <mc:AlternateContent>
+                <mc:Choice Requires="wps">
+                  <w:drawing>
+                    <wp:anchor distT="45720" distB="45720" distL="114300" distR="114300" simplePos="0" relativeHeight="251744768" behindDoc="0" locked="0" layoutInCell="1" allowOverlap="1" wp14:anchorId="37FD73F7" wp14:editId="1156ACF7">
+                      <wp:simplePos x="0" y="0"/>
+                      <wp:positionH relativeFrom="column">
+                        <wp:posOffset>388890</wp:posOffset>
+                      </wp:positionH>
+                      <wp:positionV relativeFrom="paragraph">
+                        <wp:posOffset>8890</wp:posOffset>
+                      </wp:positionV>
+                      <wp:extent cx="1853565" cy="346075"/>
+                      <wp:effectExtent l="0" t="0" r="13335" b="0"/>
+                      <wp:wrapNone/>
+                      <wp:docPr id="6" name="Text Box 6"/>
+                      <wp:cNvGraphicFramePr>
+                        <a:graphicFrameLocks xmlns:a="http://schemas.openxmlformats.org/drawingml/2006/main"/>
+                      </wp:cNvGraphicFramePr>
+                      <a:graphic xmlns:a="http://schemas.openxmlformats.org/drawingml/2006/main">
+                        <a:graphicData uri="http://schemas.microsoft.com/office/word/2010/wordprocessingShape">
+                          <wps:wsp>
+                            <wps:cNvSpPr txBox="1">
+                              <a:spLocks noChangeArrowheads="1"/>
+                            </wps:cNvSpPr>
+                            <wps:spPr bwMode="auto">
+                              <a:xfrm>
+                                <a:off x="0" y="0"/>
+                                <a:ext cx="1853565" cy="346075"/>
+                              </a:xfrm>
+                              <a:prstGeom prst="rect">
+                                <a:avLst/>
+                              </a:prstGeom>
+                              <a:noFill/>
+                              <a:ln w="9525">
+                                <a:noFill/>
+                                <a:miter lim="800000"/>
+                                <a:headEnd/>
+                                <a:tailEnd/>
+                              </a:ln>
+                            </wps:spPr>
+                            <wps:txbx>
+                              <w:txbxContent>
+                                <w:p>
+                                  <w:pPr>
+                                    <w:rPr>
+                                      <w:rFonts w:ascii="Arial" w:hAnsi="Arial" w:cs="Arial"/>
+                                      <w:sz w:val="14"/>
+                                      <w:szCs w:val="14"/>
+                                    </w:rPr>
+                                  </w:pPr>
+                                  <w:r>
+                                    <w:rPr>
+                                      <w:rFonts w:ascii="Arial" w:hAnsi="Arial" w:cs="Arial"/>
+                                      <w:sz w:val="14"/>
+                                      <w:szCs w:val="14"/>
+                                    </w:rPr>
+                                    <w:fldChar w:fldCharType="begin"/>
+                                  </w:r>
+                                  <w:r>
+                                    <w:rPr>
+                                      <w:rFonts w:ascii="Arial" w:hAnsi="Arial" w:cs="Arial"/>
+                                      <w:sz w:val="14"/>
+                                      <w:szCs w:val="14"/>
+                                    </w:rPr>
+                                    <w:instrText xml:space="preserve"> MERGEFIELD  Carrier[LastAddress]  \* MERGEFORMAT </w:instrText>
+                                  </w:r>
+                                  <w:r>
+                                    <w:rPr>
+                                      <w:rFonts w:ascii="Arial" w:hAnsi="Arial" w:cs="Arial"/>
+                                      <w:sz w:val="14"/>
+                                      <w:szCs w:val="14"/>
+                                    </w:rPr>
+                                    <w:fldChar w:fldCharType="separate"/>
+                                  </w:r>
+                                  <w:r>
+                                    <w:rPr>
+                                      <w:rFonts w:ascii="Arial" w:hAnsi="Arial" w:cs="Arial"/>
+                                      <w:noProof/>
+                                      <w:sz w:val="14"/>
+                                      <w:szCs w:val="14"/>
+                                    </w:rPr>
+                                    <w:t>«Carrier[LastAddress]»</w:t>
+                                  </w:r>
+                                  <w:r>
+                                    <w:rPr>
+                                      <w:rFonts w:ascii="Arial" w:hAnsi="Arial" w:cs="Arial"/>
+                                      <w:sz w:val="14"/>
+                                      <w:szCs w:val="14"/>
+                                    </w:rPr>
+                                    <w:fldChar w:fldCharType="end"/>
+                                  </w:r>
+                                </w:p>
+                              </w:txbxContent>
+                            </wps:txbx>
+                            <wps:bodyPr rot="0" vert="horz" wrap="square" lIns="0" tIns="0" rIns="0" bIns="0" anchor="t" anchorCtr="0">
+                              <a:noAutofit/>
+                            </wps:bodyPr>
+                          </wps:wsp>
+                        </a:graphicData>
+                      </a:graphic>
+                      <wp14:sizeRelH relativeFrom="margin">
+                        <wp14:pctWidth>0</wp14:pctWidth>
+                      </wp14:sizeRelH>
+                      <wp14:sizeRelV relativeFrom="margin">
+                        <wp14:pctHeight>0</wp14:pctHeight>
+                      </wp14:sizeRelV>
+                    </wp:anchor>
+                  </w:drawing>
+                </mc:Choice>
+                <mc:Fallback>
+                  <w:pict>
+                    <v:shape w14:anchorId="37FD73F7" id="Text Box 6" o:spid="_x0000_s1031" type="#_x0000_t202" style="position:absolute;margin-left:30.6pt;margin-top:.7pt;width:145.95pt;height:27.25pt;z-index:251744768;visibility:visible;mso-wrap-style:square;mso-width-percent:0;mso-height-percent:0;mso-wrap-distance-left:9pt;mso-wrap-distance-top:3.6pt;mso-wrap-distance-right:9pt;mso-wrap-distance-bottom:3.6pt;mso-position-horizontal:absolute;mso-position-horizontal-relative:text;mso-position-vertical:absolute;mso-position-vertical-relative:text;mso-width-percent:0;mso-height-percent:0;mso-width-relative:margin;mso-height-relative:margin;v-text-anchor:top" o:gfxdata="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" filled="f" stroked="f">
+                      <v:textbox inset="0,0,0,0">
+                        <w:txbxContent>
+                          <w:p>
+                            <w:pPr>
+                              <w:rPr>
+                                <w:rFonts w:ascii="Arial" w:hAnsi="Arial" w:cs="Arial"/>
+                                <w:sz w:val="14"/>
+                                <w:szCs w:val="14"/>
+                              </w:rPr>
+                            </w:pPr>
+                            <w:r>
+                              <w:rPr>
+                                <w:rFonts w:ascii="Arial" w:hAnsi="Arial" w:cs="Arial"/>
+                                <w:sz w:val="14"/>
+                                <w:szCs w:val="14"/>
+                              </w:rPr>
+                              <w:fldChar w:fldCharType="begin"/>
+                            </w:r>
+                            <w:r>
+                              <w:rPr>
+                                <w:rFonts w:ascii="Arial" w:hAnsi="Arial" w:cs="Arial"/>
+                                <w:sz w:val="14"/>
+                                <w:szCs w:val="14"/>
+                              </w:rPr>
+                              <w:instrText xml:space="preserve"> MERGEFIELD  Carrier[LastAddress]  \* MERGEFORMAT </w:instrText>
+                            </w:r>
+                            <w:r>
+                              <w:rPr>
+                                <w:rFonts w:ascii="Arial" w:hAnsi="Arial" w:cs="Arial"/>
+                                <w:sz w:val="14"/>
+                                <w:szCs w:val="14"/>
+                              </w:rPr>
+                              <w:fldChar w:fldCharType="separate"/>
+                            </w:r>
+                            <w:r>
+                              <w:rPr>
+                                <w:rFonts w:ascii="Arial" w:hAnsi="Arial" w:cs="Arial"/>
+                                <w:noProof/>
+                                <w:sz w:val="14"/>
+                                <w:szCs w:val="14"/>
+                              </w:rPr>
+                              <w:t>«Carrier[LastAddress]»</w:t>
+                            </w:r>
+                            <w:r>
+                              <w:rPr>
+                                <w:rFonts w:ascii="Arial" w:hAnsi="Arial" w:cs="Arial"/>
+                                <w:sz w:val="14"/>
+                                <w:szCs w:val="14"/>
+                              </w:rPr>
+                              <w:fldChar w:fldCharType="end"/>
+                            </w:r>
+                          </w:p>
+                        </w:txbxContent>
+                      </v:textbox>
+                    </v:shape>
+                  </w:pict>
+                </mc:Fallback>
+              </mc:AlternateContent>
+            </w:r>
+            <w:r>
               <w:t>Address:</w:t>
+            </w:r>
+            <w:r>
+              <w:rPr>
+                <w:noProof/>
+              </w:rPr>
+              <w:t xml:space="preserve"> </w:t>
             </w:r>
           </w:p>
           <w:p>
@@ -2213,6 +3455,53 @@
               <w:rPr>
                 <w:sz w:val="16"/>
               </w:rPr>
+              <w:t xml:space="preserve"> </w:t>
+            </w:r>
+            <w:r>
+              <w:rPr>
+                <w:rFonts w:ascii="Arial" w:hAnsi="Arial" w:cs="Arial"/>
+                <w:sz w:val="14"/>
+                <w:szCs w:val="14"/>
+              </w:rPr>
+              <w:fldChar w:fldCharType="begin"/>
+            </w:r>
+            <w:r>
+              <w:rPr>
+                <w:rFonts w:ascii="Arial" w:hAnsi="Arial" w:cs="Arial"/>
+                <w:sz w:val="14"/>
+                <w:szCs w:val="14"/>
+              </w:rPr>
+              <w:instrText xml:space="preserve"> MERGEFIELD  Carrier[LastTel]  \* MERGEFORMAT </w:instrText>
+            </w:r>
+            <w:r>
+              <w:rPr>
+                <w:rFonts w:ascii="Arial" w:hAnsi="Arial" w:cs="Arial"/>
+                <w:sz w:val="14"/>
+                <w:szCs w:val="14"/>
+              </w:rPr>
+              <w:fldChar w:fldCharType="separate"/>
+            </w:r>
+            <w:r>
+              <w:rPr>
+                <w:rFonts w:ascii="Arial" w:hAnsi="Arial" w:cs="Arial"/>
+                <w:noProof/>
+                <w:sz w:val="14"/>
+                <w:szCs w:val="14"/>
+              </w:rPr>
+              <w:t>«Carrier[LastTel]»</w:t>
+            </w:r>
+            <w:r>
+              <w:rPr>
+                <w:rFonts w:ascii="Arial" w:hAnsi="Arial" w:cs="Arial"/>
+                <w:sz w:val="14"/>
+                <w:szCs w:val="14"/>
+              </w:rPr>
+              <w:fldChar w:fldCharType="end"/>
+            </w:r>
+            <w:r>
+              <w:rPr>
+                <w:sz w:val="16"/>
+              </w:rPr>
               <w:tab/>
             </w:r>
             <w:r>
@@ -2243,6 +3532,53 @@
               </w:rPr>
               <w:t>Fax:</w:t>
             </w:r>
+            <w:r>
+              <w:rPr>
+                <w:sz w:val="16"/>
+              </w:rPr>
+              <w:t xml:space="preserve"> </w:t>
+            </w:r>
+            <w:r>
+              <w:rPr>
+                <w:rFonts w:ascii="Arial" w:hAnsi="Arial" w:cs="Arial"/>
+                <w:sz w:val="14"/>
+                <w:szCs w:val="14"/>
+              </w:rPr>
+              <w:fldChar w:fldCharType="begin"/>
+            </w:r>
+            <w:r>
+              <w:rPr>
+                <w:rFonts w:ascii="Arial" w:hAnsi="Arial" w:cs="Arial"/>
+                <w:sz w:val="14"/>
+                <w:szCs w:val="14"/>
+              </w:rPr>
+              <w:instrText xml:space="preserve"> MERGEFIELD  Carrier[LastFax]  \* MERGEFORMAT </w:instrText>
+            </w:r>
+            <w:r>
+              <w:rPr>
+                <w:rFonts w:ascii="Arial" w:hAnsi="Arial" w:cs="Arial"/>
+                <w:sz w:val="14"/>
+                <w:szCs w:val="14"/>
+              </w:rPr>
+              <w:fldChar w:fldCharType="separate"/>
+            </w:r>
+            <w:r>
+              <w:rPr>
+                <w:rFonts w:ascii="Arial" w:hAnsi="Arial" w:cs="Arial"/>
+                <w:noProof/>
+                <w:sz w:val="14"/>
+                <w:szCs w:val="14"/>
+              </w:rPr>
+              <w:t>«Carrier[LastFax]»</w:t>
+            </w:r>
+            <w:r>
+              <w:rPr>
+                <w:rFonts w:ascii="Arial" w:hAnsi="Arial" w:cs="Arial"/>
+                <w:sz w:val="14"/>
+                <w:szCs w:val="14"/>
+              </w:rPr>
+              <w:fldChar w:fldCharType="end"/>
+            </w:r>
           </w:p>
           <w:p>
             <w:pPr>
@@ -2258,6 +3594,53 @@
                 <w:sz w:val="16"/>
               </w:rPr>
               <w:t>E-mail:</w:t>
+            </w:r>
+            <w:r>
+              <w:rPr>
+                <w:sz w:val="16"/>
+              </w:rPr>
+              <w:t xml:space="preserve"> </w:t>
+            </w:r>
+            <w:r>
+              <w:rPr>
+                <w:rFonts w:ascii="Arial" w:hAnsi="Arial" w:cs="Arial"/>
+                <w:sz w:val="14"/>
+                <w:szCs w:val="14"/>
+              </w:rPr>
+              <w:fldChar w:fldCharType="begin"/>
+            </w:r>
+            <w:r>
+              <w:rPr>
+                <w:rFonts w:ascii="Arial" w:hAnsi="Arial" w:cs="Arial"/>
+                <w:sz w:val="14"/>
+                <w:szCs w:val="14"/>
+              </w:rPr>
+              <w:instrText xml:space="preserve"> MERGEFIELD  Carrier[LastEmail]  \* MERGEFORMAT </w:instrText>
+            </w:r>
+            <w:r>
+              <w:rPr>
+                <w:rFonts w:ascii="Arial" w:hAnsi="Arial" w:cs="Arial"/>
+                <w:sz w:val="14"/>
+                <w:szCs w:val="14"/>
+              </w:rPr>
+              <w:fldChar w:fldCharType="separate"/>
+            </w:r>
+            <w:r>
+              <w:rPr>
+                <w:rFonts w:ascii="Arial" w:hAnsi="Arial" w:cs="Arial"/>
+                <w:noProof/>
+                <w:sz w:val="14"/>
+                <w:szCs w:val="14"/>
+              </w:rPr>
+              <w:t>«Carrier[LastEmail]»</w:t>
+            </w:r>
+            <w:r>
+              <w:rPr>
+                <w:rFonts w:ascii="Arial" w:hAnsi="Arial" w:cs="Arial"/>
+                <w:sz w:val="14"/>
+                <w:szCs w:val="14"/>
+              </w:rPr>
+              <w:fldChar w:fldCharType="end"/>
             </w:r>
           </w:p>
         </w:tc>
@@ -2337,7 +3720,60 @@
                 <w:szCs w:val="21"/>
                 <w:shd w:val="clear" w:color="auto" w:fill="FFFFFF"/>
               </w:rPr>
-              <w:t xml:space="preserve"> ☐</w:t>
+              <w:t xml:space="preserve"> </w:t>
+            </w:r>
+            <w:bookmarkStart w:id="0" w:name="_GoBack"/>
+            <w:bookmarkEnd w:id="0"/>
+            <w:r>
+              <w:rPr>
+                <w:rFonts w:ascii="Segoe UI Symbol" w:hAnsi="Segoe UI Symbol" w:cs="Segoe UI Symbol"/>
+                <w:color w:val="252525"/>
+                <w:sz w:val="21"/>
+                <w:szCs w:val="21"/>
+                <w:shd w:val="clear" w:color="auto" w:fill="FFFFFF"/>
+              </w:rPr>
+              <w:fldChar w:fldCharType="begin"/>
+            </w:r>
+            <w:r>
+              <w:rPr>
+                <w:rFonts w:ascii="Segoe UI Symbol" w:hAnsi="Segoe UI Symbol" w:cs="Segoe UI Symbol"/>
+                <w:color w:val="252525"/>
+                <w:sz w:val="21"/>
+                <w:szCs w:val="21"/>
+                <w:shd w:val="clear" w:color="auto" w:fill="FFFFFF"/>
+              </w:rPr>
+              <w:instrText xml:space="preserve"> MERGEFIELD  Carrier[IsAnnexNeeded]  \* MERGEFORMAT </w:instrText>
+            </w:r>
+            <w:r>
+              <w:rPr>
+                <w:rFonts w:ascii="Segoe UI Symbol" w:hAnsi="Segoe UI Symbol" w:cs="Segoe UI Symbol"/>
+                <w:color w:val="252525"/>
+                <w:sz w:val="21"/>
+                <w:szCs w:val="21"/>
+                <w:shd w:val="clear" w:color="auto" w:fill="FFFFFF"/>
+              </w:rPr>
+              <w:fldChar w:fldCharType="separate"/>
+            </w:r>
+            <w:r>
+              <w:rPr>
+                <w:rFonts w:ascii="Segoe UI Symbol" w:hAnsi="Segoe UI Symbol" w:cs="Segoe UI Symbol"/>
+                <w:noProof/>
+                <w:color w:val="252525"/>
+                <w:sz w:val="21"/>
+                <w:szCs w:val="21"/>
+                <w:shd w:val="clear" w:color="auto" w:fill="FFFFFF"/>
+              </w:rPr>
+              <w:t>«Carrier[IsAnnexNeeded]»</w:t>
+            </w:r>
+            <w:r>
+              <w:rPr>
+                <w:rFonts w:ascii="Segoe UI Symbol" w:hAnsi="Segoe UI Symbol" w:cs="Segoe UI Symbol"/>
+                <w:color w:val="252525"/>
+                <w:sz w:val="21"/>
+                <w:szCs w:val="21"/>
+                <w:shd w:val="clear" w:color="auto" w:fill="FFFFFF"/>
+              </w:rPr>
+              <w:fldChar w:fldCharType="end"/>
             </w:r>
           </w:p>
         </w:tc>
@@ -2594,14 +4030,27 @@
             <w:r>
               <w:t xml:space="preserve"> </w:t>
             </w:r>
-            <w:fldSimple w:instr=" MERGEFIELD  Producer[RegistrationNumber]  \* MERGEFORMAT ">
-              <w:r>
-                <w:rPr>
-                  <w:noProof/>
-                </w:rPr>
-                <w:t>«Producer[RegistrationNumber]»</w:t>
-              </w:r>
-            </w:fldSimple>
+            <w:r>
+              <w:fldChar w:fldCharType="begin"/>
+            </w:r>
+            <w:r>
+              <w:instrText xml:space="preserve"> MERGEFIELD  Producer[RegistrationNumber]  \* MERGEFORMAT </w:instrText>
+            </w:r>
+            <w:r>
+              <w:fldChar w:fldCharType="separate"/>
+            </w:r>
+            <w:r>
+              <w:rPr>
+                <w:noProof/>
+              </w:rPr>
+              <w:t>«Producer[RegistrationNumber]»</w:t>
+            </w:r>
+            <w:r>
+              <w:rPr>
+                <w:noProof/>
+              </w:rPr>
+              <w:fldChar w:fldCharType="end"/>
+            </w:r>
           </w:p>
           <w:p>
             <w:pPr>
@@ -10511,7 +11960,7 @@
                 <w:sz w:val="32"/>
                 <w:szCs w:val="32"/>
               </w:rPr>
-              <w:t xml:space="preserve">Annex </w:t>
+              <w:t xml:space="preserve">Carrier </w:t>
             </w:r>
             <w:r>
               <w:rPr>
@@ -10520,44 +11969,7 @@
                 <w:sz w:val="32"/>
                 <w:szCs w:val="32"/>
               </w:rPr>
-              <w:fldChar w:fldCharType="begin"/>
-            </w:r>
-            <w:r>
-              <w:rPr>
-                <w:rFonts w:ascii="Arial" w:hAnsi="Arial" w:cs="Arial"/>
-                <w:b/>
-                <w:sz w:val="32"/>
-                <w:szCs w:val="32"/>
-              </w:rPr>
-              <w:instrText xml:space="preserve"> MERGEFIELD  Annex[Carrier[AnnexNumber]]  \* MERGEFORMAT </w:instrText>
-            </w:r>
-            <w:r>
-              <w:rPr>
-                <w:rFonts w:ascii="Arial" w:hAnsi="Arial" w:cs="Arial"/>
-                <w:b/>
-                <w:sz w:val="32"/>
-                <w:szCs w:val="32"/>
-              </w:rPr>
-              <w:fldChar w:fldCharType="separate"/>
-            </w:r>
-            <w:r>
-              <w:rPr>
-                <w:rFonts w:ascii="Arial" w:hAnsi="Arial" w:cs="Arial"/>
-                <w:b/>
-                <w:noProof/>
-                <w:sz w:val="32"/>
-                <w:szCs w:val="32"/>
-              </w:rPr>
-              <w:t>«Annex[Carrier[AnnexNumber]]»</w:t>
-            </w:r>
-            <w:r>
-              <w:rPr>
-                <w:rFonts w:ascii="Arial" w:hAnsi="Arial" w:cs="Arial"/>
-                <w:b/>
-                <w:sz w:val="32"/>
-                <w:szCs w:val="32"/>
-              </w:rPr>
-              <w:fldChar w:fldCharType="end"/>
+              <w:t>Annex</w:t>
             </w:r>
           </w:p>
         </w:tc>
@@ -13094,7 +14506,7 @@
 </file>
 
 <file path=customXml/itemProps1.xml><?xml version="1.0" encoding="utf-8"?>
-<ds:datastoreItem xmlns:ds="http://schemas.openxmlformats.org/officeDocument/2006/customXml" ds:itemID="{5C9BC3D8-A636-425D-A9DF-D030BE451ED9}">
+<ds:datastoreItem xmlns:ds="http://schemas.openxmlformats.org/officeDocument/2006/customXml" ds:itemID="{E21E643B-1593-4FD9-B63A-22FAF4971A97}">
   <ds:schemaRefs>
     <ds:schemaRef ds:uri="http://schemas.openxmlformats.org/officeDocument/2006/bibliography"/>
   </ds:schemaRefs>

</xml_diff>

<commit_message>
add link to download movement document
</commit_message>
<xml_diff>
--- a/src/EA.Iws.Api/Documents/MovementMergeTemplate.docx
+++ b/src/EA.Iws.Api/Documents/MovementMergeTemplate.docx
@@ -707,7 +707,11 @@
                 </mc:Choice>
                 <mc:Fallback>
                   <w:pict>
-                    <v:shape w14:anchorId="4D54F27C" id="_x0000_s1050" type="#_x0000_t202" style="position:absolute;margin-left:30.25pt;margin-top:.9pt;width:238.5pt;height:36pt;z-index:251679232;visibility:visible;mso-wrap-style:square;mso-width-percent:0;mso-height-percent:0;mso-wrap-distance-left:9pt;mso-wrap-distance-top:3.6pt;mso-wrap-distance-right:9pt;mso-wrap-distance-bottom:3.6pt;mso-position-horizontal:absolute;mso-position-horizontal-relative:text;mso-position-vertical:absolute;mso-position-vertical-relative:text;mso-width-percent:0;mso-height-percent:0;mso-width-relative:margin;mso-height-relative:margin;v-text-anchor:top" o:gfxdata="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" filled="f" stroked="f">
+                    <v:shapetype w14:anchorId="4D54F27C" id="_x0000_t202" coordsize="21600,21600" o:spt="202" path="m,l,21600r21600,l21600,xe">
+                      <v:stroke joinstyle="miter"/>
+                      <v:path gradientshapeok="t" o:connecttype="rect"/>
+                    </v:shapetype>
+                    <v:shape id="Text Box 2" o:spid="_x0000_s1026" type="#_x0000_t202" style="position:absolute;margin-left:30.25pt;margin-top:.9pt;width:238.5pt;height:36pt;z-index:251679232;visibility:visible;mso-wrap-style:square;mso-width-percent:0;mso-height-percent:0;mso-wrap-distance-left:9pt;mso-wrap-distance-top:3.6pt;mso-wrap-distance-right:9pt;mso-wrap-distance-bottom:3.6pt;mso-position-horizontal:absolute;mso-position-horizontal-relative:text;mso-position-vertical:absolute;mso-position-vertical-relative:text;mso-width-percent:0;mso-height-percent:0;mso-width-relative:margin;mso-height-relative:margin;v-text-anchor:top" o:gfxdata="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" filled="f" stroked="f">
                       <v:textbox inset="0,0,0,0">
                         <w:txbxContent>
                           <w:p>
@@ -998,7 +1002,7 @@
                 </mc:Choice>
                 <mc:Fallback>
                   <w:pict>
-                    <v:shape w14:anchorId="40689F7E" id="_x0000_s1051" type="#_x0000_t202" style="position:absolute;margin-left:30pt;margin-top:.35pt;width:220.85pt;height:37pt;z-index:251683328;visibility:visible;mso-wrap-style:square;mso-width-percent:0;mso-height-percent:0;mso-wrap-distance-left:9pt;mso-wrap-distance-top:3.6pt;mso-wrap-distance-right:9pt;mso-wrap-distance-bottom:3.6pt;mso-position-horizontal:absolute;mso-position-horizontal-relative:text;mso-position-vertical:absolute;mso-position-vertical-relative:text;mso-width-percent:0;mso-height-percent:0;mso-width-relative:margin;mso-height-relative:margin;v-text-anchor:top" o:gfxdata="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" filled="f" stroked="f">
+                    <v:shape w14:anchorId="40689F7E" id="_x0000_s1027" type="#_x0000_t202" style="position:absolute;margin-left:30pt;margin-top:.35pt;width:220.85pt;height:37pt;z-index:251683328;visibility:visible;mso-wrap-style:square;mso-width-percent:0;mso-height-percent:0;mso-wrap-distance-left:9pt;mso-wrap-distance-top:3.6pt;mso-wrap-distance-right:9pt;mso-wrap-distance-bottom:3.6pt;mso-position-horizontal:absolute;mso-position-horizontal-relative:text;mso-position-vertical:absolute;mso-position-vertical-relative:text;mso-width-percent:0;mso-height-percent:0;mso-width-relative:margin;mso-height-relative:margin;v-text-anchor:top" o:gfxdata="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" filled="f" stroked="f">
                       <v:textbox inset="0,0,0,0">
                         <w:txbxContent>
                           <w:p>
@@ -1616,21 +1620,34 @@
                 <w:b/>
                 <w:sz w:val="16"/>
               </w:rPr>
-              <w:t xml:space="preserve">5. Actual quantity: </w:t>
-            </w:r>
-            <w:r>
-              <w:rPr>
-                <w:b/>
-                <w:sz w:val="16"/>
-              </w:rPr>
-              <w:tab/>
-            </w:r>
-            <w:r>
-              <w:rPr>
-                <w:sz w:val="16"/>
-              </w:rPr>
-              <w:t>Tonnes (Mg):</w:t>
-            </w:r>
+              <w:t>5. Actual quantity:</w:t>
+            </w:r>
+            <w:r>
+              <w:rPr>
+                <w:sz w:val="16"/>
+              </w:rPr>
+              <w:t xml:space="preserve"> </w:t>
+            </w:r>
+            <w:r>
+              <w:rPr>
+                <w:sz w:val="16"/>
+              </w:rPr>
+              <w:t xml:space="preserve"> </w:t>
+            </w:r>
+            <w:r>
+              <w:rPr>
+                <w:sz w:val="16"/>
+              </w:rPr>
+              <w:t xml:space="preserve"> </w:t>
+            </w:r>
+            <w:r>
+              <w:rPr>
+                <w:sz w:val="16"/>
+              </w:rPr>
+              <w:t>TonneFieldName</w:t>
+            </w:r>
+            <w:bookmarkStart w:id="0" w:name="_GoBack"/>
+            <w:bookmarkEnd w:id="0"/>
           </w:p>
         </w:tc>
         <w:tc>
@@ -1653,14 +1670,7 @@
               <w:rPr>
                 <w:sz w:val="16"/>
               </w:rPr>
-              <w:t>m</w:t>
-            </w:r>
-            <w:r>
-              <w:rPr>
-                <w:sz w:val="16"/>
-                <w:vertAlign w:val="superscript"/>
-              </w:rPr>
-              <w:t>3</w:t>
+              <w:t>cubfn</w:t>
             </w:r>
             <w:r>
               <w:rPr>
@@ -2093,11 +2103,7 @@
                 </mc:Choice>
                 <mc:Fallback>
                   <w:pict>
-                    <v:shapetype w14:anchorId="58DF0180" id="_x0000_t202" coordsize="21600,21600" o:spt="202" path="m,l,21600r21600,l21600,xe">
-                      <v:stroke joinstyle="miter"/>
-                      <v:path gradientshapeok="t" o:connecttype="rect"/>
-                    </v:shapetype>
-                    <v:shape id="_x0000_s1028" type="#_x0000_t202" style="position:absolute;margin-left:44.8pt;margin-top:6.4pt;width:132.5pt;height:14pt;z-index:251740672;visibility:visible;mso-wrap-style:square;mso-width-percent:0;mso-height-percent:0;mso-wrap-distance-left:9pt;mso-wrap-distance-top:3.6pt;mso-wrap-distance-right:9pt;mso-wrap-distance-bottom:3.6pt;mso-position-horizontal:absolute;mso-position-horizontal-relative:text;mso-position-vertical:absolute;mso-position-vertical-relative:text;mso-width-percent:0;mso-height-percent:0;mso-width-relative:margin;mso-height-relative:margin;v-text-anchor:top" o:gfxdata="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" filled="f" stroked="f">
+                    <v:shape w14:anchorId="58DF0180" id="_x0000_s1028" type="#_x0000_t202" style="position:absolute;margin-left:44.8pt;margin-top:6.4pt;width:132.5pt;height:14pt;z-index:251740672;visibility:visible;mso-wrap-style:square;mso-width-percent:0;mso-height-percent:0;mso-wrap-distance-left:9pt;mso-wrap-distance-top:3.6pt;mso-wrap-distance-right:9pt;mso-wrap-distance-bottom:3.6pt;mso-position-horizontal:absolute;mso-position-horizontal-relative:text;mso-position-vertical:absolute;mso-position-vertical-relative:text;mso-width-percent:0;mso-height-percent:0;mso-width-relative:margin;mso-height-relative:margin;v-text-anchor:top" o:gfxdata="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" filled="f" stroked="f">
                       <v:textbox inset="0,0,0,0">
                         <w:txbxContent>
                           <w:p>
@@ -3722,8 +3728,6 @@
               </w:rPr>
               <w:t xml:space="preserve"> </w:t>
             </w:r>
-            <w:bookmarkStart w:id="0" w:name="_GoBack"/>
-            <w:bookmarkEnd w:id="0"/>
             <w:r>
               <w:rPr>
                 <w:rFonts w:ascii="Segoe UI Symbol" w:hAnsi="Segoe UI Symbol" w:cs="Segoe UI Symbol"/>
@@ -4235,7 +4239,7 @@
                 </mc:Choice>
                 <mc:Fallback>
                   <w:pict>
-                    <v:shape w14:anchorId="0817A20B" id="_x0000_s1052" type="#_x0000_t202" style="position:absolute;margin-left:143.45pt;margin-top:8.7pt;width:132.5pt;height:14pt;z-index:251736576;visibility:visible;mso-wrap-style:square;mso-width-percent:0;mso-height-percent:0;mso-wrap-distance-left:9pt;mso-wrap-distance-top:3.6pt;mso-wrap-distance-right:9pt;mso-wrap-distance-bottom:3.6pt;mso-position-horizontal:absolute;mso-position-horizontal-relative:text;mso-position-vertical:absolute;mso-position-vertical-relative:text;mso-width-percent:0;mso-height-percent:0;mso-width-relative:margin;mso-height-relative:margin;v-text-anchor:top" o:gfxdata="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" filled="f" stroked="f">
+                    <v:shape w14:anchorId="0817A20B" id="_x0000_s1032" type="#_x0000_t202" style="position:absolute;margin-left:143.45pt;margin-top:8.7pt;width:132.5pt;height:14pt;z-index:251736576;visibility:visible;mso-wrap-style:square;mso-width-percent:0;mso-height-percent:0;mso-wrap-distance-left:9pt;mso-wrap-distance-top:3.6pt;mso-wrap-distance-right:9pt;mso-wrap-distance-bottom:3.6pt;mso-position-horizontal:absolute;mso-position-horizontal-relative:text;mso-position-vertical:absolute;mso-position-vertical-relative:text;mso-width-percent:0;mso-height-percent:0;mso-width-relative:margin;mso-height-relative:margin;v-text-anchor:top" o:gfxdata="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" filled="f" stroked="f">
                       <v:textbox inset="0,0,0,0">
                         <w:txbxContent>
                           <w:p>
@@ -4404,7 +4408,7 @@
                 </mc:Choice>
                 <mc:Fallback>
                   <w:pict>
-                    <v:shape w14:anchorId="2191DA35" id="_x0000_s1053" type="#_x0000_t202" style="position:absolute;margin-left:30.95pt;margin-top:.75pt;width:191.6pt;height:28.3pt;z-index:251734528;visibility:visible;mso-wrap-style:square;mso-width-percent:0;mso-height-percent:0;mso-wrap-distance-left:9pt;mso-wrap-distance-top:3.6pt;mso-wrap-distance-right:9pt;mso-wrap-distance-bottom:3.6pt;mso-position-horizontal:absolute;mso-position-horizontal-relative:text;mso-position-vertical:absolute;mso-position-vertical-relative:text;mso-width-percent:0;mso-height-percent:0;mso-width-relative:margin;mso-height-relative:margin;v-text-anchor:top" o:gfxdata="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" filled="f" stroked="f">
+                    <v:shape w14:anchorId="2191DA35" id="_x0000_s1033" type="#_x0000_t202" style="position:absolute;margin-left:30.95pt;margin-top:.75pt;width:191.6pt;height:28.3pt;z-index:251734528;visibility:visible;mso-wrap-style:square;mso-width-percent:0;mso-height-percent:0;mso-wrap-distance-left:9pt;mso-wrap-distance-top:3.6pt;mso-wrap-distance-right:9pt;mso-wrap-distance-bottom:3.6pt;mso-position-horizontal:absolute;mso-position-horizontal-relative:text;mso-position-vertical:absolute;mso-position-vertical-relative:text;mso-width-percent:0;mso-height-percent:0;mso-width-relative:margin;mso-height-relative:margin;v-text-anchor:top" o:gfxdata="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" filled="f" stroked="f">
                       <v:textbox inset="0,0,0,0">
                         <w:txbxContent>
                           <w:p>
@@ -4703,7 +4707,7 @@
                 </mc:Choice>
                 <mc:Fallback>
                   <w:pict>
-                    <v:shape w14:anchorId="05C3EAE4" id="_x0000_s1054" type="#_x0000_t202" style="position:absolute;margin-left:-.55pt;margin-top:8.1pt;width:253.75pt;height:27.35pt;z-index:251712000;visibility:visible;mso-wrap-style:square;mso-width-percent:0;mso-height-percent:0;mso-wrap-distance-left:9pt;mso-wrap-distance-top:3.6pt;mso-wrap-distance-right:9pt;mso-wrap-distance-bottom:3.6pt;mso-position-horizontal:absolute;mso-position-horizontal-relative:text;mso-position-vertical:absolute;mso-position-vertical-relative:text;mso-width-percent:0;mso-height-percent:0;mso-width-relative:margin;mso-height-relative:margin;v-text-anchor:top" o:gfxdata="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" filled="f" stroked="f">
+                    <v:shape w14:anchorId="05C3EAE4" id="_x0000_s1034" type="#_x0000_t202" style="position:absolute;margin-left:-.55pt;margin-top:8.1pt;width:253.75pt;height:27.35pt;z-index:251712000;visibility:visible;mso-wrap-style:square;mso-width-percent:0;mso-height-percent:0;mso-wrap-distance-left:9pt;mso-wrap-distance-top:3.6pt;mso-wrap-distance-right:9pt;mso-wrap-distance-bottom:3.6pt;mso-position-horizontal:absolute;mso-position-horizontal-relative:text;mso-position-vertical:absolute;mso-position-vertical-relative:text;mso-width-percent:0;mso-height-percent:0;mso-width-relative:margin;mso-height-relative:margin;v-text-anchor:top" o:gfxdata="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" filled="f" stroked="f">
                       <v:textbox inset="0,0,0,0">
                         <w:txbxContent>
                           <w:p>
@@ -5144,11 +5148,7 @@
                 </mc:Choice>
                 <mc:Fallback>
                   <w:pict>
-                    <v:shapetype w14:anchorId="52E0740D" id="_x0000_t202" coordsize="21600,21600" o:spt="202" path="m,l,21600r21600,l21600,xe">
-                      <v:stroke joinstyle="miter"/>
-                      <v:path gradientshapeok="t" o:connecttype="rect"/>
-                    </v:shapetype>
-                    <v:shape id="_x0000_s1031" type="#_x0000_t202" style="position:absolute;margin-left:1.7pt;margin-top:-.05pt;width:251.75pt;height:17.25pt;z-index:251687424;visibility:visible;mso-wrap-style:square;mso-width-percent:0;mso-height-percent:0;mso-wrap-distance-left:9pt;mso-wrap-distance-top:3.6pt;mso-wrap-distance-right:9pt;mso-wrap-distance-bottom:3.6pt;mso-position-horizontal:absolute;mso-position-horizontal-relative:text;mso-position-vertical:absolute;mso-position-vertical-relative:text;mso-width-percent:0;mso-height-percent:0;mso-width-relative:margin;mso-height-relative:margin;v-text-anchor:top" o:gfxdata="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" filled="f" stroked="f">
+                    <v:shape w14:anchorId="52E0740D" id="_x0000_s1035" type="#_x0000_t202" style="position:absolute;margin-left:1.7pt;margin-top:-.05pt;width:251.75pt;height:17.25pt;z-index:251687424;visibility:visible;mso-wrap-style:square;mso-width-percent:0;mso-height-percent:0;mso-wrap-distance-left:9pt;mso-wrap-distance-top:3.6pt;mso-wrap-distance-right:9pt;mso-wrap-distance-bottom:3.6pt;mso-position-horizontal:absolute;mso-position-horizontal-relative:text;mso-position-vertical:absolute;mso-position-vertical-relative:text;mso-width-percent:0;mso-height-percent:0;mso-width-relative:margin;mso-height-relative:margin;v-text-anchor:top" o:gfxdata="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" filled="f" stroked="f">
                       <v:textbox inset="0,0,0,0">
                         <w:txbxContent>
                           <w:p>
@@ -6625,7 +6625,7 @@
                 </mc:Choice>
                 <mc:Fallback>
                   <w:pict>
-                    <v:shape w14:anchorId="23EE8FC3" id="_x0000_s1056" type="#_x0000_t202" style="position:absolute;margin-left:31.2pt;margin-top:9.45pt;width:245pt;height:19.5pt;z-index:251697664;visibility:visible;mso-wrap-style:square;mso-width-percent:0;mso-height-percent:0;mso-wrap-distance-left:9pt;mso-wrap-distance-top:3.6pt;mso-wrap-distance-right:9pt;mso-wrap-distance-bottom:3.6pt;mso-position-horizontal:absolute;mso-position-horizontal-relative:text;mso-position-vertical:absolute;mso-position-vertical-relative:text;mso-width-percent:0;mso-height-percent:0;mso-width-relative:margin;mso-height-relative:margin;v-text-anchor:top" o:gfxdata="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" filled="f" stroked="f">
+                    <v:shape w14:anchorId="23EE8FC3" id="_x0000_s1036" type="#_x0000_t202" style="position:absolute;margin-left:31.2pt;margin-top:9.45pt;width:245pt;height:19.5pt;z-index:251697664;visibility:visible;mso-wrap-style:square;mso-width-percent:0;mso-height-percent:0;mso-wrap-distance-left:9pt;mso-wrap-distance-top:3.6pt;mso-wrap-distance-right:9pt;mso-wrap-distance-bottom:3.6pt;mso-position-horizontal:absolute;mso-position-horizontal-relative:text;mso-position-vertical:absolute;mso-position-vertical-relative:text;mso-width-percent:0;mso-height-percent:0;mso-width-relative:margin;mso-height-relative:margin;v-text-anchor:top" o:gfxdata="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" filled="f" stroked="f">
                       <v:textbox inset="0,0,0,0">
                         <w:txbxContent>
                           <w:p>
@@ -6795,7 +6795,7 @@
                 </mc:Choice>
                 <mc:Fallback>
                   <w:pict>
-                    <v:shape w14:anchorId="1BF9AABE" id="_x0000_s1057" type="#_x0000_t202" style="position:absolute;margin-left:144.9pt;margin-top:5.3pt;width:132.5pt;height:14pt;z-index:251709952;visibility:visible;mso-wrap-style:square;mso-width-percent:0;mso-height-percent:0;mso-wrap-distance-left:9pt;mso-wrap-distance-top:3.6pt;mso-wrap-distance-right:9pt;mso-wrap-distance-bottom:3.6pt;mso-position-horizontal:absolute;mso-position-horizontal-relative:text;mso-position-vertical:absolute;mso-position-vertical-relative:text;mso-width-percent:0;mso-height-percent:0;mso-width-relative:margin;mso-height-relative:margin;v-text-anchor:top" o:gfxdata="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" filled="f" stroked="f">
+                    <v:shape w14:anchorId="1BF9AABE" id="_x0000_s1037" type="#_x0000_t202" style="position:absolute;margin-left:144.9pt;margin-top:5.3pt;width:132.5pt;height:14pt;z-index:251709952;visibility:visible;mso-wrap-style:square;mso-width-percent:0;mso-height-percent:0;mso-wrap-distance-left:9pt;mso-wrap-distance-top:3.6pt;mso-wrap-distance-right:9pt;mso-wrap-distance-bottom:3.6pt;mso-position-horizontal:absolute;mso-position-horizontal-relative:text;mso-position-vertical:absolute;mso-position-vertical-relative:text;mso-width-percent:0;mso-height-percent:0;mso-width-relative:margin;mso-height-relative:margin;v-text-anchor:top" o:gfxdata="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" filled="f" stroked="f">
                       <v:textbox inset="0,0,0,0">
                         <w:txbxContent>
                           <w:p>
@@ -14506,7 +14506,7 @@
 </file>
 
 <file path=customXml/itemProps1.xml><?xml version="1.0" encoding="utf-8"?>
-<ds:datastoreItem xmlns:ds="http://schemas.openxmlformats.org/officeDocument/2006/customXml" ds:itemID="{E21E643B-1593-4FD9-B63A-22FAF4971A97}">
+<ds:datastoreItem xmlns:ds="http://schemas.openxmlformats.org/officeDocument/2006/customXml" ds:itemID="{24367E39-94FA-40C9-AC45-9362CF22159D}">
   <ds:schemaRefs>
     <ds:schemaRef ds:uri="http://schemas.openxmlformats.org/officeDocument/2006/bibliography"/>
   </ds:schemaRefs>

</xml_diff>

<commit_message>
Complete carriers merge to movement doc now doc is available
</commit_message>
<xml_diff>
--- a/src/EA.Iws.Api/Documents/MovementMergeTemplate.docx
+++ b/src/EA.Iws.Api/Documents/MovementMergeTemplate.docx
@@ -1646,8 +1646,6 @@
               </w:rPr>
               <w:t>TonneFieldName</w:t>
             </w:r>
-            <w:bookmarkStart w:id="0" w:name="_GoBack"/>
-            <w:bookmarkEnd w:id="0"/>
           </w:p>
         </w:tc>
         <w:tc>
@@ -4034,27 +4032,14 @@
             <w:r>
               <w:t xml:space="preserve"> </w:t>
             </w:r>
-            <w:r>
-              <w:fldChar w:fldCharType="begin"/>
-            </w:r>
-            <w:r>
-              <w:instrText xml:space="preserve"> MERGEFIELD  Producer[RegistrationNumber]  \* MERGEFORMAT </w:instrText>
-            </w:r>
-            <w:r>
-              <w:fldChar w:fldCharType="separate"/>
-            </w:r>
-            <w:r>
-              <w:rPr>
-                <w:noProof/>
-              </w:rPr>
-              <w:t>«Producer[RegistrationNumber]»</w:t>
-            </w:r>
-            <w:r>
-              <w:rPr>
-                <w:noProof/>
-              </w:rPr>
-              <w:fldChar w:fldCharType="end"/>
-            </w:r>
+            <w:fldSimple w:instr=" MERGEFIELD  Producer[RegistrationNumber]  \* MERGEFORMAT ">
+              <w:r>
+                <w:rPr>
+                  <w:noProof/>
+                </w:rPr>
+                <w:t>«Producer[RegistrationNumber]»</w:t>
+              </w:r>
+            </w:fldSimple>
           </w:p>
           <w:p>
             <w:pPr>
@@ -11747,19 +11732,6 @@
         </w:rPr>
       </w:pPr>
     </w:p>
-    <w:p>
-      <w:pPr>
-        <w:rPr>
-          <w:sz w:val="16"/>
-        </w:rPr>
-      </w:pPr>
-      <w:r>
-        <w:rPr>
-          <w:sz w:val="16"/>
-        </w:rPr>
-        <w:br w:type="page"/>
-      </w:r>
-    </w:p>
     <w:tbl>
       <w:tblPr>
         <w:tblStyle w:val="TableGrid"/>
@@ -12201,7 +12173,7 @@
                       <w:sz w:val="16"/>
                       <w:szCs w:val="16"/>
                     </w:rPr>
-                    <w:t>Contact Person</w:t>
+                    <w:t>Telephone</w:t>
                   </w:r>
                 </w:p>
               </w:tc>
@@ -12228,7 +12200,7 @@
                       <w:sz w:val="16"/>
                       <w:szCs w:val="16"/>
                     </w:rPr>
-                    <w:t>Telephone / Fax</w:t>
+                    <w:t>Fax</w:t>
                   </w:r>
                 </w:p>
               </w:tc>
@@ -12319,6 +12291,8 @@
                     </w:rPr>
                     <w:fldChar w:fldCharType="end"/>
                   </w:r>
+                  <w:bookmarkStart w:id="0" w:name="_GoBack"/>
+                  <w:bookmarkEnd w:id="0"/>
                 </w:p>
               </w:tc>
               <w:tc>
@@ -12350,7 +12324,7 @@
                       <w:sz w:val="16"/>
                       <w:szCs w:val="16"/>
                     </w:rPr>
-                    <w:instrText xml:space="preserve"> MERGEFIELD  Annex[Carrier[RegistrationNumber]]  \* MERGEFORMAT </w:instrText>
+                    <w:instrText xml:space="preserve"> MERGEFIELD  Annex[Carrier[Reg]]  \* MERGEFORMAT </w:instrText>
                   </w:r>
                   <w:r>
                     <w:rPr>
@@ -12367,7 +12341,7 @@
                       <w:sz w:val="16"/>
                       <w:szCs w:val="16"/>
                     </w:rPr>
-                    <w:t>«Annex[Carrier[RegistrationNumber]]»</w:t>
+                    <w:t>«Annex[Carrier[Reg]]»</w:t>
                   </w:r>
                   <w:r>
                     <w:rPr>
@@ -12524,7 +12498,7 @@
                       <w:sz w:val="16"/>
                       <w:szCs w:val="16"/>
                     </w:rPr>
-                    <w:instrText xml:space="preserve"> MERGEFIELD  Annex[Carrier[ContactPerson]]  \* MERGEFORMAT </w:instrText>
+                    <w:instrText xml:space="preserve"> MERGEFIELD  Annex[Carrier[Tel]]  \* MERGEFORMAT </w:instrText>
                   </w:r>
                   <w:r>
                     <w:rPr>
@@ -12541,7 +12515,39 @@
                       <w:sz w:val="16"/>
                       <w:szCs w:val="16"/>
                     </w:rPr>
-                    <w:t>«Annex[Carrier[ContactPerson]]»</w:t>
+                    <w:t>«Annex[Carrier[Tel]]»</w:t>
+                  </w:r>
+                  <w:r>
+                    <w:rPr>
+                      <w:rFonts w:ascii="Arial" w:hAnsi="Arial" w:cs="Arial"/>
+                      <w:sz w:val="16"/>
+                      <w:szCs w:val="16"/>
+                    </w:rPr>
+                    <w:fldChar w:fldCharType="end"/>
+                  </w:r>
+                  <w:r>
+                    <w:rPr>
+                      <w:rFonts w:ascii="Arial" w:hAnsi="Arial" w:cs="Arial"/>
+                      <w:sz w:val="16"/>
+                      <w:szCs w:val="16"/>
+                    </w:rPr>
+                    <w:t xml:space="preserve"> </w:t>
+                  </w:r>
+                  <w:r>
+                    <w:rPr>
+                      <w:rFonts w:ascii="Arial" w:hAnsi="Arial" w:cs="Arial"/>
+                      <w:sz w:val="16"/>
+                      <w:szCs w:val="16"/>
+                    </w:rPr>
+                    <w:fldChar w:fldCharType="begin"/>
+                  </w:r>
+                  <w:r>
+                    <w:rPr>
+                      <w:rFonts w:ascii="Arial" w:hAnsi="Arial" w:cs="Arial"/>
+                      <w:sz w:val="16"/>
+                      <w:szCs w:val="16"/>
+                    </w:rPr>
+                    <w:instrText xml:space="preserve"> MERGEFIELD  Annex[Carrier[ContactPerson]]  \* MERGEFORMAT </w:instrText>
                   </w:r>
                   <w:r>
                     <w:rPr>
@@ -12568,55 +12574,6 @@
                       <w:szCs w:val="16"/>
                     </w:rPr>
                   </w:pPr>
-                  <w:r>
-                    <w:rPr>
-                      <w:rFonts w:ascii="Arial" w:hAnsi="Arial" w:cs="Arial"/>
-                      <w:sz w:val="16"/>
-                      <w:szCs w:val="16"/>
-                    </w:rPr>
-                    <w:fldChar w:fldCharType="begin"/>
-                  </w:r>
-                  <w:r>
-                    <w:rPr>
-                      <w:rFonts w:ascii="Arial" w:hAnsi="Arial" w:cs="Arial"/>
-                      <w:sz w:val="16"/>
-                      <w:szCs w:val="16"/>
-                    </w:rPr>
-                    <w:instrText xml:space="preserve"> MERGEFIELD  Annex[Carrier[Telephone]]  \* MERGEFORMAT </w:instrText>
-                  </w:r>
-                  <w:r>
-                    <w:rPr>
-                      <w:rFonts w:ascii="Arial" w:hAnsi="Arial" w:cs="Arial"/>
-                      <w:sz w:val="16"/>
-                      <w:szCs w:val="16"/>
-                    </w:rPr>
-                    <w:fldChar w:fldCharType="separate"/>
-                  </w:r>
-                  <w:r>
-                    <w:rPr>
-                      <w:rFonts w:ascii="Arial" w:hAnsi="Arial" w:cs="Arial"/>
-                      <w:noProof/>
-                      <w:sz w:val="16"/>
-                      <w:szCs w:val="16"/>
-                    </w:rPr>
-                    <w:t>«Annex[Carrier[Telephone]]»</w:t>
-                  </w:r>
-                  <w:r>
-                    <w:rPr>
-                      <w:rFonts w:ascii="Arial" w:hAnsi="Arial" w:cs="Arial"/>
-                      <w:sz w:val="16"/>
-                      <w:szCs w:val="16"/>
-                    </w:rPr>
-                    <w:fldChar w:fldCharType="end"/>
-                  </w:r>
-                  <w:r>
-                    <w:rPr>
-                      <w:rFonts w:ascii="Arial" w:hAnsi="Arial" w:cs="Arial"/>
-                      <w:sz w:val="16"/>
-                      <w:szCs w:val="16"/>
-                    </w:rPr>
-                    <w:t xml:space="preserve"> </w:t>
-                  </w:r>
                   <w:r>
                     <w:rPr>
                       <w:rFonts w:ascii="Arial" w:hAnsi="Arial" w:cs="Arial"/>
@@ -14506,7 +14463,7 @@
 </file>
 
 <file path=customXml/itemProps1.xml><?xml version="1.0" encoding="utf-8"?>
-<ds:datastoreItem xmlns:ds="http://schemas.openxmlformats.org/officeDocument/2006/customXml" ds:itemID="{24367E39-94FA-40C9-AC45-9362CF22159D}">
+<ds:datastoreItem xmlns:ds="http://schemas.openxmlformats.org/officeDocument/2006/customXml" ds:itemID="{92E1E20B-9E7E-4719-BB32-0D0CD7798A54}">
   <ds:schemaRefs>
     <ds:schemaRef ds:uri="http://schemas.openxmlformats.org/officeDocument/2006/bibliography"/>
   </ds:schemaRefs>

</xml_diff>

<commit_message>
merge complete information to movement document
</commit_message>
<xml_diff>
--- a/src/EA.Iws.Api/Documents/MovementMergeTemplate.docx
+++ b/src/EA.Iws.Api/Documents/MovementMergeTemplate.docx
@@ -203,7 +203,14 @@
                 <w:b/>
                 <w:sz w:val="16"/>
               </w:rPr>
-              <w:t xml:space="preserve">             / </w:t>
+              <w:t xml:space="preserve"> </w:t>
+            </w:r>
+            <w:r>
+              <w:rPr>
+                <w:b/>
+                <w:sz w:val="16"/>
+              </w:rPr>
+              <w:t xml:space="preserve">/ </w:t>
             </w:r>
             <w:r>
               <w:rPr>
@@ -1646,6 +1653,91 @@
               </w:rPr>
               <w:t>TonneFieldName</w:t>
             </w:r>
+            <w:r>
+              <w:rPr>
+                <w:sz w:val="16"/>
+              </w:rPr>
+              <w:t xml:space="preserve"> </w:t>
+            </w:r>
+            <w:r>
+              <w:rPr>
+                <w:rFonts w:ascii="Arial" w:hAnsi="Arial" w:cs="Arial"/>
+                <w:sz w:val="14"/>
+              </w:rPr>
+              <w:fldChar w:fldCharType="begin"/>
+            </w:r>
+            <w:r>
+              <w:rPr>
+                <w:rFonts w:ascii="Arial" w:hAnsi="Arial" w:cs="Arial"/>
+                <w:sz w:val="14"/>
+              </w:rPr>
+              <w:instrText xml:space="preserve"> MERGEFIELD  Movement[ActualTonnes]  \* MERGEFORMAT </w:instrText>
+            </w:r>
+            <w:r>
+              <w:rPr>
+                <w:rFonts w:ascii="Arial" w:hAnsi="Arial" w:cs="Arial"/>
+                <w:sz w:val="14"/>
+              </w:rPr>
+              <w:fldChar w:fldCharType="separate"/>
+            </w:r>
+            <w:r>
+              <w:rPr>
+                <w:rFonts w:ascii="Arial" w:hAnsi="Arial" w:cs="Arial"/>
+                <w:noProof/>
+                <w:sz w:val="14"/>
+              </w:rPr>
+              <w:t>«Movement[ActualTonnes]»</w:t>
+            </w:r>
+            <w:r>
+              <w:rPr>
+                <w:rFonts w:ascii="Arial" w:hAnsi="Arial" w:cs="Arial"/>
+                <w:sz w:val="14"/>
+              </w:rPr>
+              <w:fldChar w:fldCharType="end"/>
+            </w:r>
+            <w:r>
+              <w:rPr>
+                <w:rFonts w:ascii="Arial" w:hAnsi="Arial" w:cs="Arial"/>
+                <w:sz w:val="14"/>
+              </w:rPr>
+              <w:t xml:space="preserve"> </w:t>
+            </w:r>
+            <w:r>
+              <w:rPr>
+                <w:rFonts w:ascii="Arial" w:hAnsi="Arial" w:cs="Arial"/>
+                <w:sz w:val="14"/>
+              </w:rPr>
+              <w:fldChar w:fldCharType="begin"/>
+            </w:r>
+            <w:r>
+              <w:rPr>
+                <w:rFonts w:ascii="Arial" w:hAnsi="Arial" w:cs="Arial"/>
+                <w:sz w:val="14"/>
+              </w:rPr>
+              <w:instrText xml:space="preserve"> MERGEFIELD  Movement[ActualKilograms]  \* MERGEFORMAT </w:instrText>
+            </w:r>
+            <w:r>
+              <w:rPr>
+                <w:rFonts w:ascii="Arial" w:hAnsi="Arial" w:cs="Arial"/>
+                <w:sz w:val="14"/>
+              </w:rPr>
+              <w:fldChar w:fldCharType="separate"/>
+            </w:r>
+            <w:r>
+              <w:rPr>
+                <w:rFonts w:ascii="Arial" w:hAnsi="Arial" w:cs="Arial"/>
+                <w:noProof/>
+                <w:sz w:val="14"/>
+              </w:rPr>
+              <w:t>«Movement[ActualKilograms]»</w:t>
+            </w:r>
+            <w:r>
+              <w:rPr>
+                <w:rFonts w:ascii="Arial" w:hAnsi="Arial" w:cs="Arial"/>
+                <w:sz w:val="14"/>
+              </w:rPr>
+              <w:fldChar w:fldCharType="end"/>
+            </w:r>
           </w:p>
         </w:tc>
         <w:tc>
@@ -1676,6 +1768,91 @@
               </w:rPr>
               <w:t>:</w:t>
             </w:r>
+            <w:r>
+              <w:rPr>
+                <w:sz w:val="16"/>
+              </w:rPr>
+              <w:t xml:space="preserve"> </w:t>
+            </w:r>
+            <w:r>
+              <w:rPr>
+                <w:rFonts w:ascii="Arial" w:hAnsi="Arial" w:cs="Arial"/>
+                <w:sz w:val="14"/>
+              </w:rPr>
+              <w:fldChar w:fldCharType="begin"/>
+            </w:r>
+            <w:r>
+              <w:rPr>
+                <w:rFonts w:ascii="Arial" w:hAnsi="Arial" w:cs="Arial"/>
+                <w:sz w:val="14"/>
+              </w:rPr>
+              <w:instrText xml:space="preserve"> MERGEFIELD  Movement[ActualCubicMetres]  \* MERGEFORMAT </w:instrText>
+            </w:r>
+            <w:r>
+              <w:rPr>
+                <w:rFonts w:ascii="Arial" w:hAnsi="Arial" w:cs="Arial"/>
+                <w:sz w:val="14"/>
+              </w:rPr>
+              <w:fldChar w:fldCharType="separate"/>
+            </w:r>
+            <w:r>
+              <w:rPr>
+                <w:rFonts w:ascii="Arial" w:hAnsi="Arial" w:cs="Arial"/>
+                <w:noProof/>
+                <w:sz w:val="14"/>
+              </w:rPr>
+              <w:t>«Movement[ActualCubicMetres]»</w:t>
+            </w:r>
+            <w:r>
+              <w:rPr>
+                <w:rFonts w:ascii="Arial" w:hAnsi="Arial" w:cs="Arial"/>
+                <w:sz w:val="14"/>
+              </w:rPr>
+              <w:fldChar w:fldCharType="end"/>
+            </w:r>
+            <w:r>
+              <w:rPr>
+                <w:rFonts w:ascii="Arial" w:hAnsi="Arial" w:cs="Arial"/>
+                <w:sz w:val="14"/>
+              </w:rPr>
+              <w:t xml:space="preserve"> </w:t>
+            </w:r>
+            <w:r>
+              <w:rPr>
+                <w:rFonts w:ascii="Arial" w:hAnsi="Arial" w:cs="Arial"/>
+                <w:sz w:val="14"/>
+              </w:rPr>
+              <w:fldChar w:fldCharType="begin"/>
+            </w:r>
+            <w:r>
+              <w:rPr>
+                <w:rFonts w:ascii="Arial" w:hAnsi="Arial" w:cs="Arial"/>
+                <w:sz w:val="14"/>
+              </w:rPr>
+              <w:instrText xml:space="preserve"> MERGEFIELD  Movement[ActualLitres]  \* MERGEFORMAT </w:instrText>
+            </w:r>
+            <w:r>
+              <w:rPr>
+                <w:rFonts w:ascii="Arial" w:hAnsi="Arial" w:cs="Arial"/>
+                <w:sz w:val="14"/>
+              </w:rPr>
+              <w:fldChar w:fldCharType="separate"/>
+            </w:r>
+            <w:r>
+              <w:rPr>
+                <w:rFonts w:ascii="Arial" w:hAnsi="Arial" w:cs="Arial"/>
+                <w:noProof/>
+                <w:sz w:val="14"/>
+              </w:rPr>
+              <w:t>«Movement[ActualLitres]»</w:t>
+            </w:r>
+            <w:r>
+              <w:rPr>
+                <w:rFonts w:ascii="Arial" w:hAnsi="Arial" w:cs="Arial"/>
+                <w:sz w:val="14"/>
+              </w:rPr>
+              <w:fldChar w:fldCharType="end"/>
+            </w:r>
           </w:p>
         </w:tc>
         <w:tc>
@@ -1692,16 +1869,59 @@
                 <w:tab w:val="left" w:pos="175"/>
               </w:tabs>
               <w:rPr>
+                <w:rFonts w:ascii="Arial" w:hAnsi="Arial" w:cs="Arial"/>
+                <w:sz w:val="14"/>
+              </w:rPr>
+            </w:pPr>
+            <w:r>
+              <w:rPr>
                 <w:b/>
                 <w:sz w:val="16"/>
               </w:rPr>
-            </w:pPr>
+              <w:t>6. Actual date of shipment:</w:t>
+            </w:r>
             <w:r>
               <w:rPr>
                 <w:b/>
                 <w:sz w:val="16"/>
               </w:rPr>
-              <w:t>6. Actual date of shipment:</w:t>
+              <w:t xml:space="preserve"> </w:t>
+            </w:r>
+            <w:r>
+              <w:rPr>
+                <w:rFonts w:ascii="Arial" w:hAnsi="Arial" w:cs="Arial"/>
+                <w:sz w:val="14"/>
+              </w:rPr>
+              <w:fldChar w:fldCharType="begin"/>
+            </w:r>
+            <w:r>
+              <w:rPr>
+                <w:rFonts w:ascii="Arial" w:hAnsi="Arial" w:cs="Arial"/>
+                <w:sz w:val="14"/>
+              </w:rPr>
+              <w:instrText xml:space="preserve"> MERGEFIELD  Movement[ActualDate]  \* MERGEFORMAT </w:instrText>
+            </w:r>
+            <w:r>
+              <w:rPr>
+                <w:rFonts w:ascii="Arial" w:hAnsi="Arial" w:cs="Arial"/>
+                <w:sz w:val="14"/>
+              </w:rPr>
+              <w:fldChar w:fldCharType="separate"/>
+            </w:r>
+            <w:r>
+              <w:rPr>
+                <w:rFonts w:ascii="Arial" w:hAnsi="Arial" w:cs="Arial"/>
+                <w:noProof/>
+                <w:sz w:val="14"/>
+              </w:rPr>
+              <w:t>«Movement[ActualDate]»</w:t>
+            </w:r>
+            <w:r>
+              <w:rPr>
+                <w:rFonts w:ascii="Arial" w:hAnsi="Arial" w:cs="Arial"/>
+                <w:sz w:val="14"/>
+              </w:rPr>
+              <w:fldChar w:fldCharType="end"/>
             </w:r>
           </w:p>
         </w:tc>
@@ -1749,7 +1969,103 @@
               <w:rPr>
                 <w:sz w:val="16"/>
               </w:rPr>
-              <w:t xml:space="preserve">                                              Number of packages:</w:t>
+              <w:t xml:space="preserve"> </w:t>
+            </w:r>
+            <w:r>
+              <w:rPr>
+                <w:rFonts w:ascii="Arial" w:hAnsi="Arial" w:cs="Arial"/>
+                <w:sz w:val="14"/>
+              </w:rPr>
+              <w:fldChar w:fldCharType="begin"/>
+            </w:r>
+            <w:r>
+              <w:rPr>
+                <w:rFonts w:ascii="Arial" w:hAnsi="Arial" w:cs="Arial"/>
+                <w:sz w:val="14"/>
+              </w:rPr>
+              <w:instrText xml:space="preserve"> MERGEFIELD  Movement[PackagingTypes]  \* MERGEFORMAT </w:instrText>
+            </w:r>
+            <w:r>
+              <w:rPr>
+                <w:rFonts w:ascii="Arial" w:hAnsi="Arial" w:cs="Arial"/>
+                <w:sz w:val="14"/>
+              </w:rPr>
+              <w:fldChar w:fldCharType="separate"/>
+            </w:r>
+            <w:r>
+              <w:rPr>
+                <w:rFonts w:ascii="Arial" w:hAnsi="Arial" w:cs="Arial"/>
+                <w:noProof/>
+                <w:sz w:val="14"/>
+              </w:rPr>
+              <w:t>«Movement[PackagingTypes]»</w:t>
+            </w:r>
+            <w:r>
+              <w:rPr>
+                <w:rFonts w:ascii="Arial" w:hAnsi="Arial" w:cs="Arial"/>
+                <w:sz w:val="14"/>
+              </w:rPr>
+              <w:fldChar w:fldCharType="end"/>
+            </w:r>
+            <w:r>
+              <w:rPr>
+                <w:sz w:val="14"/>
+              </w:rPr>
+              <w:t xml:space="preserve">   </w:t>
+            </w:r>
+            <w:r>
+              <w:rPr>
+                <w:sz w:val="14"/>
+              </w:rPr>
+              <w:t xml:space="preserve">                                       </w:t>
+            </w:r>
+            <w:r>
+              <w:rPr>
+                <w:sz w:val="16"/>
+              </w:rPr>
+              <w:t>Number of packages:</w:t>
+            </w:r>
+            <w:r>
+              <w:rPr>
+                <w:sz w:val="16"/>
+              </w:rPr>
+              <w:t xml:space="preserve"> </w:t>
+            </w:r>
+            <w:r>
+              <w:rPr>
+                <w:rFonts w:ascii="Arial" w:hAnsi="Arial" w:cs="Arial"/>
+                <w:sz w:val="14"/>
+              </w:rPr>
+              <w:fldChar w:fldCharType="begin"/>
+            </w:r>
+            <w:r>
+              <w:rPr>
+                <w:rFonts w:ascii="Arial" w:hAnsi="Arial" w:cs="Arial"/>
+                <w:sz w:val="14"/>
+              </w:rPr>
+              <w:instrText xml:space="preserve"> MERGEFIELD  Movement[NumberOfPackages]  \* MERGEFORMAT </w:instrText>
+            </w:r>
+            <w:r>
+              <w:rPr>
+                <w:rFonts w:ascii="Arial" w:hAnsi="Arial" w:cs="Arial"/>
+                <w:sz w:val="14"/>
+              </w:rPr>
+              <w:fldChar w:fldCharType="separate"/>
+            </w:r>
+            <w:r>
+              <w:rPr>
+                <w:rFonts w:ascii="Arial" w:hAnsi="Arial" w:cs="Arial"/>
+                <w:noProof/>
+                <w:sz w:val="14"/>
+              </w:rPr>
+              <w:t>«Movement[NumberOfPackages]»</w:t>
+            </w:r>
+            <w:r>
+              <w:rPr>
+                <w:rFonts w:ascii="Arial" w:hAnsi="Arial" w:cs="Arial"/>
+                <w:sz w:val="14"/>
+              </w:rPr>
+              <w:fldChar w:fldCharType="end"/>
             </w:r>
           </w:p>
           <w:p>
@@ -1780,6 +2096,15 @@
                 <w:sz w:val="16"/>
               </w:rPr>
               <w:tab/>
+            </w:r>
+            <w:bookmarkStart w:id="0" w:name="_GoBack"/>
+            <w:bookmarkEnd w:id="0"/>
+            <w:r>
+              <w:rPr>
+                <w:b/>
+                <w:i/>
+                <w:sz w:val="16"/>
+              </w:rPr>
               <w:t xml:space="preserve">     </w:t>
             </w:r>
             <w:r>
@@ -1796,14 +2121,7 @@
                 <w:szCs w:val="21"/>
                 <w:shd w:val="clear" w:color="auto" w:fill="FFFFFF"/>
               </w:rPr>
-              <w:t xml:space="preserve"> ☐</w:t>
-            </w:r>
-            <w:r>
-              <w:rPr>
-                <w:sz w:val="16"/>
-              </w:rPr>
-              <w:tab/>
-              <w:t xml:space="preserve">            No:</w:t>
+              <w:t xml:space="preserve"> </w:t>
             </w:r>
             <w:r>
               <w:rPr>
@@ -1813,7 +2131,177 @@
                 <w:szCs w:val="21"/>
                 <w:shd w:val="clear" w:color="auto" w:fill="FFFFFF"/>
               </w:rPr>
-              <w:t xml:space="preserve"> ☐</w:t>
+              <w:fldChar w:fldCharType="begin"/>
+            </w:r>
+            <w:r>
+              <w:rPr>
+                <w:rFonts w:ascii="Segoe UI Symbol" w:hAnsi="Segoe UI Symbol" w:cs="Segoe UI Symbol"/>
+                <w:color w:val="252525"/>
+                <w:sz w:val="21"/>
+                <w:szCs w:val="21"/>
+                <w:shd w:val="clear" w:color="auto" w:fill="FFFFFF"/>
+              </w:rPr>
+              <w:instrText xml:space="preserve"> MERGEFIELD  Movement[IsSpecialHandling]  \* MERGEFORMAT </w:instrText>
+            </w:r>
+            <w:r>
+              <w:rPr>
+                <w:rFonts w:ascii="Segoe UI Symbol" w:hAnsi="Segoe UI Symbol" w:cs="Segoe UI Symbol"/>
+                <w:color w:val="252525"/>
+                <w:sz w:val="21"/>
+                <w:szCs w:val="21"/>
+                <w:shd w:val="clear" w:color="auto" w:fill="FFFFFF"/>
+              </w:rPr>
+              <w:fldChar w:fldCharType="separate"/>
+            </w:r>
+            <w:r>
+              <w:rPr>
+                <w:rFonts w:ascii="Segoe UI Symbol" w:hAnsi="Segoe UI Symbol" w:cs="Segoe UI Symbol"/>
+                <w:noProof/>
+                <w:color w:val="252525"/>
+                <w:sz w:val="21"/>
+                <w:szCs w:val="21"/>
+                <w:shd w:val="clear" w:color="auto" w:fill="FFFFFF"/>
+              </w:rPr>
+              <w:t>«Movement[IsSpecialHandling]»</w:t>
+            </w:r>
+            <w:r>
+              <w:rPr>
+                <w:rFonts w:ascii="Segoe UI Symbol" w:hAnsi="Segoe UI Symbol" w:cs="Segoe UI Symbol"/>
+                <w:color w:val="252525"/>
+                <w:sz w:val="21"/>
+                <w:szCs w:val="21"/>
+                <w:shd w:val="clear" w:color="auto" w:fill="FFFFFF"/>
+              </w:rPr>
+              <w:fldChar w:fldCharType="end"/>
+            </w:r>
+            <w:r>
+              <w:rPr>
+                <w:sz w:val="16"/>
+              </w:rPr>
+              <w:tab/>
+              <w:t xml:space="preserve">            No:</w:t>
+            </w:r>
+            <w:r>
+              <w:rPr>
+                <w:rFonts w:ascii="Segoe UI Symbol" w:hAnsi="Segoe UI Symbol" w:cs="Segoe UI Symbol"/>
+                <w:color w:val="252525"/>
+                <w:sz w:val="21"/>
+                <w:szCs w:val="21"/>
+                <w:shd w:val="clear" w:color="auto" w:fill="FFFFFF"/>
+              </w:rPr>
+              <w:t xml:space="preserve"> </w:t>
+            </w:r>
+            <w:r>
+              <w:rPr>
+                <w:rFonts w:ascii="Segoe UI Symbol" w:hAnsi="Segoe UI Symbol" w:cs="Segoe UI Symbol"/>
+                <w:color w:val="252525"/>
+                <w:sz w:val="21"/>
+                <w:szCs w:val="21"/>
+                <w:shd w:val="clear" w:color="auto" w:fill="FFFFFF"/>
+              </w:rPr>
+              <w:fldChar w:fldCharType="begin"/>
+            </w:r>
+            <w:r>
+              <w:rPr>
+                <w:rFonts w:ascii="Segoe UI Symbol" w:hAnsi="Segoe UI Symbol" w:cs="Segoe UI Symbol"/>
+                <w:color w:val="252525"/>
+                <w:sz w:val="21"/>
+                <w:szCs w:val="21"/>
+                <w:shd w:val="clear" w:color="auto" w:fill="FFFFFF"/>
+              </w:rPr>
+              <w:instrText xml:space="preserve"> MERGEFIELD  Movement[IsNotSpecialHandling]  \* MERGEFORMAT </w:instrText>
+            </w:r>
+            <w:r>
+              <w:rPr>
+                <w:rFonts w:ascii="Segoe UI Symbol" w:hAnsi="Segoe UI Symbol" w:cs="Segoe UI Symbol"/>
+                <w:color w:val="252525"/>
+                <w:sz w:val="21"/>
+                <w:szCs w:val="21"/>
+                <w:shd w:val="clear" w:color="auto" w:fill="FFFFFF"/>
+              </w:rPr>
+              <w:fldChar w:fldCharType="separate"/>
+            </w:r>
+            <w:r>
+              <w:rPr>
+                <w:rFonts w:ascii="Segoe UI Symbol" w:hAnsi="Segoe UI Symbol" w:cs="Segoe UI Symbol"/>
+                <w:noProof/>
+                <w:color w:val="252525"/>
+                <w:sz w:val="21"/>
+                <w:szCs w:val="21"/>
+                <w:shd w:val="clear" w:color="auto" w:fill="FFFFFF"/>
+              </w:rPr>
+              <w:t>«Movement[IsNotSpecialHandling]»</w:t>
+            </w:r>
+            <w:r>
+              <w:rPr>
+                <w:rFonts w:ascii="Segoe UI Symbol" w:hAnsi="Segoe UI Symbol" w:cs="Segoe UI Symbol"/>
+                <w:color w:val="252525"/>
+                <w:sz w:val="21"/>
+                <w:szCs w:val="21"/>
+                <w:shd w:val="clear" w:color="auto" w:fill="FFFFFF"/>
+              </w:rPr>
+              <w:fldChar w:fldCharType="end"/>
+            </w:r>
+            <w:r>
+              <w:rPr>
+                <w:rFonts w:ascii="Segoe UI Symbol" w:hAnsi="Segoe UI Symbol" w:cs="Segoe UI Symbol"/>
+                <w:color w:val="252525"/>
+                <w:sz w:val="21"/>
+                <w:szCs w:val="21"/>
+                <w:shd w:val="clear" w:color="auto" w:fill="FFFFFF"/>
+              </w:rPr>
+              <w:t xml:space="preserve"> </w:t>
+            </w:r>
+            <w:r>
+              <w:rPr>
+                <w:rFonts w:ascii="Arial" w:hAnsi="Arial" w:cs="Arial"/>
+                <w:color w:val="252525"/>
+                <w:sz w:val="16"/>
+                <w:szCs w:val="21"/>
+                <w:shd w:val="clear" w:color="auto" w:fill="FFFFFF"/>
+              </w:rPr>
+              <w:fldChar w:fldCharType="begin"/>
+            </w:r>
+            <w:r>
+              <w:rPr>
+                <w:rFonts w:ascii="Arial" w:hAnsi="Arial" w:cs="Arial"/>
+                <w:color w:val="252525"/>
+                <w:sz w:val="16"/>
+                <w:szCs w:val="21"/>
+                <w:shd w:val="clear" w:color="auto" w:fill="FFFFFF"/>
+              </w:rPr>
+              <w:instrText xml:space="preserve"> MERGEFIELD  SpecialHandling[Requirements]  \* MERGEFORMAT </w:instrText>
+            </w:r>
+            <w:r>
+              <w:rPr>
+                <w:rFonts w:ascii="Arial" w:hAnsi="Arial" w:cs="Arial"/>
+                <w:color w:val="252525"/>
+                <w:sz w:val="16"/>
+                <w:szCs w:val="21"/>
+                <w:shd w:val="clear" w:color="auto" w:fill="FFFFFF"/>
+              </w:rPr>
+              <w:fldChar w:fldCharType="separate"/>
+            </w:r>
+            <w:r>
+              <w:rPr>
+                <w:rFonts w:ascii="Arial" w:hAnsi="Arial" w:cs="Arial"/>
+                <w:noProof/>
+                <w:color w:val="252525"/>
+                <w:sz w:val="16"/>
+                <w:szCs w:val="21"/>
+                <w:shd w:val="clear" w:color="auto" w:fill="FFFFFF"/>
+              </w:rPr>
+              <w:t>«SpecialHandling[Requirements]»</w:t>
+            </w:r>
+            <w:r>
+              <w:rPr>
+                <w:rFonts w:ascii="Arial" w:hAnsi="Arial" w:cs="Arial"/>
+                <w:color w:val="252525"/>
+                <w:sz w:val="16"/>
+                <w:szCs w:val="21"/>
+                <w:shd w:val="clear" w:color="auto" w:fill="FFFFFF"/>
+              </w:rPr>
+              <w:fldChar w:fldCharType="end"/>
             </w:r>
           </w:p>
         </w:tc>
@@ -4032,14 +4520,27 @@
             <w:r>
               <w:t xml:space="preserve"> </w:t>
             </w:r>
-            <w:fldSimple w:instr=" MERGEFIELD  Producer[RegistrationNumber]  \* MERGEFORMAT ">
-              <w:r>
-                <w:rPr>
-                  <w:noProof/>
-                </w:rPr>
-                <w:t>«Producer[RegistrationNumber]»</w:t>
-              </w:r>
-            </w:fldSimple>
+            <w:r>
+              <w:fldChar w:fldCharType="begin"/>
+            </w:r>
+            <w:r>
+              <w:instrText xml:space="preserve"> MERGEFIELD  Producer[RegistrationNumber]  \* MERGEFORMAT </w:instrText>
+            </w:r>
+            <w:r>
+              <w:fldChar w:fldCharType="separate"/>
+            </w:r>
+            <w:r>
+              <w:rPr>
+                <w:noProof/>
+              </w:rPr>
+              <w:t>«Producer[RegistrationNumber]»</w:t>
+            </w:r>
+            <w:r>
+              <w:rPr>
+                <w:noProof/>
+              </w:rPr>
+              <w:fldChar w:fldCharType="end"/>
+            </w:r>
           </w:p>
           <w:p>
             <w:pPr>
@@ -6389,7 +6890,7 @@
                 <w:szCs w:val="21"/>
                 <w:shd w:val="clear" w:color="auto" w:fill="FFFFFF"/>
               </w:rPr>
-              <w:instrText xml:space="preserve"> MERGEFIELD  General[IsRecovery]  \* MERGEFORMAT </w:instrText>
+              <w:instrText xml:space="preserve"> MERGEFIELD  Movement[IsRecovery]  \* MERGEFORMAT </w:instrText>
             </w:r>
             <w:r>
               <w:rPr>
@@ -6410,7 +6911,7 @@
                 <w:szCs w:val="21"/>
                 <w:shd w:val="clear" w:color="auto" w:fill="FFFFFF"/>
               </w:rPr>
-              <w:t>«General[IsRecovery]»</w:t>
+              <w:t>«Movement[IsRecovery]»</w:t>
             </w:r>
             <w:r>
               <w:rPr>
@@ -7765,6 +8266,7 @@
               <w:pStyle w:val="Heading2"/>
             </w:pPr>
             <w:r>
+              <w:lastRenderedPageBreak/>
               <w:t>TO BE COMPLETED BY DISPOSAL / RECOVERY FACILITY</w:t>
             </w:r>
           </w:p>
@@ -8252,7 +8754,6 @@
               <w:rPr>
                 <w:sz w:val="16"/>
               </w:rPr>
-              <w:lastRenderedPageBreak/>
               <w:t>See list of abbreviations and codes on the next page</w:t>
             </w:r>
           </w:p>
@@ -12291,8 +12792,6 @@
                     </w:rPr>
                     <w:fldChar w:fldCharType="end"/>
                   </w:r>
-                  <w:bookmarkStart w:id="0" w:name="_GoBack"/>
-                  <w:bookmarkEnd w:id="0"/>
                 </w:p>
               </w:tc>
               <w:tc>
@@ -14463,7 +14962,7 @@
 </file>
 
 <file path=customXml/itemProps1.xml><?xml version="1.0" encoding="utf-8"?>
-<ds:datastoreItem xmlns:ds="http://schemas.openxmlformats.org/officeDocument/2006/customXml" ds:itemID="{92E1E20B-9E7E-4719-BB32-0D0CD7798A54}">
+<ds:datastoreItem xmlns:ds="http://schemas.openxmlformats.org/officeDocument/2006/customXml" ds:itemID="{6A72A9F7-80F0-48CC-9384-BC2AD93E2EFA}">
   <ds:schemaRefs>
     <ds:schemaRef ds:uri="http://schemas.openxmlformats.org/officeDocument/2006/bibliography"/>
   </ds:schemaRefs>

</xml_diff>

<commit_message>
Increase bottom margin on movement document template
</commit_message>
<xml_diff>
--- a/src/EA.Iws.Api/Documents/MovementMergeTemplate.docx
+++ b/src/EA.Iws.Api/Documents/MovementMergeTemplate.docx
@@ -1,6 +1,6 @@
 
 <file path=word/document.xml><?xml version="1.0" encoding="utf-8"?>
-<w:document xmlns:wpc="http://schemas.microsoft.com/office/word/2010/wordprocessingCanvas" xmlns:mc="http://schemas.openxmlformats.org/markup-compatibility/2006" xmlns:o="urn:schemas-microsoft-com:office:office" xmlns:r="http://schemas.openxmlformats.org/officeDocument/2006/relationships" xmlns:m="http://schemas.openxmlformats.org/officeDocument/2006/math" xmlns:v="urn:schemas-microsoft-com:vml" xmlns:wp14="http://schemas.microsoft.com/office/word/2010/wordprocessingDrawing" xmlns:wp="http://schemas.openxmlformats.org/drawingml/2006/wordprocessingDrawing" xmlns:w10="urn:schemas-microsoft-com:office:word" xmlns:w="http://schemas.openxmlformats.org/wordprocessingml/2006/main" xmlns:w14="http://schemas.microsoft.com/office/word/2010/wordml" xmlns:w15="http://schemas.microsoft.com/office/word/2012/wordml" xmlns:wpg="http://schemas.microsoft.com/office/word/2010/wordprocessingGroup" xmlns:wpi="http://schemas.microsoft.com/office/word/2010/wordprocessingInk" xmlns:wne="http://schemas.microsoft.com/office/word/2006/wordml" xmlns:wps="http://schemas.microsoft.com/office/word/2010/wordprocessingShape" mc:Ignorable="w14 w15 wp14">
+<w:document xmlns:wpc="http://schemas.microsoft.com/office/word/2010/wordprocessingCanvas" xmlns:cx="http://schemas.microsoft.com/office/drawing/2014/chartex" xmlns:cx1="http://schemas.microsoft.com/office/drawing/2015/9/8/chartex" xmlns:cx2="http://schemas.microsoft.com/office/drawing/2015/10/21/chartex" xmlns:mc="http://schemas.openxmlformats.org/markup-compatibility/2006" xmlns:o="urn:schemas-microsoft-com:office:office" xmlns:r="http://schemas.openxmlformats.org/officeDocument/2006/relationships" xmlns:m="http://schemas.openxmlformats.org/officeDocument/2006/math" xmlns:v="urn:schemas-microsoft-com:vml" xmlns:wp14="http://schemas.microsoft.com/office/word/2010/wordprocessingDrawing" xmlns:wp="http://schemas.openxmlformats.org/drawingml/2006/wordprocessingDrawing" xmlns:w10="urn:schemas-microsoft-com:office:word" xmlns:w="http://schemas.openxmlformats.org/wordprocessingml/2006/main" xmlns:w14="http://schemas.microsoft.com/office/word/2010/wordml" xmlns:w15="http://schemas.microsoft.com/office/word/2012/wordml" xmlns:w16se="http://schemas.microsoft.com/office/word/2015/wordml/symex" xmlns:wpg="http://schemas.microsoft.com/office/word/2010/wordprocessingGroup" xmlns:wpi="http://schemas.microsoft.com/office/word/2010/wordprocessingInk" xmlns:wne="http://schemas.microsoft.com/office/word/2006/wordml" xmlns:wps="http://schemas.microsoft.com/office/word/2010/wordprocessingShape" mc:Ignorable="w14 w15 w16se wp14">
   <w:body>
     <w:p>
       <w:pPr>
@@ -11,6 +11,8 @@
           <w:sz w:val="20"/>
         </w:rPr>
       </w:pPr>
+      <w:bookmarkStart w:id="0" w:name="_GoBack"/>
+      <w:bookmarkEnd w:id="0"/>
       <w:r>
         <w:rPr>
           <w:b/>
@@ -2096,15 +2098,6 @@
                 <w:sz w:val="16"/>
               </w:rPr>
               <w:tab/>
-            </w:r>
-            <w:bookmarkStart w:id="0" w:name="_GoBack"/>
-            <w:bookmarkEnd w:id="0"/>
-            <w:r>
-              <w:rPr>
-                <w:b/>
-                <w:i/>
-                <w:sz w:val="16"/>
-              </w:rPr>
               <w:t xml:space="preserve">     </w:t>
             </w:r>
             <w:r>
@@ -13216,7 +13209,7 @@
     </w:p>
     <w:sectPr>
       <w:pgSz w:w="11906" w:h="16838"/>
-      <w:pgMar w:top="851" w:right="851" w:bottom="289" w:left="1797" w:header="720" w:footer="720" w:gutter="0"/>
+      <w:pgMar w:top="851" w:right="851" w:bottom="567" w:left="1797" w:header="720" w:footer="720" w:gutter="0"/>
       <w:cols w:space="720"/>
       <w:docGrid w:linePitch="326"/>
     </w:sectPr>
@@ -13225,7 +13218,7 @@
 </file>
 
 <file path=word/endnotes.xml><?xml version="1.0" encoding="utf-8"?>
-<w:endnotes xmlns:wpc="http://schemas.microsoft.com/office/word/2010/wordprocessingCanvas" xmlns:mc="http://schemas.openxmlformats.org/markup-compatibility/2006" xmlns:o="urn:schemas-microsoft-com:office:office" xmlns:r="http://schemas.openxmlformats.org/officeDocument/2006/relationships" xmlns:m="http://schemas.openxmlformats.org/officeDocument/2006/math" xmlns:v="urn:schemas-microsoft-com:vml" xmlns:wp14="http://schemas.microsoft.com/office/word/2010/wordprocessingDrawing" xmlns:wp="http://schemas.openxmlformats.org/drawingml/2006/wordprocessingDrawing" xmlns:w10="urn:schemas-microsoft-com:office:word" xmlns:w="http://schemas.openxmlformats.org/wordprocessingml/2006/main" xmlns:w14="http://schemas.microsoft.com/office/word/2010/wordml" xmlns:w15="http://schemas.microsoft.com/office/word/2012/wordml" xmlns:wpg="http://schemas.microsoft.com/office/word/2010/wordprocessingGroup" xmlns:wpi="http://schemas.microsoft.com/office/word/2010/wordprocessingInk" xmlns:wne="http://schemas.microsoft.com/office/word/2006/wordml" xmlns:wps="http://schemas.microsoft.com/office/word/2010/wordprocessingShape" mc:Ignorable="w14 w15 wp14">
+<w:endnotes xmlns:wpc="http://schemas.microsoft.com/office/word/2010/wordprocessingCanvas" xmlns:cx="http://schemas.microsoft.com/office/drawing/2014/chartex" xmlns:cx1="http://schemas.microsoft.com/office/drawing/2015/9/8/chartex" xmlns:cx2="http://schemas.microsoft.com/office/drawing/2015/10/21/chartex" xmlns:mc="http://schemas.openxmlformats.org/markup-compatibility/2006" xmlns:o="urn:schemas-microsoft-com:office:office" xmlns:r="http://schemas.openxmlformats.org/officeDocument/2006/relationships" xmlns:m="http://schemas.openxmlformats.org/officeDocument/2006/math" xmlns:v="urn:schemas-microsoft-com:vml" xmlns:wp14="http://schemas.microsoft.com/office/word/2010/wordprocessingDrawing" xmlns:wp="http://schemas.openxmlformats.org/drawingml/2006/wordprocessingDrawing" xmlns:w10="urn:schemas-microsoft-com:office:word" xmlns:w="http://schemas.openxmlformats.org/wordprocessingml/2006/main" xmlns:w14="http://schemas.microsoft.com/office/word/2010/wordml" xmlns:w15="http://schemas.microsoft.com/office/word/2012/wordml" xmlns:w16se="http://schemas.microsoft.com/office/word/2015/wordml/symex" xmlns:wpg="http://schemas.microsoft.com/office/word/2010/wordprocessingGroup" xmlns:wpi="http://schemas.microsoft.com/office/word/2010/wordprocessingInk" xmlns:wne="http://schemas.microsoft.com/office/word/2006/wordml" xmlns:wps="http://schemas.microsoft.com/office/word/2010/wordprocessingShape" mc:Ignorable="w14 w15 w16se wp14">
   <w:endnote w:type="separator" w:id="-1">
     <w:p>
       <w:r>
@@ -13244,7 +13237,7 @@
 </file>
 
 <file path=word/footnotes.xml><?xml version="1.0" encoding="utf-8"?>
-<w:footnotes xmlns:wpc="http://schemas.microsoft.com/office/word/2010/wordprocessingCanvas" xmlns:mc="http://schemas.openxmlformats.org/markup-compatibility/2006" xmlns:o="urn:schemas-microsoft-com:office:office" xmlns:r="http://schemas.openxmlformats.org/officeDocument/2006/relationships" xmlns:m="http://schemas.openxmlformats.org/officeDocument/2006/math" xmlns:v="urn:schemas-microsoft-com:vml" xmlns:wp14="http://schemas.microsoft.com/office/word/2010/wordprocessingDrawing" xmlns:wp="http://schemas.openxmlformats.org/drawingml/2006/wordprocessingDrawing" xmlns:w10="urn:schemas-microsoft-com:office:word" xmlns:w="http://schemas.openxmlformats.org/wordprocessingml/2006/main" xmlns:w14="http://schemas.microsoft.com/office/word/2010/wordml" xmlns:w15="http://schemas.microsoft.com/office/word/2012/wordml" xmlns:wpg="http://schemas.microsoft.com/office/word/2010/wordprocessingGroup" xmlns:wpi="http://schemas.microsoft.com/office/word/2010/wordprocessingInk" xmlns:wne="http://schemas.microsoft.com/office/word/2006/wordml" xmlns:wps="http://schemas.microsoft.com/office/word/2010/wordprocessingShape" mc:Ignorable="w14 w15 wp14">
+<w:footnotes xmlns:wpc="http://schemas.microsoft.com/office/word/2010/wordprocessingCanvas" xmlns:cx="http://schemas.microsoft.com/office/drawing/2014/chartex" xmlns:cx1="http://schemas.microsoft.com/office/drawing/2015/9/8/chartex" xmlns:cx2="http://schemas.microsoft.com/office/drawing/2015/10/21/chartex" xmlns:mc="http://schemas.openxmlformats.org/markup-compatibility/2006" xmlns:o="urn:schemas-microsoft-com:office:office" xmlns:r="http://schemas.openxmlformats.org/officeDocument/2006/relationships" xmlns:m="http://schemas.openxmlformats.org/officeDocument/2006/math" xmlns:v="urn:schemas-microsoft-com:vml" xmlns:wp14="http://schemas.microsoft.com/office/word/2010/wordprocessingDrawing" xmlns:wp="http://schemas.openxmlformats.org/drawingml/2006/wordprocessingDrawing" xmlns:w10="urn:schemas-microsoft-com:office:word" xmlns:w="http://schemas.openxmlformats.org/wordprocessingml/2006/main" xmlns:w14="http://schemas.microsoft.com/office/word/2010/wordml" xmlns:w15="http://schemas.microsoft.com/office/word/2012/wordml" xmlns:w16se="http://schemas.microsoft.com/office/word/2015/wordml/symex" xmlns:wpg="http://schemas.microsoft.com/office/word/2010/wordprocessingGroup" xmlns:wpi="http://schemas.microsoft.com/office/word/2010/wordprocessingInk" xmlns:wne="http://schemas.microsoft.com/office/word/2006/wordml" xmlns:wps="http://schemas.microsoft.com/office/word/2010/wordprocessingShape" mc:Ignorable="w14 w15 w16se wp14">
   <w:footnote w:type="separator" w:id="-1">
     <w:p>
       <w:r>
@@ -13263,7 +13256,7 @@
 </file>
 
 <file path=word/numbering.xml><?xml version="1.0" encoding="utf-8"?>
-<w:numbering xmlns:wpc="http://schemas.microsoft.com/office/word/2010/wordprocessingCanvas" xmlns:mc="http://schemas.openxmlformats.org/markup-compatibility/2006" xmlns:o="urn:schemas-microsoft-com:office:office" xmlns:r="http://schemas.openxmlformats.org/officeDocument/2006/relationships" xmlns:m="http://schemas.openxmlformats.org/officeDocument/2006/math" xmlns:v="urn:schemas-microsoft-com:vml" xmlns:wp14="http://schemas.microsoft.com/office/word/2010/wordprocessingDrawing" xmlns:wp="http://schemas.openxmlformats.org/drawingml/2006/wordprocessingDrawing" xmlns:w10="urn:schemas-microsoft-com:office:word" xmlns:w="http://schemas.openxmlformats.org/wordprocessingml/2006/main" xmlns:w14="http://schemas.microsoft.com/office/word/2010/wordml" xmlns:w15="http://schemas.microsoft.com/office/word/2012/wordml" xmlns:wpg="http://schemas.microsoft.com/office/word/2010/wordprocessingGroup" xmlns:wpi="http://schemas.microsoft.com/office/word/2010/wordprocessingInk" xmlns:wne="http://schemas.microsoft.com/office/word/2006/wordml" xmlns:wps="http://schemas.microsoft.com/office/word/2010/wordprocessingShape" mc:Ignorable="w14 w15 wp14">
+<w:numbering xmlns:wpc="http://schemas.microsoft.com/office/word/2010/wordprocessingCanvas" xmlns:cx="http://schemas.microsoft.com/office/drawing/2014/chartex" xmlns:cx1="http://schemas.microsoft.com/office/drawing/2015/9/8/chartex" xmlns:cx2="http://schemas.microsoft.com/office/drawing/2015/10/21/chartex" xmlns:mc="http://schemas.openxmlformats.org/markup-compatibility/2006" xmlns:o="urn:schemas-microsoft-com:office:office" xmlns:r="http://schemas.openxmlformats.org/officeDocument/2006/relationships" xmlns:m="http://schemas.openxmlformats.org/officeDocument/2006/math" xmlns:v="urn:schemas-microsoft-com:vml" xmlns:wp14="http://schemas.microsoft.com/office/word/2010/wordprocessingDrawing" xmlns:wp="http://schemas.openxmlformats.org/drawingml/2006/wordprocessingDrawing" xmlns:w10="urn:schemas-microsoft-com:office:word" xmlns:w="http://schemas.openxmlformats.org/wordprocessingml/2006/main" xmlns:w14="http://schemas.microsoft.com/office/word/2010/wordml" xmlns:w15="http://schemas.microsoft.com/office/word/2012/wordml" xmlns:w16se="http://schemas.microsoft.com/office/word/2015/wordml/symex" xmlns:wpg="http://schemas.microsoft.com/office/word/2010/wordprocessingGroup" xmlns:wpi="http://schemas.microsoft.com/office/word/2010/wordprocessingInk" xmlns:wne="http://schemas.microsoft.com/office/word/2006/wordml" xmlns:wps="http://schemas.microsoft.com/office/word/2010/wordprocessingShape" mc:Ignorable="w14 w15 w16se wp14">
   <w:abstractNum w:abstractNumId="0" w15:restartNumberingAfterBreak="0">
     <w:nsid w:val="04CB0E9B"/>
     <w:multiLevelType w:val="hybridMultilevel"/>
@@ -14005,7 +13998,7 @@
 </file>
 
 <file path=word/styles.xml><?xml version="1.0" encoding="utf-8"?>
-<w:styles xmlns:mc="http://schemas.openxmlformats.org/markup-compatibility/2006" xmlns:r="http://schemas.openxmlformats.org/officeDocument/2006/relationships" xmlns:w="http://schemas.openxmlformats.org/wordprocessingml/2006/main" xmlns:w14="http://schemas.microsoft.com/office/word/2010/wordml" xmlns:w15="http://schemas.microsoft.com/office/word/2012/wordml" mc:Ignorable="w14 w15">
+<w:styles xmlns:mc="http://schemas.openxmlformats.org/markup-compatibility/2006" xmlns:r="http://schemas.openxmlformats.org/officeDocument/2006/relationships" xmlns:w="http://schemas.openxmlformats.org/wordprocessingml/2006/main" xmlns:w14="http://schemas.microsoft.com/office/word/2010/wordml" xmlns:w15="http://schemas.microsoft.com/office/word/2012/wordml" xmlns:w16se="http://schemas.microsoft.com/office/word/2015/wordml/symex" mc:Ignorable="w14 w15 w16se">
   <w:docDefaults>
     <w:rPrDefault>
       <w:rPr>
@@ -14015,7 +14008,7 @@
     </w:rPrDefault>
     <w:pPrDefault/>
   </w:docDefaults>
-  <w:latentStyles w:defLockedState="0" w:defUIPriority="0" w:defSemiHidden="0" w:defUnhideWhenUsed="0" w:defQFormat="0" w:count="371">
+  <w:latentStyles w:defLockedState="0" w:defUIPriority="0" w:defSemiHidden="0" w:defUnhideWhenUsed="0" w:defQFormat="0" w:count="372">
     <w:lsdException w:name="Normal" w:qFormat="1"/>
     <w:lsdException w:name="heading 1" w:qFormat="1"/>
     <w:lsdException w:name="heading 2" w:qFormat="1"/>
@@ -14380,6 +14373,7 @@
     <w:lsdException w:name="List Table 5 Dark Accent 6" w:uiPriority="50"/>
     <w:lsdException w:name="List Table 6 Colorful Accent 6" w:uiPriority="51"/>
     <w:lsdException w:name="List Table 7 Colorful Accent 6" w:uiPriority="52"/>
+    <w:lsdException w:name="Mention" w:semiHidden="1" w:uiPriority="99" w:unhideWhenUsed="1"/>
   </w:latentStyles>
   <w:style w:type="paragraph" w:default="1" w:styleId="Normal">
     <w:name w:val="Normal"/>
@@ -14962,7 +14956,7 @@
 </file>
 
 <file path=customXml/itemProps1.xml><?xml version="1.0" encoding="utf-8"?>
-<ds:datastoreItem xmlns:ds="http://schemas.openxmlformats.org/officeDocument/2006/customXml" ds:itemID="{6A72A9F7-80F0-48CC-9384-BC2AD93E2EFA}">
+<ds:datastoreItem xmlns:ds="http://schemas.openxmlformats.org/officeDocument/2006/customXml" ds:itemID="{9A326CCE-0F0D-451E-B434-F0F6BA622742}">
   <ds:schemaRefs>
     <ds:schemaRef ds:uri="http://schemas.openxmlformats.org/officeDocument/2006/bibliography"/>
   </ds:schemaRefs>

</xml_diff>

<commit_message>
Maximise address display in movement document
</commit_message>
<xml_diff>
--- a/src/EA.Iws.Api/Documents/MovementMergeTemplate.docx
+++ b/src/EA.Iws.Api/Documents/MovementMergeTemplate.docx
@@ -11,8 +11,6 @@
           <w:sz w:val="20"/>
         </w:rPr>
       </w:pPr>
-      <w:bookmarkStart w:id="0" w:name="_GoBack"/>
-      <w:bookmarkEnd w:id="0"/>
       <w:r>
         <w:rPr>
           <w:b/>
@@ -611,13 +609,13 @@
                     <wp:anchor distT="45720" distB="45720" distL="114300" distR="114300" simplePos="0" relativeHeight="251679232" behindDoc="0" locked="0" layoutInCell="1" allowOverlap="1" wp14:anchorId="4D54F27C" wp14:editId="4EE75943">
                       <wp:simplePos x="0" y="0"/>
                       <wp:positionH relativeFrom="column">
-                        <wp:posOffset>384175</wp:posOffset>
+                        <wp:posOffset>386079</wp:posOffset>
                       </wp:positionH>
                       <wp:positionV relativeFrom="paragraph">
-                        <wp:posOffset>11113</wp:posOffset>
+                        <wp:posOffset>12065</wp:posOffset>
                       </wp:positionV>
-                      <wp:extent cx="3028950" cy="457200"/>
-                      <wp:effectExtent l="0" t="0" r="0" b="0"/>
+                      <wp:extent cx="3121025" cy="457200"/>
+                      <wp:effectExtent l="0" t="0" r="3175" b="0"/>
                       <wp:wrapNone/>
                       <wp:docPr id="7" name="Text Box 2"/>
                       <wp:cNvGraphicFramePr>
@@ -632,7 +630,7 @@
                             <wps:spPr bwMode="auto">
                               <a:xfrm>
                                 <a:off x="0" y="0"/>
-                                <a:ext cx="3028950" cy="457200"/>
+                                <a:ext cx="3121025" cy="457200"/>
                               </a:xfrm>
                               <a:prstGeom prst="rect">
                                 <a:avLst/>
@@ -720,7 +718,7 @@
                       <v:stroke joinstyle="miter"/>
                       <v:path gradientshapeok="t" o:connecttype="rect"/>
                     </v:shapetype>
-                    <v:shape id="Text Box 2" o:spid="_x0000_s1026" type="#_x0000_t202" style="position:absolute;margin-left:30.25pt;margin-top:.9pt;width:238.5pt;height:36pt;z-index:251679232;visibility:visible;mso-wrap-style:square;mso-width-percent:0;mso-height-percent:0;mso-wrap-distance-left:9pt;mso-wrap-distance-top:3.6pt;mso-wrap-distance-right:9pt;mso-wrap-distance-bottom:3.6pt;mso-position-horizontal:absolute;mso-position-horizontal-relative:text;mso-position-vertical:absolute;mso-position-vertical-relative:text;mso-width-percent:0;mso-height-percent:0;mso-width-relative:margin;mso-height-relative:margin;v-text-anchor:top" o:gfxdata="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" filled="f" stroked="f">
+                    <v:shape id="Text Box 2" o:spid="_x0000_s1026" type="#_x0000_t202" style="position:absolute;margin-left:30.4pt;margin-top:.95pt;width:245.75pt;height:36pt;z-index:251679232;visibility:visible;mso-wrap-style:square;mso-width-percent:0;mso-height-percent:0;mso-wrap-distance-left:9pt;mso-wrap-distance-top:3.6pt;mso-wrap-distance-right:9pt;mso-wrap-distance-bottom:3.6pt;mso-position-horizontal:absolute;mso-position-horizontal-relative:text;mso-position-vertical:absolute;mso-position-vertical-relative:text;mso-width-percent:0;mso-height-percent:0;mso-width-relative:margin;mso-height-relative:margin;v-text-anchor:top" o:gfxdata="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" filled="f" stroked="f">
                       <v:textbox inset="0,0,0,0">
                         <w:txbxContent>
                           <w:p>
@@ -905,13 +903,13 @@
                     <wp:anchor distT="45720" distB="45720" distL="114300" distR="114300" simplePos="0" relativeHeight="251683328" behindDoc="0" locked="0" layoutInCell="1" allowOverlap="1" wp14:anchorId="40689F7E" wp14:editId="08BB7793">
                       <wp:simplePos x="0" y="0"/>
                       <wp:positionH relativeFrom="column">
-                        <wp:posOffset>381317</wp:posOffset>
+                        <wp:posOffset>385445</wp:posOffset>
                       </wp:positionH>
                       <wp:positionV relativeFrom="paragraph">
-                        <wp:posOffset>4445</wp:posOffset>
+                        <wp:posOffset>2540</wp:posOffset>
                       </wp:positionV>
-                      <wp:extent cx="2804795" cy="469900"/>
-                      <wp:effectExtent l="0" t="0" r="0" b="6350"/>
+                      <wp:extent cx="2844165" cy="469900"/>
+                      <wp:effectExtent l="0" t="0" r="13335" b="6350"/>
                       <wp:wrapNone/>
                       <wp:docPr id="10" name="Text Box 2"/>
                       <wp:cNvGraphicFramePr>
@@ -926,7 +924,7 @@
                             <wps:spPr bwMode="auto">
                               <a:xfrm>
                                 <a:off x="0" y="0"/>
-                                <a:ext cx="2804795" cy="469900"/>
+                                <a:ext cx="2844165" cy="469900"/>
                               </a:xfrm>
                               <a:prstGeom prst="rect">
                                 <a:avLst/>
@@ -1011,7 +1009,7 @@
                 </mc:Choice>
                 <mc:Fallback>
                   <w:pict>
-                    <v:shape w14:anchorId="40689F7E" id="_x0000_s1027" type="#_x0000_t202" style="position:absolute;margin-left:30pt;margin-top:.35pt;width:220.85pt;height:37pt;z-index:251683328;visibility:visible;mso-wrap-style:square;mso-width-percent:0;mso-height-percent:0;mso-wrap-distance-left:9pt;mso-wrap-distance-top:3.6pt;mso-wrap-distance-right:9pt;mso-wrap-distance-bottom:3.6pt;mso-position-horizontal:absolute;mso-position-horizontal-relative:text;mso-position-vertical:absolute;mso-position-vertical-relative:text;mso-width-percent:0;mso-height-percent:0;mso-width-relative:margin;mso-height-relative:margin;v-text-anchor:top" o:gfxdata="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" filled="f" stroked="f">
+                    <v:shape w14:anchorId="40689F7E" id="_x0000_s1027" type="#_x0000_t202" style="position:absolute;margin-left:30.35pt;margin-top:.2pt;width:223.95pt;height:37pt;z-index:251683328;visibility:visible;mso-wrap-style:square;mso-width-percent:0;mso-height-percent:0;mso-wrap-distance-left:9pt;mso-wrap-distance-top:3.6pt;mso-wrap-distance-right:9pt;mso-wrap-distance-bottom:3.6pt;mso-position-horizontal:absolute;mso-position-horizontal-relative:text;mso-position-vertical:absolute;mso-position-vertical-relative:text;mso-width-percent:0;mso-height-percent:0;mso-width-relative:margin;mso-height-relative:margin;v-text-anchor:top" o:gfxdata="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" filled="f" stroked="f">
                       <v:textbox inset="0,0,0,0">
                         <w:txbxContent>
                           <w:p>
@@ -4513,27 +4511,14 @@
             <w:r>
               <w:t xml:space="preserve"> </w:t>
             </w:r>
-            <w:r>
-              <w:fldChar w:fldCharType="begin"/>
-            </w:r>
-            <w:r>
-              <w:instrText xml:space="preserve"> MERGEFIELD  Producer[RegistrationNumber]  \* MERGEFORMAT </w:instrText>
-            </w:r>
-            <w:r>
-              <w:fldChar w:fldCharType="separate"/>
-            </w:r>
-            <w:r>
-              <w:rPr>
-                <w:noProof/>
-              </w:rPr>
-              <w:t>«Producer[RegistrationNumber]»</w:t>
-            </w:r>
-            <w:r>
-              <w:rPr>
-                <w:noProof/>
-              </w:rPr>
-              <w:fldChar w:fldCharType="end"/>
-            </w:r>
+            <w:fldSimple w:instr=" MERGEFIELD  Producer[RegistrationNumber]  \* MERGEFORMAT ">
+              <w:r>
+                <w:rPr>
+                  <w:noProof/>
+                </w:rPr>
+                <w:t>«Producer[RegistrationNumber]»</w:t>
+              </w:r>
+            </w:fldSimple>
           </w:p>
           <w:p>
             <w:pPr>
@@ -4616,7 +4601,182 @@
               <mc:AlternateContent>
                 <mc:Choice Requires="wps">
                   <w:drawing>
-                    <wp:anchor distT="45720" distB="45720" distL="114300" distR="114300" simplePos="0" relativeHeight="251736576" behindDoc="0" locked="0" layoutInCell="1" allowOverlap="1" wp14:anchorId="0817A20B" wp14:editId="0DB0362C">
+                    <wp:anchor distT="45720" distB="45720" distL="114300" distR="114300" simplePos="0" relativeHeight="251734528" behindDoc="0" locked="0" layoutInCell="1" allowOverlap="1" wp14:anchorId="185612F6" wp14:editId="392217B2">
+                      <wp:simplePos x="0" y="0"/>
+                      <wp:positionH relativeFrom="column">
+                        <wp:posOffset>395605</wp:posOffset>
+                      </wp:positionH>
+                      <wp:positionV relativeFrom="paragraph">
+                        <wp:posOffset>13970</wp:posOffset>
+                      </wp:positionV>
+                      <wp:extent cx="3111500" cy="359410"/>
+                      <wp:effectExtent l="0" t="0" r="12700" b="2540"/>
+                      <wp:wrapNone/>
+                      <wp:docPr id="2" name="Text Box 2"/>
+                      <wp:cNvGraphicFramePr>
+                        <a:graphicFrameLocks xmlns:a="http://schemas.openxmlformats.org/drawingml/2006/main"/>
+                      </wp:cNvGraphicFramePr>
+                      <a:graphic xmlns:a="http://schemas.openxmlformats.org/drawingml/2006/main">
+                        <a:graphicData uri="http://schemas.microsoft.com/office/word/2010/wordprocessingShape">
+                          <wps:wsp>
+                            <wps:cNvSpPr txBox="1">
+                              <a:spLocks noChangeArrowheads="1"/>
+                            </wps:cNvSpPr>
+                            <wps:spPr bwMode="auto">
+                              <a:xfrm>
+                                <a:off x="0" y="0"/>
+                                <a:ext cx="3111500" cy="359410"/>
+                              </a:xfrm>
+                              <a:prstGeom prst="rect">
+                                <a:avLst/>
+                              </a:prstGeom>
+                              <a:noFill/>
+                              <a:ln w="9525">
+                                <a:noFill/>
+                                <a:miter lim="800000"/>
+                                <a:headEnd/>
+                                <a:tailEnd/>
+                              </a:ln>
+                            </wps:spPr>
+                            <wps:txbx>
+                              <w:txbxContent>
+                                <w:p>
+                                  <w:pPr>
+                                    <w:rPr>
+                                      <w:rFonts w:ascii="Arial" w:hAnsi="Arial" w:cs="Arial"/>
+                                      <w:sz w:val="14"/>
+                                      <w:szCs w:val="14"/>
+                                    </w:rPr>
+                                  </w:pPr>
+                                  <w:r>
+                                    <w:rPr>
+                                      <w:rFonts w:ascii="Arial" w:hAnsi="Arial" w:cs="Arial"/>
+                                      <w:sz w:val="14"/>
+                                      <w:szCs w:val="14"/>
+                                    </w:rPr>
+                                    <w:fldChar w:fldCharType="begin"/>
+                                  </w:r>
+                                  <w:r>
+                                    <w:rPr>
+                                      <w:rFonts w:ascii="Arial" w:hAnsi="Arial" w:cs="Arial"/>
+                                      <w:sz w:val="14"/>
+                                      <w:szCs w:val="14"/>
+                                    </w:rPr>
+                                    <w:instrText xml:space="preserve"> MERGEFIELD  Producer[Address]  \* MERGEFORMAT </w:instrText>
+                                  </w:r>
+                                  <w:r>
+                                    <w:rPr>
+                                      <w:rFonts w:ascii="Arial" w:hAnsi="Arial" w:cs="Arial"/>
+                                      <w:sz w:val="14"/>
+                                      <w:szCs w:val="14"/>
+                                    </w:rPr>
+                                    <w:fldChar w:fldCharType="separate"/>
+                                  </w:r>
+                                  <w:r>
+                                    <w:rPr>
+                                      <w:rFonts w:ascii="Arial" w:hAnsi="Arial" w:cs="Arial"/>
+                                      <w:noProof/>
+                                      <w:sz w:val="14"/>
+                                      <w:szCs w:val="14"/>
+                                    </w:rPr>
+                                    <w:t>«Producer[Address]»</w:t>
+                                  </w:r>
+                                  <w:r>
+                                    <w:rPr>
+                                      <w:rFonts w:ascii="Arial" w:hAnsi="Arial" w:cs="Arial"/>
+                                      <w:sz w:val="14"/>
+                                      <w:szCs w:val="14"/>
+                                    </w:rPr>
+                                    <w:fldChar w:fldCharType="end"/>
+                                  </w:r>
+                                </w:p>
+                              </w:txbxContent>
+                            </wps:txbx>
+                            <wps:bodyPr rot="0" vert="horz" wrap="square" lIns="0" tIns="0" rIns="0" bIns="0" anchor="t" anchorCtr="0">
+                              <a:noAutofit/>
+                            </wps:bodyPr>
+                          </wps:wsp>
+                        </a:graphicData>
+                      </a:graphic>
+                      <wp14:sizeRelH relativeFrom="margin">
+                        <wp14:pctWidth>0</wp14:pctWidth>
+                      </wp14:sizeRelH>
+                      <wp14:sizeRelV relativeFrom="margin">
+                        <wp14:pctHeight>0</wp14:pctHeight>
+                      </wp14:sizeRelV>
+                    </wp:anchor>
+                  </w:drawing>
+                </mc:Choice>
+                <mc:Fallback>
+                  <w:pict>
+                    <v:shape w14:anchorId="185612F6" id="_x0000_s1032" type="#_x0000_t202" style="position:absolute;margin-left:31.15pt;margin-top:1.1pt;width:245pt;height:28.3pt;z-index:251734528;visibility:visible;mso-wrap-style:square;mso-width-percent:0;mso-height-percent:0;mso-wrap-distance-left:9pt;mso-wrap-distance-top:3.6pt;mso-wrap-distance-right:9pt;mso-wrap-distance-bottom:3.6pt;mso-position-horizontal:absolute;mso-position-horizontal-relative:text;mso-position-vertical:absolute;mso-position-vertical-relative:text;mso-width-percent:0;mso-height-percent:0;mso-width-relative:margin;mso-height-relative:margin;v-text-anchor:top" o:gfxdata="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" filled="f" stroked="f">
+                      <v:textbox inset="0,0,0,0">
+                        <w:txbxContent>
+                          <w:p>
+                            <w:pPr>
+                              <w:rPr>
+                                <w:rFonts w:ascii="Arial" w:hAnsi="Arial" w:cs="Arial"/>
+                                <w:sz w:val="14"/>
+                                <w:szCs w:val="14"/>
+                              </w:rPr>
+                            </w:pPr>
+                            <w:r>
+                              <w:rPr>
+                                <w:rFonts w:ascii="Arial" w:hAnsi="Arial" w:cs="Arial"/>
+                                <w:sz w:val="14"/>
+                                <w:szCs w:val="14"/>
+                              </w:rPr>
+                              <w:fldChar w:fldCharType="begin"/>
+                            </w:r>
+                            <w:r>
+                              <w:rPr>
+                                <w:rFonts w:ascii="Arial" w:hAnsi="Arial" w:cs="Arial"/>
+                                <w:sz w:val="14"/>
+                                <w:szCs w:val="14"/>
+                              </w:rPr>
+                              <w:instrText xml:space="preserve"> MERGEFIELD  Producer[Address]  \* MERGEFORMAT </w:instrText>
+                            </w:r>
+                            <w:r>
+                              <w:rPr>
+                                <w:rFonts w:ascii="Arial" w:hAnsi="Arial" w:cs="Arial"/>
+                                <w:sz w:val="14"/>
+                                <w:szCs w:val="14"/>
+                              </w:rPr>
+                              <w:fldChar w:fldCharType="separate"/>
+                            </w:r>
+                            <w:r>
+                              <w:rPr>
+                                <w:rFonts w:ascii="Arial" w:hAnsi="Arial" w:cs="Arial"/>
+                                <w:noProof/>
+                                <w:sz w:val="14"/>
+                                <w:szCs w:val="14"/>
+                              </w:rPr>
+                              <w:t>«Producer[Address]»</w:t>
+                            </w:r>
+                            <w:r>
+                              <w:rPr>
+                                <w:rFonts w:ascii="Arial" w:hAnsi="Arial" w:cs="Arial"/>
+                                <w:sz w:val="14"/>
+                                <w:szCs w:val="14"/>
+                              </w:rPr>
+                              <w:fldChar w:fldCharType="end"/>
+                            </w:r>
+                          </w:p>
+                        </w:txbxContent>
+                      </v:textbox>
+                    </v:shape>
+                  </w:pict>
+                </mc:Fallback>
+              </mc:AlternateContent>
+            </w:r>
+            <w:r>
+              <w:rPr>
+                <w:noProof/>
+              </w:rPr>
+              <mc:AlternateContent>
+                <mc:Choice Requires="wps">
+                  <w:drawing>
+                    <wp:anchor distT="45720" distB="45720" distL="114300" distR="114300" simplePos="0" relativeHeight="251736576" behindDoc="0" locked="0" layoutInCell="1" allowOverlap="1" wp14:anchorId="51893DF9" wp14:editId="191B6C53">
                       <wp:simplePos x="0" y="0"/>
                       <wp:positionH relativeFrom="column">
                         <wp:posOffset>1821870</wp:posOffset>
@@ -4718,7 +4878,7 @@
                 </mc:Choice>
                 <mc:Fallback>
                   <w:pict>
-                    <v:shape w14:anchorId="0817A20B" id="_x0000_s1032" type="#_x0000_t202" style="position:absolute;margin-left:143.45pt;margin-top:8.7pt;width:132.5pt;height:14pt;z-index:251736576;visibility:visible;mso-wrap-style:square;mso-width-percent:0;mso-height-percent:0;mso-wrap-distance-left:9pt;mso-wrap-distance-top:3.6pt;mso-wrap-distance-right:9pt;mso-wrap-distance-bottom:3.6pt;mso-position-horizontal:absolute;mso-position-horizontal-relative:text;mso-position-vertical:absolute;mso-position-vertical-relative:text;mso-width-percent:0;mso-height-percent:0;mso-width-relative:margin;mso-height-relative:margin;v-text-anchor:top" o:gfxdata="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" filled="f" stroked="f">
+                    <v:shape w14:anchorId="51893DF9" id="_x0000_s1033" type="#_x0000_t202" style="position:absolute;margin-left:143.45pt;margin-top:8.7pt;width:132.5pt;height:14pt;z-index:251736576;visibility:visible;mso-wrap-style:square;mso-width-percent:0;mso-height-percent:0;mso-wrap-distance-left:9pt;mso-wrap-distance-top:3.6pt;mso-wrap-distance-right:9pt;mso-wrap-distance-bottom:3.6pt;mso-position-horizontal:absolute;mso-position-horizontal-relative:text;mso-position-vertical:absolute;mso-position-vertical-relative:text;mso-width-percent:0;mso-height-percent:0;mso-width-relative:margin;mso-height-relative:margin;v-text-anchor:top" o:gfxdata="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" filled="f" stroked="f">
                       <v:textbox inset="0,0,0,0">
                         <w:txbxContent>
                           <w:p>
@@ -4761,181 +4921,6 @@
                               <w:rPr>
                                 <w:rFonts w:ascii="Arial" w:hAnsi="Arial" w:cs="Arial"/>
                                 <w:sz w:val="20"/>
-                              </w:rPr>
-                              <w:fldChar w:fldCharType="end"/>
-                            </w:r>
-                          </w:p>
-                        </w:txbxContent>
-                      </v:textbox>
-                    </v:shape>
-                  </w:pict>
-                </mc:Fallback>
-              </mc:AlternateContent>
-            </w:r>
-            <w:r>
-              <w:rPr>
-                <w:noProof/>
-              </w:rPr>
-              <mc:AlternateContent>
-                <mc:Choice Requires="wps">
-                  <w:drawing>
-                    <wp:anchor distT="45720" distB="45720" distL="114300" distR="114300" simplePos="0" relativeHeight="251734528" behindDoc="0" locked="0" layoutInCell="1" allowOverlap="1" wp14:anchorId="2191DA35" wp14:editId="736CDE25">
-                      <wp:simplePos x="0" y="0"/>
-                      <wp:positionH relativeFrom="column">
-                        <wp:posOffset>393120</wp:posOffset>
-                      </wp:positionH>
-                      <wp:positionV relativeFrom="paragraph">
-                        <wp:posOffset>9773</wp:posOffset>
-                      </wp:positionV>
-                      <wp:extent cx="2433637" cy="359410"/>
-                      <wp:effectExtent l="0" t="0" r="5080" b="2540"/>
-                      <wp:wrapNone/>
-                      <wp:docPr id="2" name="Text Box 2"/>
-                      <wp:cNvGraphicFramePr>
-                        <a:graphicFrameLocks xmlns:a="http://schemas.openxmlformats.org/drawingml/2006/main"/>
-                      </wp:cNvGraphicFramePr>
-                      <a:graphic xmlns:a="http://schemas.openxmlformats.org/drawingml/2006/main">
-                        <a:graphicData uri="http://schemas.microsoft.com/office/word/2010/wordprocessingShape">
-                          <wps:wsp>
-                            <wps:cNvSpPr txBox="1">
-                              <a:spLocks noChangeArrowheads="1"/>
-                            </wps:cNvSpPr>
-                            <wps:spPr bwMode="auto">
-                              <a:xfrm>
-                                <a:off x="0" y="0"/>
-                                <a:ext cx="2433637" cy="359410"/>
-                              </a:xfrm>
-                              <a:prstGeom prst="rect">
-                                <a:avLst/>
-                              </a:prstGeom>
-                              <a:noFill/>
-                              <a:ln w="9525">
-                                <a:noFill/>
-                                <a:miter lim="800000"/>
-                                <a:headEnd/>
-                                <a:tailEnd/>
-                              </a:ln>
-                            </wps:spPr>
-                            <wps:txbx>
-                              <w:txbxContent>
-                                <w:p>
-                                  <w:pPr>
-                                    <w:rPr>
-                                      <w:rFonts w:ascii="Arial" w:hAnsi="Arial" w:cs="Arial"/>
-                                      <w:sz w:val="14"/>
-                                      <w:szCs w:val="14"/>
-                                    </w:rPr>
-                                  </w:pPr>
-                                  <w:r>
-                                    <w:rPr>
-                                      <w:rFonts w:ascii="Arial" w:hAnsi="Arial" w:cs="Arial"/>
-                                      <w:sz w:val="14"/>
-                                      <w:szCs w:val="14"/>
-                                    </w:rPr>
-                                    <w:fldChar w:fldCharType="begin"/>
-                                  </w:r>
-                                  <w:r>
-                                    <w:rPr>
-                                      <w:rFonts w:ascii="Arial" w:hAnsi="Arial" w:cs="Arial"/>
-                                      <w:sz w:val="14"/>
-                                      <w:szCs w:val="14"/>
-                                    </w:rPr>
-                                    <w:instrText xml:space="preserve"> MERGEFIELD  Producer[Address]  \* MERGEFORMAT </w:instrText>
-                                  </w:r>
-                                  <w:r>
-                                    <w:rPr>
-                                      <w:rFonts w:ascii="Arial" w:hAnsi="Arial" w:cs="Arial"/>
-                                      <w:sz w:val="14"/>
-                                      <w:szCs w:val="14"/>
-                                    </w:rPr>
-                                    <w:fldChar w:fldCharType="separate"/>
-                                  </w:r>
-                                  <w:r>
-                                    <w:rPr>
-                                      <w:rFonts w:ascii="Arial" w:hAnsi="Arial" w:cs="Arial"/>
-                                      <w:noProof/>
-                                      <w:sz w:val="14"/>
-                                      <w:szCs w:val="14"/>
-                                    </w:rPr>
-                                    <w:t>«Producer[Address]»</w:t>
-                                  </w:r>
-                                  <w:r>
-                                    <w:rPr>
-                                      <w:rFonts w:ascii="Arial" w:hAnsi="Arial" w:cs="Arial"/>
-                                      <w:sz w:val="14"/>
-                                      <w:szCs w:val="14"/>
-                                    </w:rPr>
-                                    <w:fldChar w:fldCharType="end"/>
-                                  </w:r>
-                                </w:p>
-                              </w:txbxContent>
-                            </wps:txbx>
-                            <wps:bodyPr rot="0" vert="horz" wrap="square" lIns="0" tIns="0" rIns="0" bIns="0" anchor="t" anchorCtr="0">
-                              <a:noAutofit/>
-                            </wps:bodyPr>
-                          </wps:wsp>
-                        </a:graphicData>
-                      </a:graphic>
-                      <wp14:sizeRelH relativeFrom="margin">
-                        <wp14:pctWidth>0</wp14:pctWidth>
-                      </wp14:sizeRelH>
-                      <wp14:sizeRelV relativeFrom="margin">
-                        <wp14:pctHeight>0</wp14:pctHeight>
-                      </wp14:sizeRelV>
-                    </wp:anchor>
-                  </w:drawing>
-                </mc:Choice>
-                <mc:Fallback>
-                  <w:pict>
-                    <v:shape w14:anchorId="2191DA35" id="_x0000_s1033" type="#_x0000_t202" style="position:absolute;margin-left:30.95pt;margin-top:.75pt;width:191.6pt;height:28.3pt;z-index:251734528;visibility:visible;mso-wrap-style:square;mso-width-percent:0;mso-height-percent:0;mso-wrap-distance-left:9pt;mso-wrap-distance-top:3.6pt;mso-wrap-distance-right:9pt;mso-wrap-distance-bottom:3.6pt;mso-position-horizontal:absolute;mso-position-horizontal-relative:text;mso-position-vertical:absolute;mso-position-vertical-relative:text;mso-width-percent:0;mso-height-percent:0;mso-width-relative:margin;mso-height-relative:margin;v-text-anchor:top" o:gfxdata="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" filled="f" stroked="f">
-                      <v:textbox inset="0,0,0,0">
-                        <w:txbxContent>
-                          <w:p>
-                            <w:pPr>
-                              <w:rPr>
-                                <w:rFonts w:ascii="Arial" w:hAnsi="Arial" w:cs="Arial"/>
-                                <w:sz w:val="14"/>
-                                <w:szCs w:val="14"/>
-                              </w:rPr>
-                            </w:pPr>
-                            <w:r>
-                              <w:rPr>
-                                <w:rFonts w:ascii="Arial" w:hAnsi="Arial" w:cs="Arial"/>
-                                <w:sz w:val="14"/>
-                                <w:szCs w:val="14"/>
-                              </w:rPr>
-                              <w:fldChar w:fldCharType="begin"/>
-                            </w:r>
-                            <w:r>
-                              <w:rPr>
-                                <w:rFonts w:ascii="Arial" w:hAnsi="Arial" w:cs="Arial"/>
-                                <w:sz w:val="14"/>
-                                <w:szCs w:val="14"/>
-                              </w:rPr>
-                              <w:instrText xml:space="preserve"> MERGEFIELD  Producer[Address]  \* MERGEFORMAT </w:instrText>
-                            </w:r>
-                            <w:r>
-                              <w:rPr>
-                                <w:rFonts w:ascii="Arial" w:hAnsi="Arial" w:cs="Arial"/>
-                                <w:sz w:val="14"/>
-                                <w:szCs w:val="14"/>
-                              </w:rPr>
-                              <w:fldChar w:fldCharType="separate"/>
-                            </w:r>
-                            <w:r>
-                              <w:rPr>
-                                <w:rFonts w:ascii="Arial" w:hAnsi="Arial" w:cs="Arial"/>
-                                <w:noProof/>
-                                <w:sz w:val="14"/>
-                                <w:szCs w:val="14"/>
-                              </w:rPr>
-                              <w:t>«Producer[Address]»</w:t>
-                            </w:r>
-                            <w:r>
-                              <w:rPr>
-                                <w:rFonts w:ascii="Arial" w:hAnsi="Arial" w:cs="Arial"/>
-                                <w:sz w:val="14"/>
-                                <w:szCs w:val="14"/>
                               </w:rPr>
                               <w:fldChar w:fldCharType="end"/>
                             </w:r>
@@ -7074,7 +7059,18 @@
                                       <w:sz w:val="14"/>
                                       <w:szCs w:val="14"/>
                                     </w:rPr>
-                                    <w:t>«Facility[Address]»</w:t>
+                                    <w:t>«Facility[Addres</w:t>
+                                  </w:r>
+                                  <w:bookmarkStart w:id="0" w:name="_GoBack"/>
+                                  <w:bookmarkEnd w:id="0"/>
+                                  <w:r>
+                                    <w:rPr>
+                                      <w:rFonts w:ascii="Arial" w:hAnsi="Arial" w:cs="Arial"/>
+                                      <w:noProof/>
+                                      <w:sz w:val="14"/>
+                                      <w:szCs w:val="14"/>
+                                    </w:rPr>
+                                    <w:t>s]»</w:t>
                                   </w:r>
                                   <w:r>
                                     <w:rPr>
@@ -14956,7 +14952,7 @@
 </file>
 
 <file path=customXml/itemProps1.xml><?xml version="1.0" encoding="utf-8"?>
-<ds:datastoreItem xmlns:ds="http://schemas.openxmlformats.org/officeDocument/2006/customXml" ds:itemID="{9A326CCE-0F0D-451E-B434-F0F6BA622742}">
+<ds:datastoreItem xmlns:ds="http://schemas.openxmlformats.org/officeDocument/2006/customXml" ds:itemID="{C2F4A224-35DD-447F-8249-CD35B9854ABC}">
   <ds:schemaRefs>
     <ds:schemaRef ds:uri="http://schemas.openxmlformats.org/officeDocument/2006/bibliography"/>
   </ds:schemaRefs>

</xml_diff>

<commit_message>
Add marking in heading of documents
</commit_message>
<xml_diff>
--- a/src/EA.Iws.Api/Documents/MovementMergeTemplate.docx
+++ b/src/EA.Iws.Api/Documents/MovementMergeTemplate.docx
@@ -1,6 +1,6 @@
 
 <file path=word/document.xml><?xml version="1.0" encoding="utf-8"?>
-<w:document xmlns:wpc="http://schemas.microsoft.com/office/word/2010/wordprocessingCanvas" xmlns:cx="http://schemas.microsoft.com/office/drawing/2014/chartex" xmlns:cx1="http://schemas.microsoft.com/office/drawing/2015/9/8/chartex" xmlns:cx2="http://schemas.microsoft.com/office/drawing/2015/10/21/chartex" xmlns:mc="http://schemas.openxmlformats.org/markup-compatibility/2006" xmlns:o="urn:schemas-microsoft-com:office:office" xmlns:r="http://schemas.openxmlformats.org/officeDocument/2006/relationships" xmlns:m="http://schemas.openxmlformats.org/officeDocument/2006/math" xmlns:v="urn:schemas-microsoft-com:vml" xmlns:wp14="http://schemas.microsoft.com/office/word/2010/wordprocessingDrawing" xmlns:wp="http://schemas.openxmlformats.org/drawingml/2006/wordprocessingDrawing" xmlns:w10="urn:schemas-microsoft-com:office:word" xmlns:w="http://schemas.openxmlformats.org/wordprocessingml/2006/main" xmlns:w14="http://schemas.microsoft.com/office/word/2010/wordml" xmlns:w15="http://schemas.microsoft.com/office/word/2012/wordml" xmlns:w16se="http://schemas.microsoft.com/office/word/2015/wordml/symex" xmlns:wpg="http://schemas.microsoft.com/office/word/2010/wordprocessingGroup" xmlns:wpi="http://schemas.microsoft.com/office/word/2010/wordprocessingInk" xmlns:wne="http://schemas.microsoft.com/office/word/2006/wordml" xmlns:wps="http://schemas.microsoft.com/office/word/2010/wordprocessingShape" mc:Ignorable="w14 w15 w16se wp14">
+<w:document xmlns:wpc="http://schemas.microsoft.com/office/word/2010/wordprocessingCanvas" xmlns:cx="http://schemas.microsoft.com/office/drawing/2014/chartex" xmlns:cx1="http://schemas.microsoft.com/office/drawing/2015/9/8/chartex" xmlns:cx2="http://schemas.microsoft.com/office/drawing/2015/10/21/chartex" xmlns:cx3="http://schemas.microsoft.com/office/drawing/2016/5/9/chartex" xmlns:cx4="http://schemas.microsoft.com/office/drawing/2016/5/10/chartex" xmlns:cx5="http://schemas.microsoft.com/office/drawing/2016/5/11/chartex" xmlns:mc="http://schemas.openxmlformats.org/markup-compatibility/2006" xmlns:o="urn:schemas-microsoft-com:office:office" xmlns:r="http://schemas.openxmlformats.org/officeDocument/2006/relationships" xmlns:m="http://schemas.openxmlformats.org/officeDocument/2006/math" xmlns:v="urn:schemas-microsoft-com:vml" xmlns:wp14="http://schemas.microsoft.com/office/word/2010/wordprocessingDrawing" xmlns:wp="http://schemas.openxmlformats.org/drawingml/2006/wordprocessingDrawing" xmlns:w10="urn:schemas-microsoft-com:office:word" xmlns:w="http://schemas.openxmlformats.org/wordprocessingml/2006/main" xmlns:w14="http://schemas.microsoft.com/office/word/2010/wordml" xmlns:w15="http://schemas.microsoft.com/office/word/2012/wordml" xmlns:w16se="http://schemas.microsoft.com/office/word/2015/wordml/symex" xmlns:wpg="http://schemas.microsoft.com/office/word/2010/wordprocessingGroup" xmlns:wpi="http://schemas.microsoft.com/office/word/2010/wordprocessingInk" xmlns:wne="http://schemas.microsoft.com/office/word/2006/wordml" xmlns:wps="http://schemas.microsoft.com/office/word/2010/wordprocessingShape" mc:Ignorable="w14 w15 w16se wp14">
   <w:body>
     <w:p>
       <w:pPr>
@@ -18,6 +18,56 @@
         </w:rPr>
         <w:t>Movement document for transboundary movements / shipments of waste</w:t>
       </w:r>
+      <w:r>
+        <w:rPr>
+          <w:b/>
+          <w:sz w:val="20"/>
+        </w:rPr>
+        <w:t xml:space="preserve"> - </w:t>
+      </w:r>
+      <w:r>
+        <w:rPr>
+          <w:b/>
+          <w:color w:val="FF0000"/>
+          <w:sz w:val="20"/>
+        </w:rPr>
+        <w:fldChar w:fldCharType="begin"/>
+      </w:r>
+      <w:r>
+        <w:rPr>
+          <w:b/>
+          <w:color w:val="FF0000"/>
+          <w:sz w:val="20"/>
+        </w:rPr>
+        <w:instrText xml:space="preserve"> MERGEFIELD  Movement[CA]  \* MERGEFORMAT </w:instrText>
+      </w:r>
+      <w:r>
+        <w:rPr>
+          <w:b/>
+          <w:color w:val="FF0000"/>
+          <w:sz w:val="20"/>
+        </w:rPr>
+        <w:fldChar w:fldCharType="separate"/>
+      </w:r>
+      <w:r>
+        <w:rPr>
+          <w:b/>
+          <w:noProof/>
+          <w:color w:val="FF0000"/>
+          <w:sz w:val="20"/>
+        </w:rPr>
+        <w:t>«Movement[CA]»</w:t>
+      </w:r>
+      <w:r>
+        <w:rPr>
+          <w:b/>
+          <w:color w:val="FF0000"/>
+          <w:sz w:val="20"/>
+        </w:rPr>
+        <w:fldChar w:fldCharType="end"/>
+      </w:r>
+      <w:bookmarkStart w:id="0" w:name="_GoBack"/>
+      <w:bookmarkEnd w:id="0"/>
     </w:p>
     <w:p>
       <w:pPr>
@@ -7059,18 +7109,7 @@
                                       <w:sz w:val="14"/>
                                       <w:szCs w:val="14"/>
                                     </w:rPr>
-                                    <w:t>«Facility[Addres</w:t>
-                                  </w:r>
-                                  <w:bookmarkStart w:id="0" w:name="_GoBack"/>
-                                  <w:bookmarkEnd w:id="0"/>
-                                  <w:r>
-                                    <w:rPr>
-                                      <w:rFonts w:ascii="Arial" w:hAnsi="Arial" w:cs="Arial"/>
-                                      <w:noProof/>
-                                      <w:sz w:val="14"/>
-                                      <w:szCs w:val="14"/>
-                                    </w:rPr>
-                                    <w:t>s]»</w:t>
+                                    <w:t>«Facility[Address]»</w:t>
                                   </w:r>
                                   <w:r>
                                     <w:rPr>
@@ -13214,7 +13253,7 @@
 </file>
 
 <file path=word/endnotes.xml><?xml version="1.0" encoding="utf-8"?>
-<w:endnotes xmlns:wpc="http://schemas.microsoft.com/office/word/2010/wordprocessingCanvas" xmlns:cx="http://schemas.microsoft.com/office/drawing/2014/chartex" xmlns:cx1="http://schemas.microsoft.com/office/drawing/2015/9/8/chartex" xmlns:cx2="http://schemas.microsoft.com/office/drawing/2015/10/21/chartex" xmlns:mc="http://schemas.openxmlformats.org/markup-compatibility/2006" xmlns:o="urn:schemas-microsoft-com:office:office" xmlns:r="http://schemas.openxmlformats.org/officeDocument/2006/relationships" xmlns:m="http://schemas.openxmlformats.org/officeDocument/2006/math" xmlns:v="urn:schemas-microsoft-com:vml" xmlns:wp14="http://schemas.microsoft.com/office/word/2010/wordprocessingDrawing" xmlns:wp="http://schemas.openxmlformats.org/drawingml/2006/wordprocessingDrawing" xmlns:w10="urn:schemas-microsoft-com:office:word" xmlns:w="http://schemas.openxmlformats.org/wordprocessingml/2006/main" xmlns:w14="http://schemas.microsoft.com/office/word/2010/wordml" xmlns:w15="http://schemas.microsoft.com/office/word/2012/wordml" xmlns:w16se="http://schemas.microsoft.com/office/word/2015/wordml/symex" xmlns:wpg="http://schemas.microsoft.com/office/word/2010/wordprocessingGroup" xmlns:wpi="http://schemas.microsoft.com/office/word/2010/wordprocessingInk" xmlns:wne="http://schemas.microsoft.com/office/word/2006/wordml" xmlns:wps="http://schemas.microsoft.com/office/word/2010/wordprocessingShape" mc:Ignorable="w14 w15 w16se wp14">
+<w:endnotes xmlns:wpc="http://schemas.microsoft.com/office/word/2010/wordprocessingCanvas" xmlns:cx="http://schemas.microsoft.com/office/drawing/2014/chartex" xmlns:cx1="http://schemas.microsoft.com/office/drawing/2015/9/8/chartex" xmlns:cx2="http://schemas.microsoft.com/office/drawing/2015/10/21/chartex" xmlns:cx3="http://schemas.microsoft.com/office/drawing/2016/5/9/chartex" xmlns:cx4="http://schemas.microsoft.com/office/drawing/2016/5/10/chartex" xmlns:cx5="http://schemas.microsoft.com/office/drawing/2016/5/11/chartex" xmlns:mc="http://schemas.openxmlformats.org/markup-compatibility/2006" xmlns:o="urn:schemas-microsoft-com:office:office" xmlns:r="http://schemas.openxmlformats.org/officeDocument/2006/relationships" xmlns:m="http://schemas.openxmlformats.org/officeDocument/2006/math" xmlns:v="urn:schemas-microsoft-com:vml" xmlns:wp14="http://schemas.microsoft.com/office/word/2010/wordprocessingDrawing" xmlns:wp="http://schemas.openxmlformats.org/drawingml/2006/wordprocessingDrawing" xmlns:w10="urn:schemas-microsoft-com:office:word" xmlns:w="http://schemas.openxmlformats.org/wordprocessingml/2006/main" xmlns:w14="http://schemas.microsoft.com/office/word/2010/wordml" xmlns:w15="http://schemas.microsoft.com/office/word/2012/wordml" xmlns:w16se="http://schemas.microsoft.com/office/word/2015/wordml/symex" xmlns:wpg="http://schemas.microsoft.com/office/word/2010/wordprocessingGroup" xmlns:wpi="http://schemas.microsoft.com/office/word/2010/wordprocessingInk" xmlns:wne="http://schemas.microsoft.com/office/word/2006/wordml" xmlns:wps="http://schemas.microsoft.com/office/word/2010/wordprocessingShape" mc:Ignorable="w14 w15 w16se wp14">
   <w:endnote w:type="separator" w:id="-1">
     <w:p>
       <w:r>
@@ -13233,7 +13272,7 @@
 </file>
 
 <file path=word/footnotes.xml><?xml version="1.0" encoding="utf-8"?>
-<w:footnotes xmlns:wpc="http://schemas.microsoft.com/office/word/2010/wordprocessingCanvas" xmlns:cx="http://schemas.microsoft.com/office/drawing/2014/chartex" xmlns:cx1="http://schemas.microsoft.com/office/drawing/2015/9/8/chartex" xmlns:cx2="http://schemas.microsoft.com/office/drawing/2015/10/21/chartex" xmlns:mc="http://schemas.openxmlformats.org/markup-compatibility/2006" xmlns:o="urn:schemas-microsoft-com:office:office" xmlns:r="http://schemas.openxmlformats.org/officeDocument/2006/relationships" xmlns:m="http://schemas.openxmlformats.org/officeDocument/2006/math" xmlns:v="urn:schemas-microsoft-com:vml" xmlns:wp14="http://schemas.microsoft.com/office/word/2010/wordprocessingDrawing" xmlns:wp="http://schemas.openxmlformats.org/drawingml/2006/wordprocessingDrawing" xmlns:w10="urn:schemas-microsoft-com:office:word" xmlns:w="http://schemas.openxmlformats.org/wordprocessingml/2006/main" xmlns:w14="http://schemas.microsoft.com/office/word/2010/wordml" xmlns:w15="http://schemas.microsoft.com/office/word/2012/wordml" xmlns:w16se="http://schemas.microsoft.com/office/word/2015/wordml/symex" xmlns:wpg="http://schemas.microsoft.com/office/word/2010/wordprocessingGroup" xmlns:wpi="http://schemas.microsoft.com/office/word/2010/wordprocessingInk" xmlns:wne="http://schemas.microsoft.com/office/word/2006/wordml" xmlns:wps="http://schemas.microsoft.com/office/word/2010/wordprocessingShape" mc:Ignorable="w14 w15 w16se wp14">
+<w:footnotes xmlns:wpc="http://schemas.microsoft.com/office/word/2010/wordprocessingCanvas" xmlns:cx="http://schemas.microsoft.com/office/drawing/2014/chartex" xmlns:cx1="http://schemas.microsoft.com/office/drawing/2015/9/8/chartex" xmlns:cx2="http://schemas.microsoft.com/office/drawing/2015/10/21/chartex" xmlns:cx3="http://schemas.microsoft.com/office/drawing/2016/5/9/chartex" xmlns:cx4="http://schemas.microsoft.com/office/drawing/2016/5/10/chartex" xmlns:cx5="http://schemas.microsoft.com/office/drawing/2016/5/11/chartex" xmlns:mc="http://schemas.openxmlformats.org/markup-compatibility/2006" xmlns:o="urn:schemas-microsoft-com:office:office" xmlns:r="http://schemas.openxmlformats.org/officeDocument/2006/relationships" xmlns:m="http://schemas.openxmlformats.org/officeDocument/2006/math" xmlns:v="urn:schemas-microsoft-com:vml" xmlns:wp14="http://schemas.microsoft.com/office/word/2010/wordprocessingDrawing" xmlns:wp="http://schemas.openxmlformats.org/drawingml/2006/wordprocessingDrawing" xmlns:w10="urn:schemas-microsoft-com:office:word" xmlns:w="http://schemas.openxmlformats.org/wordprocessingml/2006/main" xmlns:w14="http://schemas.microsoft.com/office/word/2010/wordml" xmlns:w15="http://schemas.microsoft.com/office/word/2012/wordml" xmlns:w16se="http://schemas.microsoft.com/office/word/2015/wordml/symex" xmlns:wpg="http://schemas.microsoft.com/office/word/2010/wordprocessingGroup" xmlns:wpi="http://schemas.microsoft.com/office/word/2010/wordprocessingInk" xmlns:wne="http://schemas.microsoft.com/office/word/2006/wordml" xmlns:wps="http://schemas.microsoft.com/office/word/2010/wordprocessingShape" mc:Ignorable="w14 w15 w16se wp14">
   <w:footnote w:type="separator" w:id="-1">
     <w:p>
       <w:r>
@@ -13252,7 +13291,7 @@
 </file>
 
 <file path=word/numbering.xml><?xml version="1.0" encoding="utf-8"?>
-<w:numbering xmlns:wpc="http://schemas.microsoft.com/office/word/2010/wordprocessingCanvas" xmlns:cx="http://schemas.microsoft.com/office/drawing/2014/chartex" xmlns:cx1="http://schemas.microsoft.com/office/drawing/2015/9/8/chartex" xmlns:cx2="http://schemas.microsoft.com/office/drawing/2015/10/21/chartex" xmlns:mc="http://schemas.openxmlformats.org/markup-compatibility/2006" xmlns:o="urn:schemas-microsoft-com:office:office" xmlns:r="http://schemas.openxmlformats.org/officeDocument/2006/relationships" xmlns:m="http://schemas.openxmlformats.org/officeDocument/2006/math" xmlns:v="urn:schemas-microsoft-com:vml" xmlns:wp14="http://schemas.microsoft.com/office/word/2010/wordprocessingDrawing" xmlns:wp="http://schemas.openxmlformats.org/drawingml/2006/wordprocessingDrawing" xmlns:w10="urn:schemas-microsoft-com:office:word" xmlns:w="http://schemas.openxmlformats.org/wordprocessingml/2006/main" xmlns:w14="http://schemas.microsoft.com/office/word/2010/wordml" xmlns:w15="http://schemas.microsoft.com/office/word/2012/wordml" xmlns:w16se="http://schemas.microsoft.com/office/word/2015/wordml/symex" xmlns:wpg="http://schemas.microsoft.com/office/word/2010/wordprocessingGroup" xmlns:wpi="http://schemas.microsoft.com/office/word/2010/wordprocessingInk" xmlns:wne="http://schemas.microsoft.com/office/word/2006/wordml" xmlns:wps="http://schemas.microsoft.com/office/word/2010/wordprocessingShape" mc:Ignorable="w14 w15 w16se wp14">
+<w:numbering xmlns:wpc="http://schemas.microsoft.com/office/word/2010/wordprocessingCanvas" xmlns:cx="http://schemas.microsoft.com/office/drawing/2014/chartex" xmlns:cx1="http://schemas.microsoft.com/office/drawing/2015/9/8/chartex" xmlns:cx2="http://schemas.microsoft.com/office/drawing/2015/10/21/chartex" xmlns:cx3="http://schemas.microsoft.com/office/drawing/2016/5/9/chartex" xmlns:cx4="http://schemas.microsoft.com/office/drawing/2016/5/10/chartex" xmlns:cx5="http://schemas.microsoft.com/office/drawing/2016/5/11/chartex" xmlns:mc="http://schemas.openxmlformats.org/markup-compatibility/2006" xmlns:o="urn:schemas-microsoft-com:office:office" xmlns:r="http://schemas.openxmlformats.org/officeDocument/2006/relationships" xmlns:m="http://schemas.openxmlformats.org/officeDocument/2006/math" xmlns:v="urn:schemas-microsoft-com:vml" xmlns:wp14="http://schemas.microsoft.com/office/word/2010/wordprocessingDrawing" xmlns:wp="http://schemas.openxmlformats.org/drawingml/2006/wordprocessingDrawing" xmlns:w10="urn:schemas-microsoft-com:office:word" xmlns:w="http://schemas.openxmlformats.org/wordprocessingml/2006/main" xmlns:w14="http://schemas.microsoft.com/office/word/2010/wordml" xmlns:w15="http://schemas.microsoft.com/office/word/2012/wordml" xmlns:w16se="http://schemas.microsoft.com/office/word/2015/wordml/symex" xmlns:wpg="http://schemas.microsoft.com/office/word/2010/wordprocessingGroup" xmlns:wpi="http://schemas.microsoft.com/office/word/2010/wordprocessingInk" xmlns:wne="http://schemas.microsoft.com/office/word/2006/wordml" xmlns:wps="http://schemas.microsoft.com/office/word/2010/wordprocessingShape" mc:Ignorable="w14 w15 w16se wp14">
   <w:abstractNum w:abstractNumId="0" w15:restartNumberingAfterBreak="0">
     <w:nsid w:val="04CB0E9B"/>
     <w:multiLevelType w:val="hybridMultilevel"/>
@@ -14004,7 +14043,7 @@
     </w:rPrDefault>
     <w:pPrDefault/>
   </w:docDefaults>
-  <w:latentStyles w:defLockedState="0" w:defUIPriority="0" w:defSemiHidden="0" w:defUnhideWhenUsed="0" w:defQFormat="0" w:count="372">
+  <w:latentStyles w:defLockedState="0" w:defUIPriority="0" w:defSemiHidden="0" w:defUnhideWhenUsed="0" w:defQFormat="0" w:count="374">
     <w:lsdException w:name="Normal" w:qFormat="1"/>
     <w:lsdException w:name="heading 1" w:qFormat="1"/>
     <w:lsdException w:name="heading 2" w:qFormat="1"/>
@@ -14370,6 +14409,8 @@
     <w:lsdException w:name="List Table 6 Colorful Accent 6" w:uiPriority="51"/>
     <w:lsdException w:name="List Table 7 Colorful Accent 6" w:uiPriority="52"/>
     <w:lsdException w:name="Mention" w:semiHidden="1" w:uiPriority="99" w:unhideWhenUsed="1"/>
+    <w:lsdException w:name="Smart Hyperlink" w:semiHidden="1" w:uiPriority="99" w:unhideWhenUsed="1"/>
+    <w:lsdException w:name="Hashtag" w:semiHidden="1" w:uiPriority="99" w:unhideWhenUsed="1"/>
   </w:latentStyles>
   <w:style w:type="paragraph" w:default="1" w:styleId="Normal">
     <w:name w:val="Normal"/>
@@ -14952,7 +14993,7 @@
 </file>
 
 <file path=customXml/itemProps1.xml><?xml version="1.0" encoding="utf-8"?>
-<ds:datastoreItem xmlns:ds="http://schemas.openxmlformats.org/officeDocument/2006/customXml" ds:itemID="{C2F4A224-35DD-447F-8249-CD35B9854ABC}">
+<ds:datastoreItem xmlns:ds="http://schemas.openxmlformats.org/officeDocument/2006/customXml" ds:itemID="{A357D896-76B8-4255-96DA-0EA62F786AAD}">
   <ds:schemaRefs>
     <ds:schemaRef ds:uri="http://schemas.openxmlformats.org/officeDocument/2006/bibliography"/>
   </ds:schemaRefs>

</xml_diff>

<commit_message>
Updates to annex table, add contact person
</commit_message>
<xml_diff>
--- a/src/EA.Iws.Api/Documents/MovementMergeTemplate.docx
+++ b/src/EA.Iws.Api/Documents/MovementMergeTemplate.docx
@@ -1,6 +1,6 @@
 
 <file path=word/document.xml><?xml version="1.0" encoding="utf-8"?>
-<w:document xmlns:wpc="http://schemas.microsoft.com/office/word/2010/wordprocessingCanvas" xmlns:cx="http://schemas.microsoft.com/office/drawing/2014/chartex" xmlns:cx1="http://schemas.microsoft.com/office/drawing/2015/9/8/chartex" xmlns:cx2="http://schemas.microsoft.com/office/drawing/2015/10/21/chartex" xmlns:cx3="http://schemas.microsoft.com/office/drawing/2016/5/9/chartex" xmlns:cx4="http://schemas.microsoft.com/office/drawing/2016/5/10/chartex" xmlns:cx5="http://schemas.microsoft.com/office/drawing/2016/5/11/chartex" xmlns:mc="http://schemas.openxmlformats.org/markup-compatibility/2006" xmlns:o="urn:schemas-microsoft-com:office:office" xmlns:r="http://schemas.openxmlformats.org/officeDocument/2006/relationships" xmlns:m="http://schemas.openxmlformats.org/officeDocument/2006/math" xmlns:v="urn:schemas-microsoft-com:vml" xmlns:wp14="http://schemas.microsoft.com/office/word/2010/wordprocessingDrawing" xmlns:wp="http://schemas.openxmlformats.org/drawingml/2006/wordprocessingDrawing" xmlns:w10="urn:schemas-microsoft-com:office:word" xmlns:w="http://schemas.openxmlformats.org/wordprocessingml/2006/main" xmlns:w14="http://schemas.microsoft.com/office/word/2010/wordml" xmlns:w15="http://schemas.microsoft.com/office/word/2012/wordml" xmlns:w16se="http://schemas.microsoft.com/office/word/2015/wordml/symex" xmlns:wpg="http://schemas.microsoft.com/office/word/2010/wordprocessingGroup" xmlns:wpi="http://schemas.microsoft.com/office/word/2010/wordprocessingInk" xmlns:wne="http://schemas.microsoft.com/office/word/2006/wordml" xmlns:wps="http://schemas.microsoft.com/office/word/2010/wordprocessingShape" mc:Ignorable="w14 w15 w16se wp14">
+<w:document xmlns:wpc="http://schemas.microsoft.com/office/word/2010/wordprocessingCanvas" xmlns:cx="http://schemas.microsoft.com/office/drawing/2014/chartex" xmlns:cx1="http://schemas.microsoft.com/office/drawing/2015/9/8/chartex" xmlns:mc="http://schemas.openxmlformats.org/markup-compatibility/2006" xmlns:o="urn:schemas-microsoft-com:office:office" xmlns:r="http://schemas.openxmlformats.org/officeDocument/2006/relationships" xmlns:m="http://schemas.openxmlformats.org/officeDocument/2006/math" xmlns:v="urn:schemas-microsoft-com:vml" xmlns:wp14="http://schemas.microsoft.com/office/word/2010/wordprocessingDrawing" xmlns:wp="http://schemas.openxmlformats.org/drawingml/2006/wordprocessingDrawing" xmlns:w10="urn:schemas-microsoft-com:office:word" xmlns:w="http://schemas.openxmlformats.org/wordprocessingml/2006/main" xmlns:w14="http://schemas.microsoft.com/office/word/2010/wordml" xmlns:w15="http://schemas.microsoft.com/office/word/2012/wordml" xmlns:w16se="http://schemas.microsoft.com/office/word/2015/wordml/symex" xmlns:wpg="http://schemas.microsoft.com/office/word/2010/wordprocessingGroup" xmlns:wpi="http://schemas.microsoft.com/office/word/2010/wordprocessingInk" xmlns:wne="http://schemas.microsoft.com/office/word/2006/wordml" xmlns:wps="http://schemas.microsoft.com/office/word/2010/wordprocessingShape" mc:Ignorable="w14 w15 w16se wp14">
   <w:body>
     <w:p>
       <w:pPr>
@@ -66,8 +66,6 @@
         </w:rPr>
         <w:fldChar w:fldCharType="end"/>
       </w:r>
-      <w:bookmarkStart w:id="0" w:name="_GoBack"/>
-      <w:bookmarkEnd w:id="0"/>
     </w:p>
     <w:p>
       <w:pPr>
@@ -2899,6 +2897,60 @@
               <w:rPr>
                 <w:sz w:val="16"/>
               </w:rPr>
+              <w:t xml:space="preserve">Contact person: </w:t>
+            </w:r>
+            <w:r>
+              <w:rPr>
+                <w:rFonts w:ascii="Arial" w:hAnsi="Arial" w:cs="Arial"/>
+                <w:sz w:val="14"/>
+                <w:szCs w:val="14"/>
+              </w:rPr>
+              <w:fldChar w:fldCharType="begin"/>
+            </w:r>
+            <w:r>
+              <w:rPr>
+                <w:rFonts w:ascii="Arial" w:hAnsi="Arial" w:cs="Arial"/>
+                <w:sz w:val="14"/>
+                <w:szCs w:val="14"/>
+              </w:rPr>
+              <w:instrText xml:space="preserve"> MERGEFIELD  Carrier[FirstContact]  \* MERGEFORMAT </w:instrText>
+            </w:r>
+            <w:r>
+              <w:rPr>
+                <w:rFonts w:ascii="Arial" w:hAnsi="Arial" w:cs="Arial"/>
+                <w:sz w:val="14"/>
+                <w:szCs w:val="14"/>
+              </w:rPr>
+              <w:fldChar w:fldCharType="separate"/>
+            </w:r>
+            <w:r>
+              <w:rPr>
+                <w:rFonts w:ascii="Arial" w:hAnsi="Arial" w:cs="Arial"/>
+                <w:noProof/>
+                <w:sz w:val="14"/>
+                <w:szCs w:val="14"/>
+              </w:rPr>
+              <w:t>«Carrier[FirstContact]»</w:t>
+            </w:r>
+            <w:r>
+              <w:rPr>
+                <w:rFonts w:ascii="Arial" w:hAnsi="Arial" w:cs="Arial"/>
+                <w:sz w:val="14"/>
+                <w:szCs w:val="14"/>
+              </w:rPr>
+              <w:fldChar w:fldCharType="end"/>
+            </w:r>
+          </w:p>
+          <w:p>
+            <w:pPr>
+              <w:rPr>
+                <w:sz w:val="16"/>
+              </w:rPr>
+            </w:pPr>
+            <w:r>
+              <w:rPr>
+                <w:sz w:val="16"/>
+              </w:rPr>
               <w:t>Tel:</w:t>
             </w:r>
             <w:r>
@@ -3249,7 +3301,7 @@
                         <wp:posOffset>10238</wp:posOffset>
                       </wp:positionV>
                       <wp:extent cx="1799572" cy="346075"/>
-                      <wp:effectExtent l="0" t="0" r="10795" b="0"/>
+                      <wp:effectExtent l="0" t="0" r="10795" b="3175"/>
                       <wp:wrapNone/>
                       <wp:docPr id="5" name="Text Box 5"/>
                       <wp:cNvGraphicFramePr>
@@ -3448,6 +3500,60 @@
               <w:rPr>
                 <w:sz w:val="16"/>
               </w:rPr>
+              <w:t xml:space="preserve">Contact person: </w:t>
+            </w:r>
+            <w:r>
+              <w:rPr>
+                <w:rFonts w:ascii="Arial" w:hAnsi="Arial" w:cs="Arial"/>
+                <w:sz w:val="14"/>
+                <w:szCs w:val="14"/>
+              </w:rPr>
+              <w:fldChar w:fldCharType="begin"/>
+            </w:r>
+            <w:r>
+              <w:rPr>
+                <w:rFonts w:ascii="Arial" w:hAnsi="Arial" w:cs="Arial"/>
+                <w:sz w:val="14"/>
+                <w:szCs w:val="14"/>
+              </w:rPr>
+              <w:instrText xml:space="preserve"> MERGEFIELD  Carrier[SecondContact]  \* MERGEFORMAT </w:instrText>
+            </w:r>
+            <w:r>
+              <w:rPr>
+                <w:rFonts w:ascii="Arial" w:hAnsi="Arial" w:cs="Arial"/>
+                <w:sz w:val="14"/>
+                <w:szCs w:val="14"/>
+              </w:rPr>
+              <w:fldChar w:fldCharType="separate"/>
+            </w:r>
+            <w:r>
+              <w:rPr>
+                <w:rFonts w:ascii="Arial" w:hAnsi="Arial" w:cs="Arial"/>
+                <w:noProof/>
+                <w:sz w:val="14"/>
+                <w:szCs w:val="14"/>
+              </w:rPr>
+              <w:t>«Carrier[SecondContact]»</w:t>
+            </w:r>
+            <w:r>
+              <w:rPr>
+                <w:rFonts w:ascii="Arial" w:hAnsi="Arial" w:cs="Arial"/>
+                <w:sz w:val="14"/>
+                <w:szCs w:val="14"/>
+              </w:rPr>
+              <w:fldChar w:fldCharType="end"/>
+            </w:r>
+          </w:p>
+          <w:p>
+            <w:pPr>
+              <w:rPr>
+                <w:sz w:val="16"/>
+              </w:rPr>
+            </w:pPr>
+            <w:r>
+              <w:rPr>
+                <w:sz w:val="16"/>
+              </w:rPr>
               <w:t>Tel:</w:t>
             </w:r>
             <w:r>
@@ -3783,7 +3889,7 @@
                         <wp:posOffset>8890</wp:posOffset>
                       </wp:positionV>
                       <wp:extent cx="1853565" cy="346075"/>
-                      <wp:effectExtent l="0" t="0" r="13335" b="0"/>
+                      <wp:effectExtent l="0" t="0" r="13335" b="12700"/>
                       <wp:wrapNone/>
                       <wp:docPr id="6" name="Text Box 6"/>
                       <wp:cNvGraphicFramePr>
@@ -3982,6 +4088,60 @@
               <w:rPr>
                 <w:sz w:val="16"/>
               </w:rPr>
+              <w:t xml:space="preserve">Contact person: </w:t>
+            </w:r>
+            <w:r>
+              <w:rPr>
+                <w:rFonts w:ascii="Arial" w:hAnsi="Arial" w:cs="Arial"/>
+                <w:sz w:val="14"/>
+                <w:szCs w:val="14"/>
+              </w:rPr>
+              <w:fldChar w:fldCharType="begin"/>
+            </w:r>
+            <w:r>
+              <w:rPr>
+                <w:rFonts w:ascii="Arial" w:hAnsi="Arial" w:cs="Arial"/>
+                <w:sz w:val="14"/>
+                <w:szCs w:val="14"/>
+              </w:rPr>
+              <w:instrText xml:space="preserve"> MERGEFIELD  Carrier[LastContact]  \* MERGEFORMAT </w:instrText>
+            </w:r>
+            <w:r>
+              <w:rPr>
+                <w:rFonts w:ascii="Arial" w:hAnsi="Arial" w:cs="Arial"/>
+                <w:sz w:val="14"/>
+                <w:szCs w:val="14"/>
+              </w:rPr>
+              <w:fldChar w:fldCharType="separate"/>
+            </w:r>
+            <w:r>
+              <w:rPr>
+                <w:rFonts w:ascii="Arial" w:hAnsi="Arial" w:cs="Arial"/>
+                <w:noProof/>
+                <w:sz w:val="14"/>
+                <w:szCs w:val="14"/>
+              </w:rPr>
+              <w:t>«Carrier[LastContact]»</w:t>
+            </w:r>
+            <w:r>
+              <w:rPr>
+                <w:rFonts w:ascii="Arial" w:hAnsi="Arial" w:cs="Arial"/>
+                <w:sz w:val="14"/>
+                <w:szCs w:val="14"/>
+              </w:rPr>
+              <w:fldChar w:fldCharType="end"/>
+            </w:r>
+          </w:p>
+          <w:p>
+            <w:pPr>
+              <w:rPr>
+                <w:sz w:val="16"/>
+              </w:rPr>
+            </w:pPr>
+            <w:r>
+              <w:rPr>
+                <w:sz w:val="16"/>
+              </w:rPr>
               <w:t>Tel:</w:t>
             </w:r>
             <w:r>
@@ -4561,14 +4721,36 @@
             <w:r>
               <w:t xml:space="preserve"> </w:t>
             </w:r>
-            <w:fldSimple w:instr=" MERGEFIELD  Producer[RegistrationNumber]  \* MERGEFORMAT ">
-              <w:r>
-                <w:rPr>
-                  <w:noProof/>
-                </w:rPr>
-                <w:t>«Producer[RegistrationNumber]»</w:t>
-              </w:r>
-            </w:fldSimple>
+            <w:r>
+              <w:rPr>
+                <w:noProof/>
+              </w:rPr>
+              <w:fldChar w:fldCharType="begin"/>
+            </w:r>
+            <w:r>
+              <w:rPr>
+                <w:noProof/>
+              </w:rPr>
+              <w:instrText xml:space="preserve"> MERGEFIELD  Producer[RegistrationNumber]  \* MERGEFORMAT </w:instrText>
+            </w:r>
+            <w:r>
+              <w:rPr>
+                <w:noProof/>
+              </w:rPr>
+              <w:fldChar w:fldCharType="separate"/>
+            </w:r>
+            <w:r>
+              <w:rPr>
+                <w:noProof/>
+              </w:rPr>
+              <w:t>«Producer[RegistrationNumber]»</w:t>
+            </w:r>
+            <w:r>
+              <w:rPr>
+                <w:noProof/>
+              </w:rPr>
+              <w:fldChar w:fldCharType="end"/>
+            </w:r>
           </w:p>
           <w:p>
             <w:pPr>
@@ -12489,6 +12671,15 @@
                 <w:szCs w:val="28"/>
               </w:rPr>
             </w:pPr>
+            <w:r>
+              <w:rPr>
+                <w:rFonts w:ascii="Arial" w:hAnsi="Arial" w:cs="Arial"/>
+                <w:b/>
+                <w:sz w:val="28"/>
+                <w:szCs w:val="28"/>
+              </w:rPr>
+              <w:t>Block 8</w:t>
+            </w:r>
           </w:p>
         </w:tc>
       </w:tr>
@@ -12554,18 +12745,21 @@
           <w:tbl>
             <w:tblPr>
               <w:tblStyle w:val="TableGrid"/>
-              <w:tblW w:w="9931" w:type="dxa"/>
+              <w:tblW w:w="9951" w:type="dxa"/>
               <w:tblLayout w:type="fixed"/>
               <w:tblLook w:val="04A0" w:firstRow="1" w:lastRow="0" w:firstColumn="1" w:lastColumn="0" w:noHBand="0" w:noVBand="1"/>
             </w:tblPr>
             <w:tblGrid>
-              <w:gridCol w:w="895"/>
-              <w:gridCol w:w="1637"/>
-              <w:gridCol w:w="1082"/>
-              <w:gridCol w:w="1760"/>
-              <w:gridCol w:w="1206"/>
-              <w:gridCol w:w="1236"/>
-              <w:gridCol w:w="2115"/>
+              <w:gridCol w:w="737"/>
+              <w:gridCol w:w="851"/>
+              <w:gridCol w:w="992"/>
+              <w:gridCol w:w="1417"/>
+              <w:gridCol w:w="993"/>
+              <w:gridCol w:w="992"/>
+              <w:gridCol w:w="992"/>
+              <w:gridCol w:w="992"/>
+              <w:gridCol w:w="993"/>
+              <w:gridCol w:w="992"/>
             </w:tblGrid>
             <w:tr>
               <w:trPr>
@@ -12573,7 +12767,7 @@
               </w:trPr>
               <w:tc>
                 <w:tcPr>
-                  <w:tcW w:w="895" w:type="dxa"/>
+                  <w:tcW w:w="737" w:type="dxa"/>
                 </w:tcPr>
                 <w:p>
                   <w:pPr>
@@ -12600,7 +12794,7 @@
               </w:tc>
               <w:tc>
                 <w:tcPr>
-                  <w:tcW w:w="1637" w:type="dxa"/>
+                  <w:tcW w:w="851" w:type="dxa"/>
                 </w:tcPr>
                 <w:p>
                   <w:pPr>
@@ -12621,13 +12815,22 @@
                       <w:sz w:val="16"/>
                       <w:szCs w:val="16"/>
                     </w:rPr>
-                    <w:t>Registration Number</w:t>
+                    <w:t>Reg.</w:t>
+                  </w:r>
+                  <w:r>
+                    <w:rPr>
+                      <w:rFonts w:ascii="Arial" w:hAnsi="Arial" w:cs="Arial"/>
+                      <w:b/>
+                      <w:sz w:val="16"/>
+                      <w:szCs w:val="16"/>
+                    </w:rPr>
+                    <w:t xml:space="preserve"> Number</w:t>
                   </w:r>
                 </w:p>
               </w:tc>
               <w:tc>
                 <w:tcPr>
-                  <w:tcW w:w="1082" w:type="dxa"/>
+                  <w:tcW w:w="992" w:type="dxa"/>
                 </w:tcPr>
                 <w:p>
                   <w:pPr>
@@ -12654,7 +12857,7 @@
               </w:tc>
               <w:tc>
                 <w:tcPr>
-                  <w:tcW w:w="1760" w:type="dxa"/>
+                  <w:tcW w:w="1417" w:type="dxa"/>
                 </w:tcPr>
                 <w:p>
                   <w:pPr>
@@ -12681,7 +12884,7 @@
               </w:tc>
               <w:tc>
                 <w:tcPr>
-                  <w:tcW w:w="1206" w:type="dxa"/>
+                  <w:tcW w:w="993" w:type="dxa"/>
                 </w:tcPr>
                 <w:p>
                   <w:pPr>
@@ -12702,13 +12905,13 @@
                       <w:sz w:val="16"/>
                       <w:szCs w:val="16"/>
                     </w:rPr>
-                    <w:t>Telephone</w:t>
+                    <w:t>Contact Person</w:t>
                   </w:r>
                 </w:p>
               </w:tc>
               <w:tc>
                 <w:tcPr>
-                  <w:tcW w:w="1236" w:type="dxa"/>
+                  <w:tcW w:w="992" w:type="dxa"/>
                 </w:tcPr>
                 <w:p>
                   <w:pPr>
@@ -12729,13 +12932,13 @@
                       <w:sz w:val="16"/>
                       <w:szCs w:val="16"/>
                     </w:rPr>
-                    <w:t>Fax</w:t>
+                    <w:t>Tel. / Fax</w:t>
                   </w:r>
                 </w:p>
               </w:tc>
               <w:tc>
                 <w:tcPr>
-                  <w:tcW w:w="2115" w:type="dxa"/>
+                  <w:tcW w:w="992" w:type="dxa"/>
                 </w:tcPr>
                 <w:p>
                   <w:pPr>
@@ -12759,6 +12962,87 @@
                   </w:r>
                 </w:p>
               </w:tc>
+              <w:tc>
+                <w:tcPr>
+                  <w:tcW w:w="992" w:type="dxa"/>
+                </w:tcPr>
+                <w:p>
+                  <w:pPr>
+                    <w:autoSpaceDE w:val="0"/>
+                    <w:autoSpaceDN w:val="0"/>
+                    <w:adjustRightInd w:val="0"/>
+                    <w:rPr>
+                      <w:rFonts w:ascii="Arial" w:hAnsi="Arial" w:cs="Arial"/>
+                      <w:b/>
+                      <w:sz w:val="16"/>
+                      <w:szCs w:val="16"/>
+                    </w:rPr>
+                  </w:pPr>
+                  <w:r>
+                    <w:rPr>
+                      <w:rFonts w:ascii="Arial" w:hAnsi="Arial" w:cs="Arial"/>
+                      <w:b/>
+                      <w:sz w:val="16"/>
+                      <w:szCs w:val="16"/>
+                    </w:rPr>
+                    <w:t>Means of transport</w:t>
+                  </w:r>
+                </w:p>
+              </w:tc>
+              <w:tc>
+                <w:tcPr>
+                  <w:tcW w:w="993" w:type="dxa"/>
+                </w:tcPr>
+                <w:p>
+                  <w:pPr>
+                    <w:autoSpaceDE w:val="0"/>
+                    <w:autoSpaceDN w:val="0"/>
+                    <w:adjustRightInd w:val="0"/>
+                    <w:rPr>
+                      <w:rFonts w:ascii="Arial" w:hAnsi="Arial" w:cs="Arial"/>
+                      <w:b/>
+                      <w:sz w:val="16"/>
+                      <w:szCs w:val="16"/>
+                    </w:rPr>
+                  </w:pPr>
+                  <w:r>
+                    <w:rPr>
+                      <w:rFonts w:ascii="Arial" w:hAnsi="Arial" w:cs="Arial"/>
+                      <w:b/>
+                      <w:sz w:val="16"/>
+                      <w:szCs w:val="16"/>
+                    </w:rPr>
+                    <w:t>Date of Transfer</w:t>
+                  </w:r>
+                </w:p>
+              </w:tc>
+              <w:tc>
+                <w:tcPr>
+                  <w:tcW w:w="992" w:type="dxa"/>
+                </w:tcPr>
+                <w:p>
+                  <w:pPr>
+                    <w:autoSpaceDE w:val="0"/>
+                    <w:autoSpaceDN w:val="0"/>
+                    <w:adjustRightInd w:val="0"/>
+                    <w:rPr>
+                      <w:rFonts w:ascii="Arial" w:hAnsi="Arial" w:cs="Arial"/>
+                      <w:b/>
+                      <w:sz w:val="16"/>
+                      <w:szCs w:val="16"/>
+                    </w:rPr>
+                  </w:pPr>
+                  <w:r>
+                    <w:rPr>
+                      <w:rFonts w:ascii="Arial" w:hAnsi="Arial" w:cs="Arial"/>
+                      <w:b/>
+                      <w:sz w:val="16"/>
+                      <w:szCs w:val="16"/>
+                    </w:rPr>
+                    <w:t>Signature</w:t>
+                  </w:r>
+                </w:p>
+              </w:tc>
             </w:tr>
             <w:tr>
               <w:trPr>
@@ -12766,7 +13050,7 @@
               </w:trPr>
               <w:tc>
                 <w:tcPr>
-                  <w:tcW w:w="895" w:type="dxa"/>
+                  <w:tcW w:w="737" w:type="dxa"/>
                 </w:tcPr>
                 <w:p>
                   <w:pPr>
@@ -12824,7 +13108,7 @@
               </w:tc>
               <w:tc>
                 <w:tcPr>
-                  <w:tcW w:w="1637" w:type="dxa"/>
+                  <w:tcW w:w="851" w:type="dxa"/>
                 </w:tcPr>
                 <w:p>
                   <w:pPr>
@@ -12882,7 +13166,7 @@
               </w:tc>
               <w:tc>
                 <w:tcPr>
-                  <w:tcW w:w="1082" w:type="dxa"/>
+                  <w:tcW w:w="992" w:type="dxa"/>
                 </w:tcPr>
                 <w:p>
                   <w:pPr>
@@ -12940,7 +13224,7 @@
               </w:tc>
               <w:tc>
                 <w:tcPr>
-                  <w:tcW w:w="1760" w:type="dxa"/>
+                  <w:tcW w:w="1417" w:type="dxa"/>
                 </w:tcPr>
                 <w:p>
                   <w:pPr>
@@ -12998,7 +13282,65 @@
               </w:tc>
               <w:tc>
                 <w:tcPr>
-                  <w:tcW w:w="1206" w:type="dxa"/>
+                  <w:tcW w:w="993" w:type="dxa"/>
+                </w:tcPr>
+                <w:p>
+                  <w:pPr>
+                    <w:autoSpaceDE w:val="0"/>
+                    <w:autoSpaceDN w:val="0"/>
+                    <w:adjustRightInd w:val="0"/>
+                    <w:rPr>
+                      <w:rFonts w:ascii="Arial" w:hAnsi="Arial" w:cs="Arial"/>
+                      <w:sz w:val="16"/>
+                      <w:szCs w:val="16"/>
+                    </w:rPr>
+                  </w:pPr>
+                  <w:r>
+                    <w:rPr>
+                      <w:rFonts w:ascii="Arial" w:hAnsi="Arial" w:cs="Arial"/>
+                      <w:sz w:val="16"/>
+                      <w:szCs w:val="16"/>
+                    </w:rPr>
+                    <w:fldChar w:fldCharType="begin"/>
+                  </w:r>
+                  <w:r>
+                    <w:rPr>
+                      <w:rFonts w:ascii="Arial" w:hAnsi="Arial" w:cs="Arial"/>
+                      <w:sz w:val="16"/>
+                      <w:szCs w:val="16"/>
+                    </w:rPr>
+                    <w:instrText xml:space="preserve"> MERGEFIELD  Annex[Carrier[ContactPerson]]  \* MERGEFORMAT </w:instrText>
+                  </w:r>
+                  <w:r>
+                    <w:rPr>
+                      <w:rFonts w:ascii="Arial" w:hAnsi="Arial" w:cs="Arial"/>
+                      <w:sz w:val="16"/>
+                      <w:szCs w:val="16"/>
+                    </w:rPr>
+                    <w:fldChar w:fldCharType="separate"/>
+                  </w:r>
+                  <w:r>
+                    <w:rPr>
+                      <w:rFonts w:ascii="Arial" w:hAnsi="Arial" w:cs="Arial"/>
+                      <w:noProof/>
+                      <w:sz w:val="16"/>
+                      <w:szCs w:val="16"/>
+                    </w:rPr>
+                    <w:t>«Annex[Carrier[ContactPerson]]»</w:t>
+                  </w:r>
+                  <w:r>
+                    <w:rPr>
+                      <w:rFonts w:ascii="Arial" w:hAnsi="Arial" w:cs="Arial"/>
+                      <w:sz w:val="16"/>
+                      <w:szCs w:val="16"/>
+                    </w:rPr>
+                    <w:fldChar w:fldCharType="end"/>
+                  </w:r>
+                </w:p>
+              </w:tc>
+              <w:tc>
+                <w:tcPr>
+                  <w:tcW w:w="992" w:type="dxa"/>
                 </w:tcPr>
                 <w:p>
                   <w:pPr>
@@ -13060,36 +13402,9 @@
                     </w:rPr>
                     <w:t xml:space="preserve"> </w:t>
                   </w:r>
-                  <w:r>
-                    <w:rPr>
-                      <w:rFonts w:ascii="Arial" w:hAnsi="Arial" w:cs="Arial"/>
-                      <w:sz w:val="16"/>
-                      <w:szCs w:val="16"/>
-                    </w:rPr>
-                    <w:fldChar w:fldCharType="begin"/>
-                  </w:r>
-                  <w:r>
-                    <w:rPr>
-                      <w:rFonts w:ascii="Arial" w:hAnsi="Arial" w:cs="Arial"/>
-                      <w:sz w:val="16"/>
-                      <w:szCs w:val="16"/>
-                    </w:rPr>
-                    <w:instrText xml:space="preserve"> MERGEFIELD  Annex[Carrier[ContactPerson]]  \* MERGEFORMAT </w:instrText>
-                  </w:r>
-                  <w:r>
-                    <w:rPr>
-                      <w:rFonts w:ascii="Arial" w:hAnsi="Arial" w:cs="Arial"/>
-                      <w:sz w:val="16"/>
-                      <w:szCs w:val="16"/>
-                    </w:rPr>
-                    <w:fldChar w:fldCharType="end"/>
-                  </w:r>
+                  <w:bookmarkStart w:id="0" w:name="_GoBack"/>
+                  <w:bookmarkEnd w:id="0"/>
                 </w:p>
-              </w:tc>
-              <w:tc>
-                <w:tcPr>
-                  <w:tcW w:w="1236" w:type="dxa"/>
-                </w:tcPr>
                 <w:p>
                   <w:pPr>
                     <w:autoSpaceDE w:val="0"/>
@@ -13154,11 +13469,35 @@
                       <w:szCs w:val="16"/>
                     </w:rPr>
                   </w:pPr>
+                  <w:r>
+                    <w:rPr>
+                      <w:rFonts w:ascii="Arial" w:hAnsi="Arial" w:cs="Arial"/>
+                      <w:sz w:val="16"/>
+                      <w:szCs w:val="16"/>
+                    </w:rPr>
+                    <w:fldChar w:fldCharType="begin"/>
+                  </w:r>
+                  <w:r>
+                    <w:rPr>
+                      <w:rFonts w:ascii="Arial" w:hAnsi="Arial" w:cs="Arial"/>
+                      <w:sz w:val="16"/>
+                      <w:szCs w:val="16"/>
+                    </w:rPr>
+                    <w:instrText xml:space="preserve"> MERGEFIELD  Annex[Carrier[ContactPerson]]  \* MERGEFORMAT </w:instrText>
+                  </w:r>
+                  <w:r>
+                    <w:rPr>
+                      <w:rFonts w:ascii="Arial" w:hAnsi="Arial" w:cs="Arial"/>
+                      <w:sz w:val="16"/>
+                      <w:szCs w:val="16"/>
+                    </w:rPr>
+                    <w:fldChar w:fldCharType="end"/>
+                  </w:r>
                 </w:p>
               </w:tc>
               <w:tc>
                 <w:tcPr>
-                  <w:tcW w:w="2115" w:type="dxa"/>
+                  <w:tcW w:w="992" w:type="dxa"/>
                 </w:tcPr>
                 <w:p>
                   <w:pPr>
@@ -13214,6 +13553,57 @@
                   </w:r>
                 </w:p>
               </w:tc>
+              <w:tc>
+                <w:tcPr>
+                  <w:tcW w:w="992" w:type="dxa"/>
+                </w:tcPr>
+                <w:p>
+                  <w:pPr>
+                    <w:autoSpaceDE w:val="0"/>
+                    <w:autoSpaceDN w:val="0"/>
+                    <w:adjustRightInd w:val="0"/>
+                    <w:rPr>
+                      <w:rFonts w:ascii="Arial" w:hAnsi="Arial" w:cs="Arial"/>
+                      <w:sz w:val="16"/>
+                      <w:szCs w:val="16"/>
+                    </w:rPr>
+                  </w:pPr>
+                </w:p>
+              </w:tc>
+              <w:tc>
+                <w:tcPr>
+                  <w:tcW w:w="993" w:type="dxa"/>
+                </w:tcPr>
+                <w:p>
+                  <w:pPr>
+                    <w:autoSpaceDE w:val="0"/>
+                    <w:autoSpaceDN w:val="0"/>
+                    <w:adjustRightInd w:val="0"/>
+                    <w:rPr>
+                      <w:rFonts w:ascii="Arial" w:hAnsi="Arial" w:cs="Arial"/>
+                      <w:sz w:val="16"/>
+                      <w:szCs w:val="16"/>
+                    </w:rPr>
+                  </w:pPr>
+                </w:p>
+              </w:tc>
+              <w:tc>
+                <w:tcPr>
+                  <w:tcW w:w="992" w:type="dxa"/>
+                </w:tcPr>
+                <w:p>
+                  <w:pPr>
+                    <w:autoSpaceDE w:val="0"/>
+                    <w:autoSpaceDN w:val="0"/>
+                    <w:adjustRightInd w:val="0"/>
+                    <w:rPr>
+                      <w:rFonts w:ascii="Arial" w:hAnsi="Arial" w:cs="Arial"/>
+                      <w:sz w:val="16"/>
+                      <w:szCs w:val="16"/>
+                    </w:rPr>
+                  </w:pPr>
+                </w:p>
+              </w:tc>
             </w:tr>
           </w:tbl>
           <w:p>
@@ -13253,7 +13643,7 @@
 </file>
 
 <file path=word/endnotes.xml><?xml version="1.0" encoding="utf-8"?>
-<w:endnotes xmlns:wpc="http://schemas.microsoft.com/office/word/2010/wordprocessingCanvas" xmlns:cx="http://schemas.microsoft.com/office/drawing/2014/chartex" xmlns:cx1="http://schemas.microsoft.com/office/drawing/2015/9/8/chartex" xmlns:cx2="http://schemas.microsoft.com/office/drawing/2015/10/21/chartex" xmlns:cx3="http://schemas.microsoft.com/office/drawing/2016/5/9/chartex" xmlns:cx4="http://schemas.microsoft.com/office/drawing/2016/5/10/chartex" xmlns:cx5="http://schemas.microsoft.com/office/drawing/2016/5/11/chartex" xmlns:mc="http://schemas.openxmlformats.org/markup-compatibility/2006" xmlns:o="urn:schemas-microsoft-com:office:office" xmlns:r="http://schemas.openxmlformats.org/officeDocument/2006/relationships" xmlns:m="http://schemas.openxmlformats.org/officeDocument/2006/math" xmlns:v="urn:schemas-microsoft-com:vml" xmlns:wp14="http://schemas.microsoft.com/office/word/2010/wordprocessingDrawing" xmlns:wp="http://schemas.openxmlformats.org/drawingml/2006/wordprocessingDrawing" xmlns:w10="urn:schemas-microsoft-com:office:word" xmlns:w="http://schemas.openxmlformats.org/wordprocessingml/2006/main" xmlns:w14="http://schemas.microsoft.com/office/word/2010/wordml" xmlns:w15="http://schemas.microsoft.com/office/word/2012/wordml" xmlns:w16se="http://schemas.microsoft.com/office/word/2015/wordml/symex" xmlns:wpg="http://schemas.microsoft.com/office/word/2010/wordprocessingGroup" xmlns:wpi="http://schemas.microsoft.com/office/word/2010/wordprocessingInk" xmlns:wne="http://schemas.microsoft.com/office/word/2006/wordml" xmlns:wps="http://schemas.microsoft.com/office/word/2010/wordprocessingShape" mc:Ignorable="w14 w15 w16se wp14">
+<w:endnotes xmlns:wpc="http://schemas.microsoft.com/office/word/2010/wordprocessingCanvas" xmlns:cx="http://schemas.microsoft.com/office/drawing/2014/chartex" xmlns:cx1="http://schemas.microsoft.com/office/drawing/2015/9/8/chartex" xmlns:mc="http://schemas.openxmlformats.org/markup-compatibility/2006" xmlns:o="urn:schemas-microsoft-com:office:office" xmlns:r="http://schemas.openxmlformats.org/officeDocument/2006/relationships" xmlns:m="http://schemas.openxmlformats.org/officeDocument/2006/math" xmlns:v="urn:schemas-microsoft-com:vml" xmlns:wp14="http://schemas.microsoft.com/office/word/2010/wordprocessingDrawing" xmlns:wp="http://schemas.openxmlformats.org/drawingml/2006/wordprocessingDrawing" xmlns:w10="urn:schemas-microsoft-com:office:word" xmlns:w="http://schemas.openxmlformats.org/wordprocessingml/2006/main" xmlns:w14="http://schemas.microsoft.com/office/word/2010/wordml" xmlns:w15="http://schemas.microsoft.com/office/word/2012/wordml" xmlns:w16se="http://schemas.microsoft.com/office/word/2015/wordml/symex" xmlns:wpg="http://schemas.microsoft.com/office/word/2010/wordprocessingGroup" xmlns:wpi="http://schemas.microsoft.com/office/word/2010/wordprocessingInk" xmlns:wne="http://schemas.microsoft.com/office/word/2006/wordml" xmlns:wps="http://schemas.microsoft.com/office/word/2010/wordprocessingShape" mc:Ignorable="w14 w15 w16se wp14">
   <w:endnote w:type="separator" w:id="-1">
     <w:p>
       <w:r>
@@ -13272,7 +13662,7 @@
 </file>
 
 <file path=word/footnotes.xml><?xml version="1.0" encoding="utf-8"?>
-<w:footnotes xmlns:wpc="http://schemas.microsoft.com/office/word/2010/wordprocessingCanvas" xmlns:cx="http://schemas.microsoft.com/office/drawing/2014/chartex" xmlns:cx1="http://schemas.microsoft.com/office/drawing/2015/9/8/chartex" xmlns:cx2="http://schemas.microsoft.com/office/drawing/2015/10/21/chartex" xmlns:cx3="http://schemas.microsoft.com/office/drawing/2016/5/9/chartex" xmlns:cx4="http://schemas.microsoft.com/office/drawing/2016/5/10/chartex" xmlns:cx5="http://schemas.microsoft.com/office/drawing/2016/5/11/chartex" xmlns:mc="http://schemas.openxmlformats.org/markup-compatibility/2006" xmlns:o="urn:schemas-microsoft-com:office:office" xmlns:r="http://schemas.openxmlformats.org/officeDocument/2006/relationships" xmlns:m="http://schemas.openxmlformats.org/officeDocument/2006/math" xmlns:v="urn:schemas-microsoft-com:vml" xmlns:wp14="http://schemas.microsoft.com/office/word/2010/wordprocessingDrawing" xmlns:wp="http://schemas.openxmlformats.org/drawingml/2006/wordprocessingDrawing" xmlns:w10="urn:schemas-microsoft-com:office:word" xmlns:w="http://schemas.openxmlformats.org/wordprocessingml/2006/main" xmlns:w14="http://schemas.microsoft.com/office/word/2010/wordml" xmlns:w15="http://schemas.microsoft.com/office/word/2012/wordml" xmlns:w16se="http://schemas.microsoft.com/office/word/2015/wordml/symex" xmlns:wpg="http://schemas.microsoft.com/office/word/2010/wordprocessingGroup" xmlns:wpi="http://schemas.microsoft.com/office/word/2010/wordprocessingInk" xmlns:wne="http://schemas.microsoft.com/office/word/2006/wordml" xmlns:wps="http://schemas.microsoft.com/office/word/2010/wordprocessingShape" mc:Ignorable="w14 w15 w16se wp14">
+<w:footnotes xmlns:wpc="http://schemas.microsoft.com/office/word/2010/wordprocessingCanvas" xmlns:cx="http://schemas.microsoft.com/office/drawing/2014/chartex" xmlns:cx1="http://schemas.microsoft.com/office/drawing/2015/9/8/chartex" xmlns:mc="http://schemas.openxmlformats.org/markup-compatibility/2006" xmlns:o="urn:schemas-microsoft-com:office:office" xmlns:r="http://schemas.openxmlformats.org/officeDocument/2006/relationships" xmlns:m="http://schemas.openxmlformats.org/officeDocument/2006/math" xmlns:v="urn:schemas-microsoft-com:vml" xmlns:wp14="http://schemas.microsoft.com/office/word/2010/wordprocessingDrawing" xmlns:wp="http://schemas.openxmlformats.org/drawingml/2006/wordprocessingDrawing" xmlns:w10="urn:schemas-microsoft-com:office:word" xmlns:w="http://schemas.openxmlformats.org/wordprocessingml/2006/main" xmlns:w14="http://schemas.microsoft.com/office/word/2010/wordml" xmlns:w15="http://schemas.microsoft.com/office/word/2012/wordml" xmlns:w16se="http://schemas.microsoft.com/office/word/2015/wordml/symex" xmlns:wpg="http://schemas.microsoft.com/office/word/2010/wordprocessingGroup" xmlns:wpi="http://schemas.microsoft.com/office/word/2010/wordprocessingInk" xmlns:wne="http://schemas.microsoft.com/office/word/2006/wordml" xmlns:wps="http://schemas.microsoft.com/office/word/2010/wordprocessingShape" mc:Ignorable="w14 w15 w16se wp14">
   <w:footnote w:type="separator" w:id="-1">
     <w:p>
       <w:r>
@@ -13291,7 +13681,7 @@
 </file>
 
 <file path=word/numbering.xml><?xml version="1.0" encoding="utf-8"?>
-<w:numbering xmlns:wpc="http://schemas.microsoft.com/office/word/2010/wordprocessingCanvas" xmlns:cx="http://schemas.microsoft.com/office/drawing/2014/chartex" xmlns:cx1="http://schemas.microsoft.com/office/drawing/2015/9/8/chartex" xmlns:cx2="http://schemas.microsoft.com/office/drawing/2015/10/21/chartex" xmlns:cx3="http://schemas.microsoft.com/office/drawing/2016/5/9/chartex" xmlns:cx4="http://schemas.microsoft.com/office/drawing/2016/5/10/chartex" xmlns:cx5="http://schemas.microsoft.com/office/drawing/2016/5/11/chartex" xmlns:mc="http://schemas.openxmlformats.org/markup-compatibility/2006" xmlns:o="urn:schemas-microsoft-com:office:office" xmlns:r="http://schemas.openxmlformats.org/officeDocument/2006/relationships" xmlns:m="http://schemas.openxmlformats.org/officeDocument/2006/math" xmlns:v="urn:schemas-microsoft-com:vml" xmlns:wp14="http://schemas.microsoft.com/office/word/2010/wordprocessingDrawing" xmlns:wp="http://schemas.openxmlformats.org/drawingml/2006/wordprocessingDrawing" xmlns:w10="urn:schemas-microsoft-com:office:word" xmlns:w="http://schemas.openxmlformats.org/wordprocessingml/2006/main" xmlns:w14="http://schemas.microsoft.com/office/word/2010/wordml" xmlns:w15="http://schemas.microsoft.com/office/word/2012/wordml" xmlns:w16se="http://schemas.microsoft.com/office/word/2015/wordml/symex" xmlns:wpg="http://schemas.microsoft.com/office/word/2010/wordprocessingGroup" xmlns:wpi="http://schemas.microsoft.com/office/word/2010/wordprocessingInk" xmlns:wne="http://schemas.microsoft.com/office/word/2006/wordml" xmlns:wps="http://schemas.microsoft.com/office/word/2010/wordprocessingShape" mc:Ignorable="w14 w15 w16se wp14">
+<w:numbering xmlns:wpc="http://schemas.microsoft.com/office/word/2010/wordprocessingCanvas" xmlns:cx="http://schemas.microsoft.com/office/drawing/2014/chartex" xmlns:cx1="http://schemas.microsoft.com/office/drawing/2015/9/8/chartex" xmlns:mc="http://schemas.openxmlformats.org/markup-compatibility/2006" xmlns:o="urn:schemas-microsoft-com:office:office" xmlns:r="http://schemas.openxmlformats.org/officeDocument/2006/relationships" xmlns:m="http://schemas.openxmlformats.org/officeDocument/2006/math" xmlns:v="urn:schemas-microsoft-com:vml" xmlns:wp14="http://schemas.microsoft.com/office/word/2010/wordprocessingDrawing" xmlns:wp="http://schemas.openxmlformats.org/drawingml/2006/wordprocessingDrawing" xmlns:w10="urn:schemas-microsoft-com:office:word" xmlns:w="http://schemas.openxmlformats.org/wordprocessingml/2006/main" xmlns:w14="http://schemas.microsoft.com/office/word/2010/wordml" xmlns:w15="http://schemas.microsoft.com/office/word/2012/wordml" xmlns:w16se="http://schemas.microsoft.com/office/word/2015/wordml/symex" xmlns:wpg="http://schemas.microsoft.com/office/word/2010/wordprocessingGroup" xmlns:wpi="http://schemas.microsoft.com/office/word/2010/wordprocessingInk" xmlns:wne="http://schemas.microsoft.com/office/word/2006/wordml" xmlns:wps="http://schemas.microsoft.com/office/word/2010/wordprocessingShape" mc:Ignorable="w14 w15 w16se wp14">
   <w:abstractNum w:abstractNumId="0" w15:restartNumberingAfterBreak="0">
     <w:nsid w:val="04CB0E9B"/>
     <w:multiLevelType w:val="hybridMultilevel"/>
@@ -14043,7 +14433,7 @@
     </w:rPrDefault>
     <w:pPrDefault/>
   </w:docDefaults>
-  <w:latentStyles w:defLockedState="0" w:defUIPriority="0" w:defSemiHidden="0" w:defUnhideWhenUsed="0" w:defQFormat="0" w:count="374">
+  <w:latentStyles w:defLockedState="0" w:defUIPriority="0" w:defSemiHidden="0" w:defUnhideWhenUsed="0" w:defQFormat="0" w:count="371">
     <w:lsdException w:name="Normal" w:qFormat="1"/>
     <w:lsdException w:name="heading 1" w:qFormat="1"/>
     <w:lsdException w:name="heading 2" w:qFormat="1"/>
@@ -14408,9 +14798,6 @@
     <w:lsdException w:name="List Table 5 Dark Accent 6" w:uiPriority="50"/>
     <w:lsdException w:name="List Table 6 Colorful Accent 6" w:uiPriority="51"/>
     <w:lsdException w:name="List Table 7 Colorful Accent 6" w:uiPriority="52"/>
-    <w:lsdException w:name="Mention" w:semiHidden="1" w:uiPriority="99" w:unhideWhenUsed="1"/>
-    <w:lsdException w:name="Smart Hyperlink" w:semiHidden="1" w:uiPriority="99" w:unhideWhenUsed="1"/>
-    <w:lsdException w:name="Hashtag" w:semiHidden="1" w:uiPriority="99" w:unhideWhenUsed="1"/>
   </w:latentStyles>
   <w:style w:type="paragraph" w:default="1" w:styleId="Normal">
     <w:name w:val="Normal"/>
@@ -14993,7 +15380,7 @@
 </file>
 
 <file path=customXml/itemProps1.xml><?xml version="1.0" encoding="utf-8"?>
-<ds:datastoreItem xmlns:ds="http://schemas.openxmlformats.org/officeDocument/2006/customXml" ds:itemID="{A357D896-76B8-4255-96DA-0EA62F786AAD}">
+<ds:datastoreItem xmlns:ds="http://schemas.openxmlformats.org/officeDocument/2006/customXml" ds:itemID="{E3FB4D9E-2287-4657-B577-58BA9C31A78E}">
   <ds:schemaRefs>
     <ds:schemaRef ds:uri="http://schemas.openxmlformats.org/officeDocument/2006/bibliography"/>
   </ds:schemaRefs>

</xml_diff>

<commit_message>
Updates to annex table, add contact person (#748)
</commit_message>
<xml_diff>
--- a/src/EA.Iws.Api/Documents/MovementMergeTemplate.docx
+++ b/src/EA.Iws.Api/Documents/MovementMergeTemplate.docx
@@ -1,6 +1,6 @@
 
 <file path=word/document.xml><?xml version="1.0" encoding="utf-8"?>
-<w:document xmlns:wpc="http://schemas.microsoft.com/office/word/2010/wordprocessingCanvas" xmlns:cx="http://schemas.microsoft.com/office/drawing/2014/chartex" xmlns:cx1="http://schemas.microsoft.com/office/drawing/2015/9/8/chartex" xmlns:cx2="http://schemas.microsoft.com/office/drawing/2015/10/21/chartex" xmlns:cx3="http://schemas.microsoft.com/office/drawing/2016/5/9/chartex" xmlns:cx4="http://schemas.microsoft.com/office/drawing/2016/5/10/chartex" xmlns:cx5="http://schemas.microsoft.com/office/drawing/2016/5/11/chartex" xmlns:mc="http://schemas.openxmlformats.org/markup-compatibility/2006" xmlns:o="urn:schemas-microsoft-com:office:office" xmlns:r="http://schemas.openxmlformats.org/officeDocument/2006/relationships" xmlns:m="http://schemas.openxmlformats.org/officeDocument/2006/math" xmlns:v="urn:schemas-microsoft-com:vml" xmlns:wp14="http://schemas.microsoft.com/office/word/2010/wordprocessingDrawing" xmlns:wp="http://schemas.openxmlformats.org/drawingml/2006/wordprocessingDrawing" xmlns:w10="urn:schemas-microsoft-com:office:word" xmlns:w="http://schemas.openxmlformats.org/wordprocessingml/2006/main" xmlns:w14="http://schemas.microsoft.com/office/word/2010/wordml" xmlns:w15="http://schemas.microsoft.com/office/word/2012/wordml" xmlns:w16se="http://schemas.microsoft.com/office/word/2015/wordml/symex" xmlns:wpg="http://schemas.microsoft.com/office/word/2010/wordprocessingGroup" xmlns:wpi="http://schemas.microsoft.com/office/word/2010/wordprocessingInk" xmlns:wne="http://schemas.microsoft.com/office/word/2006/wordml" xmlns:wps="http://schemas.microsoft.com/office/word/2010/wordprocessingShape" mc:Ignorable="w14 w15 w16se wp14">
+<w:document xmlns:wpc="http://schemas.microsoft.com/office/word/2010/wordprocessingCanvas" xmlns:cx="http://schemas.microsoft.com/office/drawing/2014/chartex" xmlns:cx1="http://schemas.microsoft.com/office/drawing/2015/9/8/chartex" xmlns:mc="http://schemas.openxmlformats.org/markup-compatibility/2006" xmlns:o="urn:schemas-microsoft-com:office:office" xmlns:r="http://schemas.openxmlformats.org/officeDocument/2006/relationships" xmlns:m="http://schemas.openxmlformats.org/officeDocument/2006/math" xmlns:v="urn:schemas-microsoft-com:vml" xmlns:wp14="http://schemas.microsoft.com/office/word/2010/wordprocessingDrawing" xmlns:wp="http://schemas.openxmlformats.org/drawingml/2006/wordprocessingDrawing" xmlns:w10="urn:schemas-microsoft-com:office:word" xmlns:w="http://schemas.openxmlformats.org/wordprocessingml/2006/main" xmlns:w14="http://schemas.microsoft.com/office/word/2010/wordml" xmlns:w15="http://schemas.microsoft.com/office/word/2012/wordml" xmlns:w16se="http://schemas.microsoft.com/office/word/2015/wordml/symex" xmlns:wpg="http://schemas.microsoft.com/office/word/2010/wordprocessingGroup" xmlns:wpi="http://schemas.microsoft.com/office/word/2010/wordprocessingInk" xmlns:wne="http://schemas.microsoft.com/office/word/2006/wordml" xmlns:wps="http://schemas.microsoft.com/office/word/2010/wordprocessingShape" mc:Ignorable="w14 w15 w16se wp14">
   <w:body>
     <w:p>
       <w:pPr>
@@ -66,8 +66,6 @@
         </w:rPr>
         <w:fldChar w:fldCharType="end"/>
       </w:r>
-      <w:bookmarkStart w:id="0" w:name="_GoBack"/>
-      <w:bookmarkEnd w:id="0"/>
     </w:p>
     <w:p>
       <w:pPr>
@@ -2899,6 +2897,60 @@
               <w:rPr>
                 <w:sz w:val="16"/>
               </w:rPr>
+              <w:t xml:space="preserve">Contact person: </w:t>
+            </w:r>
+            <w:r>
+              <w:rPr>
+                <w:rFonts w:ascii="Arial" w:hAnsi="Arial" w:cs="Arial"/>
+                <w:sz w:val="14"/>
+                <w:szCs w:val="14"/>
+              </w:rPr>
+              <w:fldChar w:fldCharType="begin"/>
+            </w:r>
+            <w:r>
+              <w:rPr>
+                <w:rFonts w:ascii="Arial" w:hAnsi="Arial" w:cs="Arial"/>
+                <w:sz w:val="14"/>
+                <w:szCs w:val="14"/>
+              </w:rPr>
+              <w:instrText xml:space="preserve"> MERGEFIELD  Carrier[FirstContact]  \* MERGEFORMAT </w:instrText>
+            </w:r>
+            <w:r>
+              <w:rPr>
+                <w:rFonts w:ascii="Arial" w:hAnsi="Arial" w:cs="Arial"/>
+                <w:sz w:val="14"/>
+                <w:szCs w:val="14"/>
+              </w:rPr>
+              <w:fldChar w:fldCharType="separate"/>
+            </w:r>
+            <w:r>
+              <w:rPr>
+                <w:rFonts w:ascii="Arial" w:hAnsi="Arial" w:cs="Arial"/>
+                <w:noProof/>
+                <w:sz w:val="14"/>
+                <w:szCs w:val="14"/>
+              </w:rPr>
+              <w:t>«Carrier[FirstContact]»</w:t>
+            </w:r>
+            <w:r>
+              <w:rPr>
+                <w:rFonts w:ascii="Arial" w:hAnsi="Arial" w:cs="Arial"/>
+                <w:sz w:val="14"/>
+                <w:szCs w:val="14"/>
+              </w:rPr>
+              <w:fldChar w:fldCharType="end"/>
+            </w:r>
+          </w:p>
+          <w:p>
+            <w:pPr>
+              <w:rPr>
+                <w:sz w:val="16"/>
+              </w:rPr>
+            </w:pPr>
+            <w:r>
+              <w:rPr>
+                <w:sz w:val="16"/>
+              </w:rPr>
               <w:t>Tel:</w:t>
             </w:r>
             <w:r>
@@ -3249,7 +3301,7 @@
                         <wp:posOffset>10238</wp:posOffset>
                       </wp:positionV>
                       <wp:extent cx="1799572" cy="346075"/>
-                      <wp:effectExtent l="0" t="0" r="10795" b="0"/>
+                      <wp:effectExtent l="0" t="0" r="10795" b="3175"/>
                       <wp:wrapNone/>
                       <wp:docPr id="5" name="Text Box 5"/>
                       <wp:cNvGraphicFramePr>
@@ -3448,6 +3500,60 @@
               <w:rPr>
                 <w:sz w:val="16"/>
               </w:rPr>
+              <w:t xml:space="preserve">Contact person: </w:t>
+            </w:r>
+            <w:r>
+              <w:rPr>
+                <w:rFonts w:ascii="Arial" w:hAnsi="Arial" w:cs="Arial"/>
+                <w:sz w:val="14"/>
+                <w:szCs w:val="14"/>
+              </w:rPr>
+              <w:fldChar w:fldCharType="begin"/>
+            </w:r>
+            <w:r>
+              <w:rPr>
+                <w:rFonts w:ascii="Arial" w:hAnsi="Arial" w:cs="Arial"/>
+                <w:sz w:val="14"/>
+                <w:szCs w:val="14"/>
+              </w:rPr>
+              <w:instrText xml:space="preserve"> MERGEFIELD  Carrier[SecondContact]  \* MERGEFORMAT </w:instrText>
+            </w:r>
+            <w:r>
+              <w:rPr>
+                <w:rFonts w:ascii="Arial" w:hAnsi="Arial" w:cs="Arial"/>
+                <w:sz w:val="14"/>
+                <w:szCs w:val="14"/>
+              </w:rPr>
+              <w:fldChar w:fldCharType="separate"/>
+            </w:r>
+            <w:r>
+              <w:rPr>
+                <w:rFonts w:ascii="Arial" w:hAnsi="Arial" w:cs="Arial"/>
+                <w:noProof/>
+                <w:sz w:val="14"/>
+                <w:szCs w:val="14"/>
+              </w:rPr>
+              <w:t>«Carrier[SecondContact]»</w:t>
+            </w:r>
+            <w:r>
+              <w:rPr>
+                <w:rFonts w:ascii="Arial" w:hAnsi="Arial" w:cs="Arial"/>
+                <w:sz w:val="14"/>
+                <w:szCs w:val="14"/>
+              </w:rPr>
+              <w:fldChar w:fldCharType="end"/>
+            </w:r>
+          </w:p>
+          <w:p>
+            <w:pPr>
+              <w:rPr>
+                <w:sz w:val="16"/>
+              </w:rPr>
+            </w:pPr>
+            <w:r>
+              <w:rPr>
+                <w:sz w:val="16"/>
+              </w:rPr>
               <w:t>Tel:</w:t>
             </w:r>
             <w:r>
@@ -3783,7 +3889,7 @@
                         <wp:posOffset>8890</wp:posOffset>
                       </wp:positionV>
                       <wp:extent cx="1853565" cy="346075"/>
-                      <wp:effectExtent l="0" t="0" r="13335" b="0"/>
+                      <wp:effectExtent l="0" t="0" r="13335" b="12700"/>
                       <wp:wrapNone/>
                       <wp:docPr id="6" name="Text Box 6"/>
                       <wp:cNvGraphicFramePr>
@@ -3982,6 +4088,60 @@
               <w:rPr>
                 <w:sz w:val="16"/>
               </w:rPr>
+              <w:t xml:space="preserve">Contact person: </w:t>
+            </w:r>
+            <w:r>
+              <w:rPr>
+                <w:rFonts w:ascii="Arial" w:hAnsi="Arial" w:cs="Arial"/>
+                <w:sz w:val="14"/>
+                <w:szCs w:val="14"/>
+              </w:rPr>
+              <w:fldChar w:fldCharType="begin"/>
+            </w:r>
+            <w:r>
+              <w:rPr>
+                <w:rFonts w:ascii="Arial" w:hAnsi="Arial" w:cs="Arial"/>
+                <w:sz w:val="14"/>
+                <w:szCs w:val="14"/>
+              </w:rPr>
+              <w:instrText xml:space="preserve"> MERGEFIELD  Carrier[LastContact]  \* MERGEFORMAT </w:instrText>
+            </w:r>
+            <w:r>
+              <w:rPr>
+                <w:rFonts w:ascii="Arial" w:hAnsi="Arial" w:cs="Arial"/>
+                <w:sz w:val="14"/>
+                <w:szCs w:val="14"/>
+              </w:rPr>
+              <w:fldChar w:fldCharType="separate"/>
+            </w:r>
+            <w:r>
+              <w:rPr>
+                <w:rFonts w:ascii="Arial" w:hAnsi="Arial" w:cs="Arial"/>
+                <w:noProof/>
+                <w:sz w:val="14"/>
+                <w:szCs w:val="14"/>
+              </w:rPr>
+              <w:t>«Carrier[LastContact]»</w:t>
+            </w:r>
+            <w:r>
+              <w:rPr>
+                <w:rFonts w:ascii="Arial" w:hAnsi="Arial" w:cs="Arial"/>
+                <w:sz w:val="14"/>
+                <w:szCs w:val="14"/>
+              </w:rPr>
+              <w:fldChar w:fldCharType="end"/>
+            </w:r>
+          </w:p>
+          <w:p>
+            <w:pPr>
+              <w:rPr>
+                <w:sz w:val="16"/>
+              </w:rPr>
+            </w:pPr>
+            <w:r>
+              <w:rPr>
+                <w:sz w:val="16"/>
+              </w:rPr>
               <w:t>Tel:</w:t>
             </w:r>
             <w:r>
@@ -4561,14 +4721,36 @@
             <w:r>
               <w:t xml:space="preserve"> </w:t>
             </w:r>
-            <w:fldSimple w:instr=" MERGEFIELD  Producer[RegistrationNumber]  \* MERGEFORMAT ">
-              <w:r>
-                <w:rPr>
-                  <w:noProof/>
-                </w:rPr>
-                <w:t>«Producer[RegistrationNumber]»</w:t>
-              </w:r>
-            </w:fldSimple>
+            <w:r>
+              <w:rPr>
+                <w:noProof/>
+              </w:rPr>
+              <w:fldChar w:fldCharType="begin"/>
+            </w:r>
+            <w:r>
+              <w:rPr>
+                <w:noProof/>
+              </w:rPr>
+              <w:instrText xml:space="preserve"> MERGEFIELD  Producer[RegistrationNumber]  \* MERGEFORMAT </w:instrText>
+            </w:r>
+            <w:r>
+              <w:rPr>
+                <w:noProof/>
+              </w:rPr>
+              <w:fldChar w:fldCharType="separate"/>
+            </w:r>
+            <w:r>
+              <w:rPr>
+                <w:noProof/>
+              </w:rPr>
+              <w:t>«Producer[RegistrationNumber]»</w:t>
+            </w:r>
+            <w:r>
+              <w:rPr>
+                <w:noProof/>
+              </w:rPr>
+              <w:fldChar w:fldCharType="end"/>
+            </w:r>
           </w:p>
           <w:p>
             <w:pPr>
@@ -12489,6 +12671,15 @@
                 <w:szCs w:val="28"/>
               </w:rPr>
             </w:pPr>
+            <w:r>
+              <w:rPr>
+                <w:rFonts w:ascii="Arial" w:hAnsi="Arial" w:cs="Arial"/>
+                <w:b/>
+                <w:sz w:val="28"/>
+                <w:szCs w:val="28"/>
+              </w:rPr>
+              <w:t>Block 8</w:t>
+            </w:r>
           </w:p>
         </w:tc>
       </w:tr>
@@ -12554,18 +12745,21 @@
           <w:tbl>
             <w:tblPr>
               <w:tblStyle w:val="TableGrid"/>
-              <w:tblW w:w="9931" w:type="dxa"/>
+              <w:tblW w:w="9951" w:type="dxa"/>
               <w:tblLayout w:type="fixed"/>
               <w:tblLook w:val="04A0" w:firstRow="1" w:lastRow="0" w:firstColumn="1" w:lastColumn="0" w:noHBand="0" w:noVBand="1"/>
             </w:tblPr>
             <w:tblGrid>
-              <w:gridCol w:w="895"/>
-              <w:gridCol w:w="1637"/>
-              <w:gridCol w:w="1082"/>
-              <w:gridCol w:w="1760"/>
-              <w:gridCol w:w="1206"/>
-              <w:gridCol w:w="1236"/>
-              <w:gridCol w:w="2115"/>
+              <w:gridCol w:w="737"/>
+              <w:gridCol w:w="851"/>
+              <w:gridCol w:w="992"/>
+              <w:gridCol w:w="1417"/>
+              <w:gridCol w:w="993"/>
+              <w:gridCol w:w="992"/>
+              <w:gridCol w:w="992"/>
+              <w:gridCol w:w="992"/>
+              <w:gridCol w:w="993"/>
+              <w:gridCol w:w="992"/>
             </w:tblGrid>
             <w:tr>
               <w:trPr>
@@ -12573,7 +12767,7 @@
               </w:trPr>
               <w:tc>
                 <w:tcPr>
-                  <w:tcW w:w="895" w:type="dxa"/>
+                  <w:tcW w:w="737" w:type="dxa"/>
                 </w:tcPr>
                 <w:p>
                   <w:pPr>
@@ -12600,7 +12794,7 @@
               </w:tc>
               <w:tc>
                 <w:tcPr>
-                  <w:tcW w:w="1637" w:type="dxa"/>
+                  <w:tcW w:w="851" w:type="dxa"/>
                 </w:tcPr>
                 <w:p>
                   <w:pPr>
@@ -12621,13 +12815,22 @@
                       <w:sz w:val="16"/>
                       <w:szCs w:val="16"/>
                     </w:rPr>
-                    <w:t>Registration Number</w:t>
+                    <w:t>Reg.</w:t>
+                  </w:r>
+                  <w:r>
+                    <w:rPr>
+                      <w:rFonts w:ascii="Arial" w:hAnsi="Arial" w:cs="Arial"/>
+                      <w:b/>
+                      <w:sz w:val="16"/>
+                      <w:szCs w:val="16"/>
+                    </w:rPr>
+                    <w:t xml:space="preserve"> Number</w:t>
                   </w:r>
                 </w:p>
               </w:tc>
               <w:tc>
                 <w:tcPr>
-                  <w:tcW w:w="1082" w:type="dxa"/>
+                  <w:tcW w:w="992" w:type="dxa"/>
                 </w:tcPr>
                 <w:p>
                   <w:pPr>
@@ -12654,7 +12857,7 @@
               </w:tc>
               <w:tc>
                 <w:tcPr>
-                  <w:tcW w:w="1760" w:type="dxa"/>
+                  <w:tcW w:w="1417" w:type="dxa"/>
                 </w:tcPr>
                 <w:p>
                   <w:pPr>
@@ -12681,7 +12884,7 @@
               </w:tc>
               <w:tc>
                 <w:tcPr>
-                  <w:tcW w:w="1206" w:type="dxa"/>
+                  <w:tcW w:w="993" w:type="dxa"/>
                 </w:tcPr>
                 <w:p>
                   <w:pPr>
@@ -12702,13 +12905,13 @@
                       <w:sz w:val="16"/>
                       <w:szCs w:val="16"/>
                     </w:rPr>
-                    <w:t>Telephone</w:t>
+                    <w:t>Contact Person</w:t>
                   </w:r>
                 </w:p>
               </w:tc>
               <w:tc>
                 <w:tcPr>
-                  <w:tcW w:w="1236" w:type="dxa"/>
+                  <w:tcW w:w="992" w:type="dxa"/>
                 </w:tcPr>
                 <w:p>
                   <w:pPr>
@@ -12729,13 +12932,13 @@
                       <w:sz w:val="16"/>
                       <w:szCs w:val="16"/>
                     </w:rPr>
-                    <w:t>Fax</w:t>
+                    <w:t>Tel. / Fax</w:t>
                   </w:r>
                 </w:p>
               </w:tc>
               <w:tc>
                 <w:tcPr>
-                  <w:tcW w:w="2115" w:type="dxa"/>
+                  <w:tcW w:w="992" w:type="dxa"/>
                 </w:tcPr>
                 <w:p>
                   <w:pPr>
@@ -12759,6 +12962,87 @@
                   </w:r>
                 </w:p>
               </w:tc>
+              <w:tc>
+                <w:tcPr>
+                  <w:tcW w:w="992" w:type="dxa"/>
+                </w:tcPr>
+                <w:p>
+                  <w:pPr>
+                    <w:autoSpaceDE w:val="0"/>
+                    <w:autoSpaceDN w:val="0"/>
+                    <w:adjustRightInd w:val="0"/>
+                    <w:rPr>
+                      <w:rFonts w:ascii="Arial" w:hAnsi="Arial" w:cs="Arial"/>
+                      <w:b/>
+                      <w:sz w:val="16"/>
+                      <w:szCs w:val="16"/>
+                    </w:rPr>
+                  </w:pPr>
+                  <w:r>
+                    <w:rPr>
+                      <w:rFonts w:ascii="Arial" w:hAnsi="Arial" w:cs="Arial"/>
+                      <w:b/>
+                      <w:sz w:val="16"/>
+                      <w:szCs w:val="16"/>
+                    </w:rPr>
+                    <w:t>Means of transport</w:t>
+                  </w:r>
+                </w:p>
+              </w:tc>
+              <w:tc>
+                <w:tcPr>
+                  <w:tcW w:w="993" w:type="dxa"/>
+                </w:tcPr>
+                <w:p>
+                  <w:pPr>
+                    <w:autoSpaceDE w:val="0"/>
+                    <w:autoSpaceDN w:val="0"/>
+                    <w:adjustRightInd w:val="0"/>
+                    <w:rPr>
+                      <w:rFonts w:ascii="Arial" w:hAnsi="Arial" w:cs="Arial"/>
+                      <w:b/>
+                      <w:sz w:val="16"/>
+                      <w:szCs w:val="16"/>
+                    </w:rPr>
+                  </w:pPr>
+                  <w:r>
+                    <w:rPr>
+                      <w:rFonts w:ascii="Arial" w:hAnsi="Arial" w:cs="Arial"/>
+                      <w:b/>
+                      <w:sz w:val="16"/>
+                      <w:szCs w:val="16"/>
+                    </w:rPr>
+                    <w:t>Date of Transfer</w:t>
+                  </w:r>
+                </w:p>
+              </w:tc>
+              <w:tc>
+                <w:tcPr>
+                  <w:tcW w:w="992" w:type="dxa"/>
+                </w:tcPr>
+                <w:p>
+                  <w:pPr>
+                    <w:autoSpaceDE w:val="0"/>
+                    <w:autoSpaceDN w:val="0"/>
+                    <w:adjustRightInd w:val="0"/>
+                    <w:rPr>
+                      <w:rFonts w:ascii="Arial" w:hAnsi="Arial" w:cs="Arial"/>
+                      <w:b/>
+                      <w:sz w:val="16"/>
+                      <w:szCs w:val="16"/>
+                    </w:rPr>
+                  </w:pPr>
+                  <w:r>
+                    <w:rPr>
+                      <w:rFonts w:ascii="Arial" w:hAnsi="Arial" w:cs="Arial"/>
+                      <w:b/>
+                      <w:sz w:val="16"/>
+                      <w:szCs w:val="16"/>
+                    </w:rPr>
+                    <w:t>Signature</w:t>
+                  </w:r>
+                </w:p>
+              </w:tc>
             </w:tr>
             <w:tr>
               <w:trPr>
@@ -12766,7 +13050,7 @@
               </w:trPr>
               <w:tc>
                 <w:tcPr>
-                  <w:tcW w:w="895" w:type="dxa"/>
+                  <w:tcW w:w="737" w:type="dxa"/>
                 </w:tcPr>
                 <w:p>
                   <w:pPr>
@@ -12824,7 +13108,7 @@
               </w:tc>
               <w:tc>
                 <w:tcPr>
-                  <w:tcW w:w="1637" w:type="dxa"/>
+                  <w:tcW w:w="851" w:type="dxa"/>
                 </w:tcPr>
                 <w:p>
                   <w:pPr>
@@ -12882,7 +13166,7 @@
               </w:tc>
               <w:tc>
                 <w:tcPr>
-                  <w:tcW w:w="1082" w:type="dxa"/>
+                  <w:tcW w:w="992" w:type="dxa"/>
                 </w:tcPr>
                 <w:p>
                   <w:pPr>
@@ -12940,7 +13224,7 @@
               </w:tc>
               <w:tc>
                 <w:tcPr>
-                  <w:tcW w:w="1760" w:type="dxa"/>
+                  <w:tcW w:w="1417" w:type="dxa"/>
                 </w:tcPr>
                 <w:p>
                   <w:pPr>
@@ -12998,7 +13282,65 @@
               </w:tc>
               <w:tc>
                 <w:tcPr>
-                  <w:tcW w:w="1206" w:type="dxa"/>
+                  <w:tcW w:w="993" w:type="dxa"/>
+                </w:tcPr>
+                <w:p>
+                  <w:pPr>
+                    <w:autoSpaceDE w:val="0"/>
+                    <w:autoSpaceDN w:val="0"/>
+                    <w:adjustRightInd w:val="0"/>
+                    <w:rPr>
+                      <w:rFonts w:ascii="Arial" w:hAnsi="Arial" w:cs="Arial"/>
+                      <w:sz w:val="16"/>
+                      <w:szCs w:val="16"/>
+                    </w:rPr>
+                  </w:pPr>
+                  <w:r>
+                    <w:rPr>
+                      <w:rFonts w:ascii="Arial" w:hAnsi="Arial" w:cs="Arial"/>
+                      <w:sz w:val="16"/>
+                      <w:szCs w:val="16"/>
+                    </w:rPr>
+                    <w:fldChar w:fldCharType="begin"/>
+                  </w:r>
+                  <w:r>
+                    <w:rPr>
+                      <w:rFonts w:ascii="Arial" w:hAnsi="Arial" w:cs="Arial"/>
+                      <w:sz w:val="16"/>
+                      <w:szCs w:val="16"/>
+                    </w:rPr>
+                    <w:instrText xml:space="preserve"> MERGEFIELD  Annex[Carrier[ContactPerson]]  \* MERGEFORMAT </w:instrText>
+                  </w:r>
+                  <w:r>
+                    <w:rPr>
+                      <w:rFonts w:ascii="Arial" w:hAnsi="Arial" w:cs="Arial"/>
+                      <w:sz w:val="16"/>
+                      <w:szCs w:val="16"/>
+                    </w:rPr>
+                    <w:fldChar w:fldCharType="separate"/>
+                  </w:r>
+                  <w:r>
+                    <w:rPr>
+                      <w:rFonts w:ascii="Arial" w:hAnsi="Arial" w:cs="Arial"/>
+                      <w:noProof/>
+                      <w:sz w:val="16"/>
+                      <w:szCs w:val="16"/>
+                    </w:rPr>
+                    <w:t>«Annex[Carrier[ContactPerson]]»</w:t>
+                  </w:r>
+                  <w:r>
+                    <w:rPr>
+                      <w:rFonts w:ascii="Arial" w:hAnsi="Arial" w:cs="Arial"/>
+                      <w:sz w:val="16"/>
+                      <w:szCs w:val="16"/>
+                    </w:rPr>
+                    <w:fldChar w:fldCharType="end"/>
+                  </w:r>
+                </w:p>
+              </w:tc>
+              <w:tc>
+                <w:tcPr>
+                  <w:tcW w:w="992" w:type="dxa"/>
                 </w:tcPr>
                 <w:p>
                   <w:pPr>
@@ -13060,36 +13402,9 @@
                     </w:rPr>
                     <w:t xml:space="preserve"> </w:t>
                   </w:r>
-                  <w:r>
-                    <w:rPr>
-                      <w:rFonts w:ascii="Arial" w:hAnsi="Arial" w:cs="Arial"/>
-                      <w:sz w:val="16"/>
-                      <w:szCs w:val="16"/>
-                    </w:rPr>
-                    <w:fldChar w:fldCharType="begin"/>
-                  </w:r>
-                  <w:r>
-                    <w:rPr>
-                      <w:rFonts w:ascii="Arial" w:hAnsi="Arial" w:cs="Arial"/>
-                      <w:sz w:val="16"/>
-                      <w:szCs w:val="16"/>
-                    </w:rPr>
-                    <w:instrText xml:space="preserve"> MERGEFIELD  Annex[Carrier[ContactPerson]]  \* MERGEFORMAT </w:instrText>
-                  </w:r>
-                  <w:r>
-                    <w:rPr>
-                      <w:rFonts w:ascii="Arial" w:hAnsi="Arial" w:cs="Arial"/>
-                      <w:sz w:val="16"/>
-                      <w:szCs w:val="16"/>
-                    </w:rPr>
-                    <w:fldChar w:fldCharType="end"/>
-                  </w:r>
+                  <w:bookmarkStart w:id="0" w:name="_GoBack"/>
+                  <w:bookmarkEnd w:id="0"/>
                 </w:p>
-              </w:tc>
-              <w:tc>
-                <w:tcPr>
-                  <w:tcW w:w="1236" w:type="dxa"/>
-                </w:tcPr>
                 <w:p>
                   <w:pPr>
                     <w:autoSpaceDE w:val="0"/>
@@ -13154,11 +13469,35 @@
                       <w:szCs w:val="16"/>
                     </w:rPr>
                   </w:pPr>
+                  <w:r>
+                    <w:rPr>
+                      <w:rFonts w:ascii="Arial" w:hAnsi="Arial" w:cs="Arial"/>
+                      <w:sz w:val="16"/>
+                      <w:szCs w:val="16"/>
+                    </w:rPr>
+                    <w:fldChar w:fldCharType="begin"/>
+                  </w:r>
+                  <w:r>
+                    <w:rPr>
+                      <w:rFonts w:ascii="Arial" w:hAnsi="Arial" w:cs="Arial"/>
+                      <w:sz w:val="16"/>
+                      <w:szCs w:val="16"/>
+                    </w:rPr>
+                    <w:instrText xml:space="preserve"> MERGEFIELD  Annex[Carrier[ContactPerson]]  \* MERGEFORMAT </w:instrText>
+                  </w:r>
+                  <w:r>
+                    <w:rPr>
+                      <w:rFonts w:ascii="Arial" w:hAnsi="Arial" w:cs="Arial"/>
+                      <w:sz w:val="16"/>
+                      <w:szCs w:val="16"/>
+                    </w:rPr>
+                    <w:fldChar w:fldCharType="end"/>
+                  </w:r>
                 </w:p>
               </w:tc>
               <w:tc>
                 <w:tcPr>
-                  <w:tcW w:w="2115" w:type="dxa"/>
+                  <w:tcW w:w="992" w:type="dxa"/>
                 </w:tcPr>
                 <w:p>
                   <w:pPr>
@@ -13214,6 +13553,57 @@
                   </w:r>
                 </w:p>
               </w:tc>
+              <w:tc>
+                <w:tcPr>
+                  <w:tcW w:w="992" w:type="dxa"/>
+                </w:tcPr>
+                <w:p>
+                  <w:pPr>
+                    <w:autoSpaceDE w:val="0"/>
+                    <w:autoSpaceDN w:val="0"/>
+                    <w:adjustRightInd w:val="0"/>
+                    <w:rPr>
+                      <w:rFonts w:ascii="Arial" w:hAnsi="Arial" w:cs="Arial"/>
+                      <w:sz w:val="16"/>
+                      <w:szCs w:val="16"/>
+                    </w:rPr>
+                  </w:pPr>
+                </w:p>
+              </w:tc>
+              <w:tc>
+                <w:tcPr>
+                  <w:tcW w:w="993" w:type="dxa"/>
+                </w:tcPr>
+                <w:p>
+                  <w:pPr>
+                    <w:autoSpaceDE w:val="0"/>
+                    <w:autoSpaceDN w:val="0"/>
+                    <w:adjustRightInd w:val="0"/>
+                    <w:rPr>
+                      <w:rFonts w:ascii="Arial" w:hAnsi="Arial" w:cs="Arial"/>
+                      <w:sz w:val="16"/>
+                      <w:szCs w:val="16"/>
+                    </w:rPr>
+                  </w:pPr>
+                </w:p>
+              </w:tc>
+              <w:tc>
+                <w:tcPr>
+                  <w:tcW w:w="992" w:type="dxa"/>
+                </w:tcPr>
+                <w:p>
+                  <w:pPr>
+                    <w:autoSpaceDE w:val="0"/>
+                    <w:autoSpaceDN w:val="0"/>
+                    <w:adjustRightInd w:val="0"/>
+                    <w:rPr>
+                      <w:rFonts w:ascii="Arial" w:hAnsi="Arial" w:cs="Arial"/>
+                      <w:sz w:val="16"/>
+                      <w:szCs w:val="16"/>
+                    </w:rPr>
+                  </w:pPr>
+                </w:p>
+              </w:tc>
             </w:tr>
           </w:tbl>
           <w:p>
@@ -13253,7 +13643,7 @@
 </file>
 
 <file path=word/endnotes.xml><?xml version="1.0" encoding="utf-8"?>
-<w:endnotes xmlns:wpc="http://schemas.microsoft.com/office/word/2010/wordprocessingCanvas" xmlns:cx="http://schemas.microsoft.com/office/drawing/2014/chartex" xmlns:cx1="http://schemas.microsoft.com/office/drawing/2015/9/8/chartex" xmlns:cx2="http://schemas.microsoft.com/office/drawing/2015/10/21/chartex" xmlns:cx3="http://schemas.microsoft.com/office/drawing/2016/5/9/chartex" xmlns:cx4="http://schemas.microsoft.com/office/drawing/2016/5/10/chartex" xmlns:cx5="http://schemas.microsoft.com/office/drawing/2016/5/11/chartex" xmlns:mc="http://schemas.openxmlformats.org/markup-compatibility/2006" xmlns:o="urn:schemas-microsoft-com:office:office" xmlns:r="http://schemas.openxmlformats.org/officeDocument/2006/relationships" xmlns:m="http://schemas.openxmlformats.org/officeDocument/2006/math" xmlns:v="urn:schemas-microsoft-com:vml" xmlns:wp14="http://schemas.microsoft.com/office/word/2010/wordprocessingDrawing" xmlns:wp="http://schemas.openxmlformats.org/drawingml/2006/wordprocessingDrawing" xmlns:w10="urn:schemas-microsoft-com:office:word" xmlns:w="http://schemas.openxmlformats.org/wordprocessingml/2006/main" xmlns:w14="http://schemas.microsoft.com/office/word/2010/wordml" xmlns:w15="http://schemas.microsoft.com/office/word/2012/wordml" xmlns:w16se="http://schemas.microsoft.com/office/word/2015/wordml/symex" xmlns:wpg="http://schemas.microsoft.com/office/word/2010/wordprocessingGroup" xmlns:wpi="http://schemas.microsoft.com/office/word/2010/wordprocessingInk" xmlns:wne="http://schemas.microsoft.com/office/word/2006/wordml" xmlns:wps="http://schemas.microsoft.com/office/word/2010/wordprocessingShape" mc:Ignorable="w14 w15 w16se wp14">
+<w:endnotes xmlns:wpc="http://schemas.microsoft.com/office/word/2010/wordprocessingCanvas" xmlns:cx="http://schemas.microsoft.com/office/drawing/2014/chartex" xmlns:cx1="http://schemas.microsoft.com/office/drawing/2015/9/8/chartex" xmlns:mc="http://schemas.openxmlformats.org/markup-compatibility/2006" xmlns:o="urn:schemas-microsoft-com:office:office" xmlns:r="http://schemas.openxmlformats.org/officeDocument/2006/relationships" xmlns:m="http://schemas.openxmlformats.org/officeDocument/2006/math" xmlns:v="urn:schemas-microsoft-com:vml" xmlns:wp14="http://schemas.microsoft.com/office/word/2010/wordprocessingDrawing" xmlns:wp="http://schemas.openxmlformats.org/drawingml/2006/wordprocessingDrawing" xmlns:w10="urn:schemas-microsoft-com:office:word" xmlns:w="http://schemas.openxmlformats.org/wordprocessingml/2006/main" xmlns:w14="http://schemas.microsoft.com/office/word/2010/wordml" xmlns:w15="http://schemas.microsoft.com/office/word/2012/wordml" xmlns:w16se="http://schemas.microsoft.com/office/word/2015/wordml/symex" xmlns:wpg="http://schemas.microsoft.com/office/word/2010/wordprocessingGroup" xmlns:wpi="http://schemas.microsoft.com/office/word/2010/wordprocessingInk" xmlns:wne="http://schemas.microsoft.com/office/word/2006/wordml" xmlns:wps="http://schemas.microsoft.com/office/word/2010/wordprocessingShape" mc:Ignorable="w14 w15 w16se wp14">
   <w:endnote w:type="separator" w:id="-1">
     <w:p>
       <w:r>
@@ -13272,7 +13662,7 @@
 </file>
 
 <file path=word/footnotes.xml><?xml version="1.0" encoding="utf-8"?>
-<w:footnotes xmlns:wpc="http://schemas.microsoft.com/office/word/2010/wordprocessingCanvas" xmlns:cx="http://schemas.microsoft.com/office/drawing/2014/chartex" xmlns:cx1="http://schemas.microsoft.com/office/drawing/2015/9/8/chartex" xmlns:cx2="http://schemas.microsoft.com/office/drawing/2015/10/21/chartex" xmlns:cx3="http://schemas.microsoft.com/office/drawing/2016/5/9/chartex" xmlns:cx4="http://schemas.microsoft.com/office/drawing/2016/5/10/chartex" xmlns:cx5="http://schemas.microsoft.com/office/drawing/2016/5/11/chartex" xmlns:mc="http://schemas.openxmlformats.org/markup-compatibility/2006" xmlns:o="urn:schemas-microsoft-com:office:office" xmlns:r="http://schemas.openxmlformats.org/officeDocument/2006/relationships" xmlns:m="http://schemas.openxmlformats.org/officeDocument/2006/math" xmlns:v="urn:schemas-microsoft-com:vml" xmlns:wp14="http://schemas.microsoft.com/office/word/2010/wordprocessingDrawing" xmlns:wp="http://schemas.openxmlformats.org/drawingml/2006/wordprocessingDrawing" xmlns:w10="urn:schemas-microsoft-com:office:word" xmlns:w="http://schemas.openxmlformats.org/wordprocessingml/2006/main" xmlns:w14="http://schemas.microsoft.com/office/word/2010/wordml" xmlns:w15="http://schemas.microsoft.com/office/word/2012/wordml" xmlns:w16se="http://schemas.microsoft.com/office/word/2015/wordml/symex" xmlns:wpg="http://schemas.microsoft.com/office/word/2010/wordprocessingGroup" xmlns:wpi="http://schemas.microsoft.com/office/word/2010/wordprocessingInk" xmlns:wne="http://schemas.microsoft.com/office/word/2006/wordml" xmlns:wps="http://schemas.microsoft.com/office/word/2010/wordprocessingShape" mc:Ignorable="w14 w15 w16se wp14">
+<w:footnotes xmlns:wpc="http://schemas.microsoft.com/office/word/2010/wordprocessingCanvas" xmlns:cx="http://schemas.microsoft.com/office/drawing/2014/chartex" xmlns:cx1="http://schemas.microsoft.com/office/drawing/2015/9/8/chartex" xmlns:mc="http://schemas.openxmlformats.org/markup-compatibility/2006" xmlns:o="urn:schemas-microsoft-com:office:office" xmlns:r="http://schemas.openxmlformats.org/officeDocument/2006/relationships" xmlns:m="http://schemas.openxmlformats.org/officeDocument/2006/math" xmlns:v="urn:schemas-microsoft-com:vml" xmlns:wp14="http://schemas.microsoft.com/office/word/2010/wordprocessingDrawing" xmlns:wp="http://schemas.openxmlformats.org/drawingml/2006/wordprocessingDrawing" xmlns:w10="urn:schemas-microsoft-com:office:word" xmlns:w="http://schemas.openxmlformats.org/wordprocessingml/2006/main" xmlns:w14="http://schemas.microsoft.com/office/word/2010/wordml" xmlns:w15="http://schemas.microsoft.com/office/word/2012/wordml" xmlns:w16se="http://schemas.microsoft.com/office/word/2015/wordml/symex" xmlns:wpg="http://schemas.microsoft.com/office/word/2010/wordprocessingGroup" xmlns:wpi="http://schemas.microsoft.com/office/word/2010/wordprocessingInk" xmlns:wne="http://schemas.microsoft.com/office/word/2006/wordml" xmlns:wps="http://schemas.microsoft.com/office/word/2010/wordprocessingShape" mc:Ignorable="w14 w15 w16se wp14">
   <w:footnote w:type="separator" w:id="-1">
     <w:p>
       <w:r>
@@ -13291,7 +13681,7 @@
 </file>
 
 <file path=word/numbering.xml><?xml version="1.0" encoding="utf-8"?>
-<w:numbering xmlns:wpc="http://schemas.microsoft.com/office/word/2010/wordprocessingCanvas" xmlns:cx="http://schemas.microsoft.com/office/drawing/2014/chartex" xmlns:cx1="http://schemas.microsoft.com/office/drawing/2015/9/8/chartex" xmlns:cx2="http://schemas.microsoft.com/office/drawing/2015/10/21/chartex" xmlns:cx3="http://schemas.microsoft.com/office/drawing/2016/5/9/chartex" xmlns:cx4="http://schemas.microsoft.com/office/drawing/2016/5/10/chartex" xmlns:cx5="http://schemas.microsoft.com/office/drawing/2016/5/11/chartex" xmlns:mc="http://schemas.openxmlformats.org/markup-compatibility/2006" xmlns:o="urn:schemas-microsoft-com:office:office" xmlns:r="http://schemas.openxmlformats.org/officeDocument/2006/relationships" xmlns:m="http://schemas.openxmlformats.org/officeDocument/2006/math" xmlns:v="urn:schemas-microsoft-com:vml" xmlns:wp14="http://schemas.microsoft.com/office/word/2010/wordprocessingDrawing" xmlns:wp="http://schemas.openxmlformats.org/drawingml/2006/wordprocessingDrawing" xmlns:w10="urn:schemas-microsoft-com:office:word" xmlns:w="http://schemas.openxmlformats.org/wordprocessingml/2006/main" xmlns:w14="http://schemas.microsoft.com/office/word/2010/wordml" xmlns:w15="http://schemas.microsoft.com/office/word/2012/wordml" xmlns:w16se="http://schemas.microsoft.com/office/word/2015/wordml/symex" xmlns:wpg="http://schemas.microsoft.com/office/word/2010/wordprocessingGroup" xmlns:wpi="http://schemas.microsoft.com/office/word/2010/wordprocessingInk" xmlns:wne="http://schemas.microsoft.com/office/word/2006/wordml" xmlns:wps="http://schemas.microsoft.com/office/word/2010/wordprocessingShape" mc:Ignorable="w14 w15 w16se wp14">
+<w:numbering xmlns:wpc="http://schemas.microsoft.com/office/word/2010/wordprocessingCanvas" xmlns:cx="http://schemas.microsoft.com/office/drawing/2014/chartex" xmlns:cx1="http://schemas.microsoft.com/office/drawing/2015/9/8/chartex" xmlns:mc="http://schemas.openxmlformats.org/markup-compatibility/2006" xmlns:o="urn:schemas-microsoft-com:office:office" xmlns:r="http://schemas.openxmlformats.org/officeDocument/2006/relationships" xmlns:m="http://schemas.openxmlformats.org/officeDocument/2006/math" xmlns:v="urn:schemas-microsoft-com:vml" xmlns:wp14="http://schemas.microsoft.com/office/word/2010/wordprocessingDrawing" xmlns:wp="http://schemas.openxmlformats.org/drawingml/2006/wordprocessingDrawing" xmlns:w10="urn:schemas-microsoft-com:office:word" xmlns:w="http://schemas.openxmlformats.org/wordprocessingml/2006/main" xmlns:w14="http://schemas.microsoft.com/office/word/2010/wordml" xmlns:w15="http://schemas.microsoft.com/office/word/2012/wordml" xmlns:w16se="http://schemas.microsoft.com/office/word/2015/wordml/symex" xmlns:wpg="http://schemas.microsoft.com/office/word/2010/wordprocessingGroup" xmlns:wpi="http://schemas.microsoft.com/office/word/2010/wordprocessingInk" xmlns:wne="http://schemas.microsoft.com/office/word/2006/wordml" xmlns:wps="http://schemas.microsoft.com/office/word/2010/wordprocessingShape" mc:Ignorable="w14 w15 w16se wp14">
   <w:abstractNum w:abstractNumId="0" w15:restartNumberingAfterBreak="0">
     <w:nsid w:val="04CB0E9B"/>
     <w:multiLevelType w:val="hybridMultilevel"/>
@@ -14043,7 +14433,7 @@
     </w:rPrDefault>
     <w:pPrDefault/>
   </w:docDefaults>
-  <w:latentStyles w:defLockedState="0" w:defUIPriority="0" w:defSemiHidden="0" w:defUnhideWhenUsed="0" w:defQFormat="0" w:count="374">
+  <w:latentStyles w:defLockedState="0" w:defUIPriority="0" w:defSemiHidden="0" w:defUnhideWhenUsed="0" w:defQFormat="0" w:count="371">
     <w:lsdException w:name="Normal" w:qFormat="1"/>
     <w:lsdException w:name="heading 1" w:qFormat="1"/>
     <w:lsdException w:name="heading 2" w:qFormat="1"/>
@@ -14408,9 +14798,6 @@
     <w:lsdException w:name="List Table 5 Dark Accent 6" w:uiPriority="50"/>
     <w:lsdException w:name="List Table 6 Colorful Accent 6" w:uiPriority="51"/>
     <w:lsdException w:name="List Table 7 Colorful Accent 6" w:uiPriority="52"/>
-    <w:lsdException w:name="Mention" w:semiHidden="1" w:uiPriority="99" w:unhideWhenUsed="1"/>
-    <w:lsdException w:name="Smart Hyperlink" w:semiHidden="1" w:uiPriority="99" w:unhideWhenUsed="1"/>
-    <w:lsdException w:name="Hashtag" w:semiHidden="1" w:uiPriority="99" w:unhideWhenUsed="1"/>
   </w:latentStyles>
   <w:style w:type="paragraph" w:default="1" w:styleId="Normal">
     <w:name w:val="Normal"/>
@@ -14993,7 +15380,7 @@
 </file>
 
 <file path=customXml/itemProps1.xml><?xml version="1.0" encoding="utf-8"?>
-<ds:datastoreItem xmlns:ds="http://schemas.openxmlformats.org/officeDocument/2006/customXml" ds:itemID="{A357D896-76B8-4255-96DA-0EA62F786AAD}">
+<ds:datastoreItem xmlns:ds="http://schemas.openxmlformats.org/officeDocument/2006/customXml" ds:itemID="{E3FB4D9E-2287-4657-B577-58BA9C31A78E}">
   <ds:schemaRefs>
     <ds:schemaRef ds:uri="http://schemas.openxmlformats.org/officeDocument/2006/bibliography"/>
   </ds:schemaRefs>

</xml_diff>

<commit_message>
Remove shipment number, Update Order with ordinal number
</commit_message>
<xml_diff>
--- a/src/EA.Iws.Api/Documents/MovementMergeTemplate.docx
+++ b/src/EA.Iws.Api/Documents/MovementMergeTemplate.docx
@@ -12530,69 +12530,8 @@
               </w:rPr>
               <w:fldChar w:fldCharType="end"/>
             </w:r>
-          </w:p>
-          <w:p>
-            <w:pPr>
-              <w:pageBreakBefore/>
-              <w:autoSpaceDE w:val="0"/>
-              <w:autoSpaceDN w:val="0"/>
-              <w:adjustRightInd w:val="0"/>
-              <w:jc w:val="center"/>
-              <w:rPr>
-                <w:rFonts w:ascii="Arial" w:hAnsi="Arial" w:cs="Arial"/>
-                <w:sz w:val="32"/>
-                <w:szCs w:val="32"/>
-              </w:rPr>
-            </w:pPr>
-            <w:r>
-              <w:rPr>
-                <w:rFonts w:ascii="Arial" w:hAnsi="Arial" w:cs="Arial"/>
-                <w:sz w:val="32"/>
-                <w:szCs w:val="32"/>
-              </w:rPr>
-              <w:t xml:space="preserve">Movement </w:t>
-            </w:r>
-            <w:r>
-              <w:rPr>
-                <w:rFonts w:ascii="Arial" w:hAnsi="Arial" w:cs="Arial"/>
-                <w:sz w:val="32"/>
-                <w:szCs w:val="32"/>
-              </w:rPr>
-              <w:fldChar w:fldCharType="begin"/>
-            </w:r>
-            <w:r>
-              <w:rPr>
-                <w:rFonts w:ascii="Arial" w:hAnsi="Arial" w:cs="Arial"/>
-                <w:sz w:val="32"/>
-                <w:szCs w:val="32"/>
-              </w:rPr>
-              <w:instrText xml:space="preserve"> MERGEFIELD  Movement[Number]  \* MERGEFORMAT </w:instrText>
-            </w:r>
-            <w:r>
-              <w:rPr>
-                <w:rFonts w:ascii="Arial" w:hAnsi="Arial" w:cs="Arial"/>
-                <w:sz w:val="32"/>
-                <w:szCs w:val="32"/>
-              </w:rPr>
-              <w:fldChar w:fldCharType="separate"/>
-            </w:r>
-            <w:r>
-              <w:rPr>
-                <w:rFonts w:ascii="Arial" w:hAnsi="Arial" w:cs="Arial"/>
-                <w:noProof/>
-                <w:sz w:val="32"/>
-                <w:szCs w:val="32"/>
-              </w:rPr>
-              <w:t>«Movement[Number]»</w:t>
-            </w:r>
-            <w:r>
-              <w:rPr>
-                <w:rFonts w:ascii="Arial" w:hAnsi="Arial" w:cs="Arial"/>
-                <w:sz w:val="32"/>
-                <w:szCs w:val="32"/>
-              </w:rPr>
-              <w:fldChar w:fldCharType="end"/>
-            </w:r>
+            <w:bookmarkStart w:id="0" w:name="_GoBack"/>
+            <w:bookmarkEnd w:id="0"/>
           </w:p>
         </w:tc>
       </w:tr>
@@ -13402,8 +13341,6 @@
                     </w:rPr>
                     <w:t xml:space="preserve"> </w:t>
                   </w:r>
-                  <w:bookmarkStart w:id="0" w:name="_GoBack"/>
-                  <w:bookmarkEnd w:id="0"/>
                 </w:p>
                 <w:p>
                   <w:pPr>
@@ -15380,7 +15317,7 @@
 </file>
 
 <file path=customXml/itemProps1.xml><?xml version="1.0" encoding="utf-8"?>
-<ds:datastoreItem xmlns:ds="http://schemas.openxmlformats.org/officeDocument/2006/customXml" ds:itemID="{E3FB4D9E-2287-4657-B577-58BA9C31A78E}">
+<ds:datastoreItem xmlns:ds="http://schemas.openxmlformats.org/officeDocument/2006/customXml" ds:itemID="{5C12353F-AF80-46F1-9B74-A685F4F2A064}">
   <ds:schemaRefs>
     <ds:schemaRef ds:uri="http://schemas.openxmlformats.org/officeDocument/2006/bibliography"/>
   </ds:schemaRefs>

</xml_diff>

<commit_message>
Remove shipment number, Update Order with ordinal number (#775)
</commit_message>
<xml_diff>
--- a/src/EA.Iws.Api/Documents/MovementMergeTemplate.docx
+++ b/src/EA.Iws.Api/Documents/MovementMergeTemplate.docx
@@ -12530,69 +12530,8 @@
               </w:rPr>
               <w:fldChar w:fldCharType="end"/>
             </w:r>
-          </w:p>
-          <w:p>
-            <w:pPr>
-              <w:pageBreakBefore/>
-              <w:autoSpaceDE w:val="0"/>
-              <w:autoSpaceDN w:val="0"/>
-              <w:adjustRightInd w:val="0"/>
-              <w:jc w:val="center"/>
-              <w:rPr>
-                <w:rFonts w:ascii="Arial" w:hAnsi="Arial" w:cs="Arial"/>
-                <w:sz w:val="32"/>
-                <w:szCs w:val="32"/>
-              </w:rPr>
-            </w:pPr>
-            <w:r>
-              <w:rPr>
-                <w:rFonts w:ascii="Arial" w:hAnsi="Arial" w:cs="Arial"/>
-                <w:sz w:val="32"/>
-                <w:szCs w:val="32"/>
-              </w:rPr>
-              <w:t xml:space="preserve">Movement </w:t>
-            </w:r>
-            <w:r>
-              <w:rPr>
-                <w:rFonts w:ascii="Arial" w:hAnsi="Arial" w:cs="Arial"/>
-                <w:sz w:val="32"/>
-                <w:szCs w:val="32"/>
-              </w:rPr>
-              <w:fldChar w:fldCharType="begin"/>
-            </w:r>
-            <w:r>
-              <w:rPr>
-                <w:rFonts w:ascii="Arial" w:hAnsi="Arial" w:cs="Arial"/>
-                <w:sz w:val="32"/>
-                <w:szCs w:val="32"/>
-              </w:rPr>
-              <w:instrText xml:space="preserve"> MERGEFIELD  Movement[Number]  \* MERGEFORMAT </w:instrText>
-            </w:r>
-            <w:r>
-              <w:rPr>
-                <w:rFonts w:ascii="Arial" w:hAnsi="Arial" w:cs="Arial"/>
-                <w:sz w:val="32"/>
-                <w:szCs w:val="32"/>
-              </w:rPr>
-              <w:fldChar w:fldCharType="separate"/>
-            </w:r>
-            <w:r>
-              <w:rPr>
-                <w:rFonts w:ascii="Arial" w:hAnsi="Arial" w:cs="Arial"/>
-                <w:noProof/>
-                <w:sz w:val="32"/>
-                <w:szCs w:val="32"/>
-              </w:rPr>
-              <w:t>«Movement[Number]»</w:t>
-            </w:r>
-            <w:r>
-              <w:rPr>
-                <w:rFonts w:ascii="Arial" w:hAnsi="Arial" w:cs="Arial"/>
-                <w:sz w:val="32"/>
-                <w:szCs w:val="32"/>
-              </w:rPr>
-              <w:fldChar w:fldCharType="end"/>
-            </w:r>
+            <w:bookmarkStart w:id="0" w:name="_GoBack"/>
+            <w:bookmarkEnd w:id="0"/>
           </w:p>
         </w:tc>
       </w:tr>
@@ -13402,8 +13341,6 @@
                     </w:rPr>
                     <w:t xml:space="preserve"> </w:t>
                   </w:r>
-                  <w:bookmarkStart w:id="0" w:name="_GoBack"/>
-                  <w:bookmarkEnd w:id="0"/>
                 </w:p>
                 <w:p>
                   <w:pPr>
@@ -15380,7 +15317,7 @@
 </file>
 
 <file path=customXml/itemProps1.xml><?xml version="1.0" encoding="utf-8"?>
-<ds:datastoreItem xmlns:ds="http://schemas.openxmlformats.org/officeDocument/2006/customXml" ds:itemID="{E3FB4D9E-2287-4657-B577-58BA9C31A78E}">
+<ds:datastoreItem xmlns:ds="http://schemas.openxmlformats.org/officeDocument/2006/customXml" ds:itemID="{5C12353F-AF80-46F1-9B74-A685F4F2A064}">
   <ds:schemaRefs>
     <ds:schemaRef ds:uri="http://schemas.openxmlformats.org/officeDocument/2006/bibliography"/>
   </ds:schemaRefs>

</xml_diff>

<commit_message>
Replace page break with section break. Update paragraph property
</commit_message>
<xml_diff>
--- a/src/EA.Iws.Api/Documents/MovementMergeTemplate.docx
+++ b/src/EA.Iws.Api/Documents/MovementMergeTemplate.docx
@@ -2879,9 +2879,6 @@
           </w:p>
           <w:p>
             <w:pPr>
-              <w:tabs>
-                <w:tab w:val="left" w:pos="175"/>
-              </w:tabs>
               <w:rPr>
                 <w:sz w:val="16"/>
               </w:rPr>
@@ -3482,9 +3479,6 @@
           </w:p>
           <w:p>
             <w:pPr>
-              <w:tabs>
-                <w:tab w:val="left" w:pos="175"/>
-              </w:tabs>
               <w:rPr>
                 <w:sz w:val="16"/>
               </w:rPr>
@@ -4070,9 +4064,6 @@
           </w:p>
           <w:p>
             <w:pPr>
-              <w:tabs>
-                <w:tab w:val="left" w:pos="175"/>
-              </w:tabs>
               <w:rPr>
                 <w:sz w:val="16"/>
               </w:rPr>
@@ -4836,13 +4827,13 @@
                     <wp:anchor distT="45720" distB="45720" distL="114300" distR="114300" simplePos="0" relativeHeight="251734528" behindDoc="0" locked="0" layoutInCell="1" allowOverlap="1" wp14:anchorId="185612F6" wp14:editId="392217B2">
                       <wp:simplePos x="0" y="0"/>
                       <wp:positionH relativeFrom="column">
-                        <wp:posOffset>395605</wp:posOffset>
+                        <wp:posOffset>398780</wp:posOffset>
                       </wp:positionH>
                       <wp:positionV relativeFrom="paragraph">
                         <wp:posOffset>13970</wp:posOffset>
                       </wp:positionV>
-                      <wp:extent cx="3111500" cy="359410"/>
-                      <wp:effectExtent l="0" t="0" r="12700" b="2540"/>
+                      <wp:extent cx="3111500" cy="201295"/>
+                      <wp:effectExtent l="0" t="0" r="12700" b="8255"/>
                       <wp:wrapNone/>
                       <wp:docPr id="2" name="Text Box 2"/>
                       <wp:cNvGraphicFramePr>
@@ -4857,7 +4848,7 @@
                             <wps:spPr bwMode="auto">
                               <a:xfrm>
                                 <a:off x="0" y="0"/>
-                                <a:ext cx="3111500" cy="359410"/>
+                                <a:ext cx="3111500" cy="201295"/>
                               </a:xfrm>
                               <a:prstGeom prst="rect">
                                 <a:avLst/>
@@ -4941,7 +4932,11 @@
                 </mc:Choice>
                 <mc:Fallback>
                   <w:pict>
-                    <v:shape w14:anchorId="185612F6" id="_x0000_s1032" type="#_x0000_t202" style="position:absolute;margin-left:31.15pt;margin-top:1.1pt;width:245pt;height:28.3pt;z-index:251734528;visibility:visible;mso-wrap-style:square;mso-width-percent:0;mso-height-percent:0;mso-wrap-distance-left:9pt;mso-wrap-distance-top:3.6pt;mso-wrap-distance-right:9pt;mso-wrap-distance-bottom:3.6pt;mso-position-horizontal:absolute;mso-position-horizontal-relative:text;mso-position-vertical:absolute;mso-position-vertical-relative:text;mso-width-percent:0;mso-height-percent:0;mso-width-relative:margin;mso-height-relative:margin;v-text-anchor:top" o:gfxdata="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" filled="f" stroked="f">
+                    <v:shapetype w14:anchorId="185612F6" id="_x0000_t202" coordsize="21600,21600" o:spt="202" path="m,l,21600r21600,l21600,xe">
+                      <v:stroke joinstyle="miter"/>
+                      <v:path gradientshapeok="t" o:connecttype="rect"/>
+                    </v:shapetype>
+                    <v:shape id="_x0000_s1032" type="#_x0000_t202" style="position:absolute;margin-left:31.4pt;margin-top:1.1pt;width:245pt;height:15.85pt;z-index:251734528;visibility:visible;mso-wrap-style:square;mso-width-percent:0;mso-height-percent:0;mso-wrap-distance-left:9pt;mso-wrap-distance-top:3.6pt;mso-wrap-distance-right:9pt;mso-wrap-distance-bottom:3.6pt;mso-position-horizontal:absolute;mso-position-horizontal-relative:text;mso-position-vertical:absolute;mso-position-vertical-relative:text;mso-width-percent:0;mso-height-percent:0;mso-width-relative:margin;mso-height-relative:margin;v-text-anchor:top" o:gfxdata="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" filled="f" stroked="f">
                       <v:textbox inset="0,0,0,0">
                         <w:txbxContent>
                           <w:p>
@@ -5186,16 +5181,6 @@
               </w:rPr>
               <w:tab/>
             </w:r>
-          </w:p>
-          <w:p>
-            <w:pPr>
-              <w:tabs>
-                <w:tab w:val="left" w:pos="175"/>
-              </w:tabs>
-              <w:rPr>
-                <w:sz w:val="16"/>
-              </w:rPr>
-            </w:pPr>
           </w:p>
           <w:p>
             <w:pPr>
@@ -5587,20 +5572,12 @@
               </w:rPr>
             </w:pPr>
           </w:p>
-          <w:p>
-            <w:pPr>
-              <w:rPr>
-                <w:b/>
-                <w:sz w:val="16"/>
-              </w:rPr>
-            </w:pPr>
-          </w:p>
         </w:tc>
       </w:tr>
       <w:tr>
         <w:trPr>
           <w:cantSplit/>
-          <w:trHeight w:val="297"/>
+          <w:trHeight w:val="181"/>
         </w:trPr>
         <w:tc>
           <w:tcPr>
@@ -9086,14 +9063,25 @@
       <w:pPr>
         <w:rPr>
           <w:b/>
+          <w:sz w:val="20"/>
+        </w:rPr>
+        <w:sectPr>
+          <w:pgSz w:w="11906" w:h="16838"/>
+          <w:pgMar w:top="851" w:right="851" w:bottom="567" w:left="1797" w:header="720" w:footer="720" w:gutter="0"/>
+          <w:cols w:space="720"/>
+          <w:docGrid w:linePitch="326"/>
+        </w:sectPr>
+      </w:pPr>
+    </w:p>
+    <w:p>
+      <w:pPr>
+        <w:rPr>
+          <w:b/>
+          <w:sz w:val="20"/>
         </w:rPr>
       </w:pPr>
-      <w:r>
-        <w:rPr>
-          <w:b/>
-        </w:rPr>
-        <w:br w:type="page"/>
-      </w:r>
+      <w:bookmarkStart w:id="0" w:name="_GoBack"/>
+      <w:bookmarkEnd w:id="0"/>
     </w:p>
     <w:tbl>
       <w:tblPr>
@@ -9128,6 +9116,7 @@
           </w:tcPr>
           <w:p>
             <w:pPr>
+              <w:keepLines/>
               <w:jc w:val="center"/>
               <w:rPr>
                 <w:rFonts w:ascii="Arial" w:hAnsi="Arial"/>
@@ -9141,7 +9130,6 @@
                 <w:b/>
                 <w:sz w:val="16"/>
               </w:rPr>
-              <w:lastRenderedPageBreak/>
               <w:t>FOR USE BY CUSTOMS OFFICES (if required by national legislation)</w:t>
             </w:r>
           </w:p>
@@ -9156,6 +9144,7 @@
           </w:tcPr>
           <w:p>
             <w:pPr>
+              <w:keepLines/>
               <w:rPr>
                 <w:b/>
                 <w:sz w:val="16"/>
@@ -9171,6 +9160,7 @@
           </w:p>
           <w:p>
             <w:pPr>
+              <w:keepLines/>
               <w:rPr>
                 <w:sz w:val="16"/>
               </w:rPr>
@@ -9191,13 +9181,15 @@
           </w:p>
           <w:p>
             <w:pPr>
-              <w:rPr>
-                <w:sz w:val="16"/>
-              </w:rPr>
-            </w:pPr>
-          </w:p>
-          <w:p>
-            <w:pPr>
+              <w:keepLines/>
+              <w:rPr>
+                <w:sz w:val="16"/>
+              </w:rPr>
+            </w:pPr>
+          </w:p>
+          <w:p>
+            <w:pPr>
+              <w:keepLines/>
               <w:rPr>
                 <w:sz w:val="16"/>
               </w:rPr>
@@ -9211,13 +9203,15 @@
           </w:p>
           <w:p>
             <w:pPr>
-              <w:rPr>
-                <w:sz w:val="16"/>
-              </w:rPr>
-            </w:pPr>
-          </w:p>
-          <w:p>
-            <w:pPr>
+              <w:keepLines/>
+              <w:rPr>
+                <w:sz w:val="16"/>
+              </w:rPr>
+            </w:pPr>
+          </w:p>
+          <w:p>
+            <w:pPr>
+              <w:keepLines/>
               <w:rPr>
                 <w:sz w:val="16"/>
               </w:rPr>
@@ -9231,13 +9225,15 @@
           </w:p>
           <w:p>
             <w:pPr>
-              <w:rPr>
-                <w:sz w:val="16"/>
-              </w:rPr>
-            </w:pPr>
-          </w:p>
-          <w:p>
-            <w:pPr>
+              <w:keepLines/>
+              <w:rPr>
+                <w:sz w:val="16"/>
+              </w:rPr>
+            </w:pPr>
+          </w:p>
+          <w:p>
+            <w:pPr>
+              <w:keepLines/>
               <w:rPr>
                 <w:sz w:val="16"/>
               </w:rPr>
@@ -9252,6 +9248,7 @@
           </w:tcPr>
           <w:p>
             <w:pPr>
+              <w:keepLines/>
               <w:rPr>
                 <w:b/>
                 <w:sz w:val="16"/>
@@ -9267,6 +9264,7 @@
           </w:p>
           <w:p>
             <w:pPr>
+              <w:keepLines/>
               <w:rPr>
                 <w:sz w:val="16"/>
               </w:rPr>
@@ -9287,13 +9285,15 @@
           </w:p>
           <w:p>
             <w:pPr>
-              <w:rPr>
-                <w:sz w:val="16"/>
-              </w:rPr>
-            </w:pPr>
-          </w:p>
-          <w:p>
-            <w:pPr>
+              <w:keepLines/>
+              <w:rPr>
+                <w:sz w:val="16"/>
+              </w:rPr>
+            </w:pPr>
+          </w:p>
+          <w:p>
+            <w:pPr>
+              <w:keepLines/>
               <w:rPr>
                 <w:sz w:val="16"/>
               </w:rPr>
@@ -9307,13 +9307,15 @@
           </w:p>
           <w:p>
             <w:pPr>
-              <w:rPr>
-                <w:sz w:val="16"/>
-              </w:rPr>
-            </w:pPr>
-          </w:p>
-          <w:p>
-            <w:pPr>
+              <w:keepLines/>
+              <w:rPr>
+                <w:sz w:val="16"/>
+              </w:rPr>
+            </w:pPr>
+          </w:p>
+          <w:p>
+            <w:pPr>
+              <w:keepLines/>
               <w:rPr>
                 <w:sz w:val="16"/>
               </w:rPr>
@@ -9327,13 +9329,15 @@
           </w:p>
           <w:p>
             <w:pPr>
-              <w:rPr>
-                <w:sz w:val="16"/>
-              </w:rPr>
-            </w:pPr>
-          </w:p>
-          <w:p>
-            <w:pPr>
+              <w:keepLines/>
+              <w:rPr>
+                <w:sz w:val="16"/>
+              </w:rPr>
+            </w:pPr>
+          </w:p>
+          <w:p>
+            <w:pPr>
+              <w:keepLines/>
               <w:rPr>
                 <w:sz w:val="16"/>
               </w:rPr>
@@ -9353,6 +9357,7 @@
           </w:tcPr>
           <w:p>
             <w:pPr>
+              <w:keepLines/>
               <w:rPr>
                 <w:b/>
                 <w:sz w:val="16"/>
@@ -9384,6 +9389,7 @@
           <w:p>
             <w:pPr>
               <w:pStyle w:val="Heading1"/>
+              <w:keepLines/>
               <w:rPr>
                 <w:b w:val="0"/>
               </w:rPr>
@@ -9408,6 +9414,7 @@
           <w:p>
             <w:pPr>
               <w:pStyle w:val="Heading1"/>
+              <w:keepLines/>
               <w:rPr>
                 <w:b w:val="0"/>
               </w:rPr>
@@ -9435,6 +9442,7 @@
           </w:tcPr>
           <w:p>
             <w:pPr>
+              <w:keepLines/>
               <w:rPr>
                 <w:sz w:val="16"/>
               </w:rPr>
@@ -9448,6 +9456,7 @@
           </w:p>
           <w:p>
             <w:pPr>
+              <w:keepLines/>
               <w:rPr>
                 <w:sz w:val="16"/>
               </w:rPr>
@@ -9465,6 +9474,7 @@
           <w:p>
             <w:pPr>
               <w:pStyle w:val="Heading1"/>
+              <w:keepLines/>
               <w:rPr>
                 <w:b w:val="0"/>
               </w:rPr>
@@ -9487,6 +9497,7 @@
           </w:tcPr>
           <w:p>
             <w:pPr>
+              <w:keepLines/>
               <w:rPr>
                 <w:sz w:val="16"/>
               </w:rPr>
@@ -9510,6 +9521,7 @@
           <w:p>
             <w:pPr>
               <w:pStyle w:val="Heading1"/>
+              <w:keepLines/>
               <w:rPr>
                 <w:b w:val="0"/>
               </w:rPr>
@@ -9538,6 +9550,7 @@
           </w:tcPr>
           <w:p>
             <w:pPr>
+              <w:keepLines/>
               <w:rPr>
                 <w:sz w:val="16"/>
               </w:rPr>
@@ -9561,6 +9574,7 @@
           </w:tcPr>
           <w:p>
             <w:pPr>
+              <w:keepLines/>
               <w:rPr>
                 <w:sz w:val="16"/>
               </w:rPr>
@@ -9588,6 +9602,7 @@
           </w:tcPr>
           <w:p>
             <w:pPr>
+              <w:keepLines/>
               <w:rPr>
                 <w:sz w:val="16"/>
               </w:rPr>
@@ -9601,6 +9616,7 @@
           </w:p>
           <w:p>
             <w:pPr>
+              <w:keepLines/>
               <w:rPr>
                 <w:sz w:val="16"/>
               </w:rPr>
@@ -9618,6 +9634,7 @@
           <w:p>
             <w:pPr>
               <w:pStyle w:val="Heading1"/>
+              <w:keepLines/>
               <w:rPr>
                 <w:b w:val="0"/>
               </w:rPr>
@@ -9640,6 +9657,7 @@
           </w:tcPr>
           <w:p>
             <w:pPr>
+              <w:keepLines/>
               <w:rPr>
                 <w:sz w:val="16"/>
               </w:rPr>
@@ -9663,6 +9681,7 @@
           <w:p>
             <w:pPr>
               <w:pStyle w:val="Heading1"/>
+              <w:keepLines/>
               <w:rPr>
                 <w:b w:val="0"/>
               </w:rPr>
@@ -9679,13 +9698,16 @@
     </w:tbl>
     <w:p>
       <w:pPr>
+        <w:keepLines/>
         <w:rPr>
           <w:b/>
+          <w:sz w:val="20"/>
         </w:rPr>
       </w:pPr>
     </w:p>
     <w:p>
       <w:pPr>
+        <w:keepLines/>
         <w:rPr>
           <w:b/>
         </w:rPr>
@@ -9735,6 +9757,7 @@
           </w:tcPr>
           <w:p>
             <w:pPr>
+              <w:keepLines/>
               <w:rPr>
                 <w:sz w:val="16"/>
               </w:rPr>
@@ -9758,6 +9781,7 @@
           </w:tcPr>
           <w:p>
             <w:pPr>
+              <w:keepLines/>
               <w:rPr>
                 <w:b/>
                 <w:sz w:val="16"/>
@@ -9773,6 +9797,7 @@
           </w:p>
           <w:p>
             <w:pPr>
+              <w:keepLines/>
               <w:rPr>
                 <w:sz w:val="16"/>
               </w:rPr>
@@ -9794,6 +9819,7 @@
           </w:tcPr>
           <w:p>
             <w:pPr>
+              <w:keepLines/>
               <w:rPr>
                 <w:rFonts w:ascii="Arial" w:hAnsi="Arial"/>
                 <w:sz w:val="16"/>
@@ -9809,6 +9835,7 @@
           </w:p>
           <w:p>
             <w:pPr>
+              <w:keepLines/>
               <w:rPr>
                 <w:rFonts w:ascii="Arial" w:hAnsi="Arial"/>
                 <w:sz w:val="16"/>
@@ -9824,6 +9851,7 @@
           </w:p>
           <w:p>
             <w:pPr>
+              <w:keepLines/>
               <w:rPr>
                 <w:rFonts w:ascii="Arial" w:hAnsi="Arial"/>
                 <w:sz w:val="16"/>
@@ -9839,14 +9867,16 @@
           </w:p>
           <w:p>
             <w:pPr>
-              <w:rPr>
-                <w:rFonts w:ascii="Arial" w:hAnsi="Arial"/>
-                <w:sz w:val="16"/>
-              </w:rPr>
-            </w:pPr>
-          </w:p>
-          <w:p>
-            <w:pPr>
+              <w:keepLines/>
+              <w:rPr>
+                <w:rFonts w:ascii="Arial" w:hAnsi="Arial"/>
+                <w:sz w:val="16"/>
+              </w:rPr>
+            </w:pPr>
+          </w:p>
+          <w:p>
+            <w:pPr>
+              <w:keepLines/>
               <w:rPr>
                 <w:rFonts w:ascii="Arial" w:hAnsi="Arial"/>
                 <w:sz w:val="16"/>
@@ -9862,14 +9892,16 @@
           </w:p>
           <w:p>
             <w:pPr>
-              <w:rPr>
-                <w:rFonts w:ascii="Arial" w:hAnsi="Arial"/>
-                <w:sz w:val="16"/>
-              </w:rPr>
-            </w:pPr>
-          </w:p>
-          <w:p>
-            <w:pPr>
+              <w:keepLines/>
+              <w:rPr>
+                <w:rFonts w:ascii="Arial" w:hAnsi="Arial"/>
+                <w:sz w:val="16"/>
+              </w:rPr>
+            </w:pPr>
+          </w:p>
+          <w:p>
+            <w:pPr>
+              <w:keepLines/>
               <w:rPr>
                 <w:rFonts w:ascii="Arial" w:hAnsi="Arial"/>
                 <w:sz w:val="16"/>
@@ -9892,6 +9924,7 @@
           </w:p>
           <w:p>
             <w:pPr>
+              <w:keepLines/>
               <w:rPr>
                 <w:rFonts w:ascii="Arial" w:hAnsi="Arial"/>
                 <w:sz w:val="16"/>
@@ -9907,6 +9940,7 @@
           </w:p>
           <w:p>
             <w:pPr>
+              <w:keepLines/>
               <w:rPr>
                 <w:rFonts w:ascii="Arial" w:hAnsi="Arial"/>
                 <w:sz w:val="16"/>
@@ -9922,6 +9956,7 @@
           </w:p>
           <w:p>
             <w:pPr>
+              <w:keepLines/>
               <w:rPr>
                 <w:rFonts w:ascii="Arial" w:hAnsi="Arial"/>
                 <w:sz w:val="16"/>
@@ -9937,22 +9972,25 @@
           </w:p>
           <w:p>
             <w:pPr>
-              <w:rPr>
-                <w:rFonts w:ascii="Arial" w:hAnsi="Arial"/>
-                <w:sz w:val="16"/>
-              </w:rPr>
-            </w:pPr>
-          </w:p>
-          <w:p>
-            <w:pPr>
-              <w:rPr>
-                <w:rFonts w:ascii="Arial" w:hAnsi="Arial"/>
-                <w:sz w:val="16"/>
-              </w:rPr>
-            </w:pPr>
-          </w:p>
-          <w:p>
-            <w:pPr>
+              <w:keepLines/>
+              <w:rPr>
+                <w:rFonts w:ascii="Arial" w:hAnsi="Arial"/>
+                <w:sz w:val="16"/>
+              </w:rPr>
+            </w:pPr>
+          </w:p>
+          <w:p>
+            <w:pPr>
+              <w:keepLines/>
+              <w:rPr>
+                <w:rFonts w:ascii="Arial" w:hAnsi="Arial"/>
+                <w:sz w:val="16"/>
+              </w:rPr>
+            </w:pPr>
+          </w:p>
+          <w:p>
+            <w:pPr>
+              <w:keepLines/>
               <w:rPr>
                 <w:rFonts w:ascii="Arial" w:hAnsi="Arial"/>
                 <w:sz w:val="16"/>
@@ -9968,22 +10006,25 @@
           </w:p>
           <w:p>
             <w:pPr>
-              <w:rPr>
-                <w:rFonts w:ascii="Arial" w:hAnsi="Arial"/>
-                <w:sz w:val="16"/>
-              </w:rPr>
-            </w:pPr>
-          </w:p>
-          <w:p>
-            <w:pPr>
-              <w:rPr>
-                <w:rFonts w:ascii="Arial" w:hAnsi="Arial"/>
-                <w:sz w:val="16"/>
-              </w:rPr>
-            </w:pPr>
-          </w:p>
-          <w:p>
-            <w:pPr>
+              <w:keepLines/>
+              <w:rPr>
+                <w:rFonts w:ascii="Arial" w:hAnsi="Arial"/>
+                <w:sz w:val="16"/>
+              </w:rPr>
+            </w:pPr>
+          </w:p>
+          <w:p>
+            <w:pPr>
+              <w:keepLines/>
+              <w:rPr>
+                <w:rFonts w:ascii="Arial" w:hAnsi="Arial"/>
+                <w:sz w:val="16"/>
+              </w:rPr>
+            </w:pPr>
+          </w:p>
+          <w:p>
+            <w:pPr>
+              <w:keepLines/>
               <w:rPr>
                 <w:rFonts w:ascii="Arial" w:hAnsi="Arial"/>
                 <w:sz w:val="16"/>
@@ -9999,6 +10040,7 @@
           </w:p>
           <w:p>
             <w:pPr>
+              <w:keepLines/>
               <w:rPr>
                 <w:rFonts w:ascii="Arial" w:hAnsi="Arial"/>
                 <w:sz w:val="16"/>
@@ -10014,6 +10056,7 @@
           </w:p>
           <w:p>
             <w:pPr>
+              <w:keepLines/>
               <w:rPr>
                 <w:rFonts w:ascii="Arial" w:hAnsi="Arial"/>
                 <w:sz w:val="16"/>
@@ -10029,6 +10072,7 @@
           </w:p>
           <w:p>
             <w:pPr>
+              <w:keepLines/>
               <w:rPr>
                 <w:rFonts w:ascii="Arial" w:hAnsi="Arial"/>
                 <w:sz w:val="16"/>
@@ -10044,6 +10088,7 @@
           </w:p>
           <w:p>
             <w:pPr>
+              <w:keepLines/>
               <w:rPr>
                 <w:rFonts w:ascii="Arial" w:hAnsi="Arial"/>
                 <w:sz w:val="16"/>
@@ -10059,6 +10104,7 @@
           </w:p>
           <w:p>
             <w:pPr>
+              <w:keepLines/>
               <w:rPr>
                 <w:rFonts w:ascii="Arial" w:hAnsi="Arial"/>
                 <w:sz w:val="16"/>
@@ -10074,6 +10120,7 @@
           </w:p>
           <w:p>
             <w:pPr>
+              <w:keepLines/>
               <w:rPr>
                 <w:sz w:val="16"/>
               </w:rPr>
@@ -10092,6 +10139,7 @@
           <w:p>
             <w:pPr>
               <w:pStyle w:val="BodyText"/>
+              <w:keepLines/>
             </w:pPr>
             <w:r>
               <w:t>Deposit into or onto land (e.g., landfill, etc.)</w:t>
@@ -10099,6 +10147,7 @@
           </w:p>
           <w:p>
             <w:pPr>
+              <w:keepLines/>
               <w:rPr>
                 <w:sz w:val="16"/>
               </w:rPr>
@@ -10112,6 +10161,7 @@
           </w:p>
           <w:p>
             <w:pPr>
+              <w:keepLines/>
               <w:rPr>
                 <w:sz w:val="16"/>
               </w:rPr>
@@ -10125,6 +10175,7 @@
           </w:p>
           <w:p>
             <w:pPr>
+              <w:keepLines/>
               <w:rPr>
                 <w:sz w:val="16"/>
               </w:rPr>
@@ -10138,6 +10189,7 @@
           </w:p>
           <w:p>
             <w:pPr>
+              <w:keepLines/>
               <w:rPr>
                 <w:sz w:val="16"/>
               </w:rPr>
@@ -10151,6 +10203,7 @@
           </w:p>
           <w:p>
             <w:pPr>
+              <w:keepLines/>
               <w:rPr>
                 <w:sz w:val="16"/>
               </w:rPr>
@@ -10164,6 +10217,7 @@
           </w:p>
           <w:p>
             <w:pPr>
+              <w:keepLines/>
               <w:rPr>
                 <w:sz w:val="16"/>
               </w:rPr>
@@ -10177,6 +10231,7 @@
           </w:p>
           <w:p>
             <w:pPr>
+              <w:keepLines/>
               <w:rPr>
                 <w:sz w:val="16"/>
               </w:rPr>
@@ -10190,6 +10245,7 @@
           </w:p>
           <w:p>
             <w:pPr>
+              <w:keepLines/>
               <w:rPr>
                 <w:sz w:val="16"/>
               </w:rPr>
@@ -10210,6 +10266,7 @@
           </w:p>
           <w:p>
             <w:pPr>
+              <w:keepLines/>
               <w:rPr>
                 <w:sz w:val="16"/>
               </w:rPr>
@@ -10223,6 +10280,7 @@
           </w:p>
           <w:p>
             <w:pPr>
+              <w:keepLines/>
               <w:rPr>
                 <w:sz w:val="16"/>
               </w:rPr>
@@ -10237,6 +10295,7 @@
           <w:p>
             <w:pPr>
               <w:pStyle w:val="BodyText"/>
+              <w:keepLines/>
             </w:pPr>
             <w:r>
               <w:t>Permanent storage (e.g., emplacement of containers in a mine, etc.)</w:t>
@@ -10244,6 +10303,7 @@
           </w:p>
           <w:p>
             <w:pPr>
+              <w:keepLines/>
               <w:rPr>
                 <w:sz w:val="16"/>
               </w:rPr>
@@ -10257,6 +10317,7 @@
           </w:p>
           <w:p>
             <w:pPr>
+              <w:keepLines/>
               <w:rPr>
                 <w:sz w:val="16"/>
               </w:rPr>
@@ -10270,6 +10331,7 @@
           </w:p>
           <w:p>
             <w:pPr>
+              <w:keepLines/>
               <w:rPr>
                 <w:sz w:val="16"/>
               </w:rPr>
@@ -10283,6 +10345,7 @@
           </w:p>
           <w:p>
             <w:pPr>
+              <w:keepLines/>
               <w:rPr>
                 <w:sz w:val="16"/>
               </w:rPr>
@@ -10300,6 +10363,7 @@
           </w:tcPr>
           <w:p>
             <w:pPr>
+              <w:keepLines/>
               <w:rPr>
                 <w:rFonts w:ascii="Arial" w:hAnsi="Arial"/>
                 <w:sz w:val="16"/>
@@ -10315,22 +10379,25 @@
           </w:p>
           <w:p>
             <w:pPr>
-              <w:rPr>
-                <w:rFonts w:ascii="Arial" w:hAnsi="Arial"/>
-                <w:sz w:val="16"/>
-              </w:rPr>
-            </w:pPr>
-          </w:p>
-          <w:p>
-            <w:pPr>
-              <w:rPr>
-                <w:rFonts w:ascii="Arial" w:hAnsi="Arial"/>
-                <w:sz w:val="16"/>
-              </w:rPr>
-            </w:pPr>
-          </w:p>
-          <w:p>
-            <w:pPr>
+              <w:keepLines/>
+              <w:rPr>
+                <w:rFonts w:ascii="Arial" w:hAnsi="Arial"/>
+                <w:sz w:val="16"/>
+              </w:rPr>
+            </w:pPr>
+          </w:p>
+          <w:p>
+            <w:pPr>
+              <w:keepLines/>
+              <w:rPr>
+                <w:rFonts w:ascii="Arial" w:hAnsi="Arial"/>
+                <w:sz w:val="16"/>
+              </w:rPr>
+            </w:pPr>
+          </w:p>
+          <w:p>
+            <w:pPr>
+              <w:keepLines/>
               <w:rPr>
                 <w:rFonts w:ascii="Arial" w:hAnsi="Arial"/>
                 <w:sz w:val="16"/>
@@ -10346,6 +10413,7 @@
           </w:p>
           <w:p>
             <w:pPr>
+              <w:keepLines/>
               <w:rPr>
                 <w:rFonts w:ascii="Arial" w:hAnsi="Arial"/>
                 <w:sz w:val="16"/>
@@ -10361,14 +10429,16 @@
           </w:p>
           <w:p>
             <w:pPr>
-              <w:rPr>
-                <w:rFonts w:ascii="Arial" w:hAnsi="Arial"/>
-                <w:sz w:val="16"/>
-              </w:rPr>
-            </w:pPr>
-          </w:p>
-          <w:p>
-            <w:pPr>
+              <w:keepLines/>
+              <w:rPr>
+                <w:rFonts w:ascii="Arial" w:hAnsi="Arial"/>
+                <w:sz w:val="16"/>
+              </w:rPr>
+            </w:pPr>
+          </w:p>
+          <w:p>
+            <w:pPr>
+              <w:keepLines/>
               <w:rPr>
                 <w:rFonts w:ascii="Arial" w:hAnsi="Arial"/>
                 <w:sz w:val="16"/>
@@ -10384,6 +10454,7 @@
           </w:p>
           <w:p>
             <w:pPr>
+              <w:keepLines/>
               <w:rPr>
                 <w:rFonts w:ascii="Arial" w:hAnsi="Arial"/>
                 <w:sz w:val="16"/>
@@ -10399,6 +10470,7 @@
           </w:p>
           <w:p>
             <w:pPr>
+              <w:keepLines/>
               <w:rPr>
                 <w:rFonts w:ascii="Arial" w:hAnsi="Arial"/>
                 <w:sz w:val="16"/>
@@ -10414,6 +10486,7 @@
           </w:p>
           <w:p>
             <w:pPr>
+              <w:keepLines/>
               <w:rPr>
                 <w:rFonts w:ascii="Arial" w:hAnsi="Arial"/>
                 <w:sz w:val="16"/>
@@ -10429,6 +10502,7 @@
           </w:p>
           <w:p>
             <w:pPr>
+              <w:keepLines/>
               <w:rPr>
                 <w:rFonts w:ascii="Arial" w:hAnsi="Arial"/>
                 <w:sz w:val="16"/>
@@ -10444,6 +10518,7 @@
           </w:p>
           <w:p>
             <w:pPr>
+              <w:keepLines/>
               <w:rPr>
                 <w:rFonts w:ascii="Arial" w:hAnsi="Arial"/>
                 <w:sz w:val="16"/>
@@ -10459,6 +10534,7 @@
           </w:p>
           <w:p>
             <w:pPr>
+              <w:keepLines/>
               <w:rPr>
                 <w:rFonts w:ascii="Arial" w:hAnsi="Arial"/>
                 <w:sz w:val="16"/>
@@ -10474,14 +10550,16 @@
           </w:p>
           <w:p>
             <w:pPr>
-              <w:rPr>
-                <w:rFonts w:ascii="Arial" w:hAnsi="Arial"/>
-                <w:sz w:val="16"/>
-              </w:rPr>
-            </w:pPr>
-          </w:p>
-          <w:p>
-            <w:pPr>
+              <w:keepLines/>
+              <w:rPr>
+                <w:rFonts w:ascii="Arial" w:hAnsi="Arial"/>
+                <w:sz w:val="16"/>
+              </w:rPr>
+            </w:pPr>
+          </w:p>
+          <w:p>
+            <w:pPr>
+              <w:keepLines/>
               <w:rPr>
                 <w:rFonts w:ascii="Arial" w:hAnsi="Arial"/>
                 <w:sz w:val="16"/>
@@ -10497,14 +10575,16 @@
           </w:p>
           <w:p>
             <w:pPr>
-              <w:rPr>
-                <w:rFonts w:ascii="Arial" w:hAnsi="Arial"/>
-                <w:sz w:val="16"/>
-              </w:rPr>
-            </w:pPr>
-          </w:p>
-          <w:p>
-            <w:pPr>
+              <w:keepLines/>
+              <w:rPr>
+                <w:rFonts w:ascii="Arial" w:hAnsi="Arial"/>
+                <w:sz w:val="16"/>
+              </w:rPr>
+            </w:pPr>
+          </w:p>
+          <w:p>
+            <w:pPr>
+              <w:keepLines/>
               <w:rPr>
                 <w:rFonts w:ascii="Arial" w:hAnsi="Arial"/>
                 <w:sz w:val="16"/>
@@ -10520,14 +10600,16 @@
           </w:p>
           <w:p>
             <w:pPr>
-              <w:rPr>
-                <w:rFonts w:ascii="Arial" w:hAnsi="Arial"/>
-                <w:sz w:val="16"/>
-              </w:rPr>
-            </w:pPr>
-          </w:p>
-          <w:p>
-            <w:pPr>
+              <w:keepLines/>
+              <w:rPr>
+                <w:rFonts w:ascii="Arial" w:hAnsi="Arial"/>
+                <w:sz w:val="16"/>
+              </w:rPr>
+            </w:pPr>
+          </w:p>
+          <w:p>
+            <w:pPr>
+              <w:keepLines/>
               <w:rPr>
                 <w:rFonts w:ascii="Arial" w:hAnsi="Arial"/>
                 <w:sz w:val="16"/>
@@ -10543,6 +10625,7 @@
           </w:p>
           <w:p>
             <w:pPr>
+              <w:keepLines/>
               <w:rPr>
                 <w:rFonts w:ascii="Arial" w:hAnsi="Arial"/>
                 <w:sz w:val="16"/>
@@ -10560,6 +10643,7 @@
           </w:tcPr>
           <w:p>
             <w:pPr>
+              <w:keepLines/>
               <w:rPr>
                 <w:sz w:val="16"/>
               </w:rPr>
@@ -10573,6 +10657,7 @@
           </w:p>
           <w:p>
             <w:pPr>
+              <w:keepLines/>
               <w:rPr>
                 <w:sz w:val="16"/>
               </w:rPr>
@@ -10586,6 +10671,7 @@
           </w:p>
           <w:p>
             <w:pPr>
+              <w:keepLines/>
               <w:rPr>
                 <w:sz w:val="16"/>
               </w:rPr>
@@ -10599,6 +10685,7 @@
           </w:p>
           <w:p>
             <w:pPr>
+              <w:keepLines/>
               <w:rPr>
                 <w:sz w:val="16"/>
               </w:rPr>
@@ -10612,6 +10699,7 @@
           </w:p>
           <w:p>
             <w:pPr>
+              <w:keepLines/>
               <w:rPr>
                 <w:sz w:val="16"/>
               </w:rPr>
@@ -10625,6 +10713,7 @@
           </w:p>
           <w:p>
             <w:pPr>
+              <w:keepLines/>
               <w:rPr>
                 <w:sz w:val="16"/>
               </w:rPr>
@@ -10638,6 +10727,7 @@
           </w:p>
           <w:p>
             <w:pPr>
+              <w:keepLines/>
               <w:rPr>
                 <w:sz w:val="16"/>
               </w:rPr>
@@ -10651,6 +10741,7 @@
           </w:p>
           <w:p>
             <w:pPr>
+              <w:keepLines/>
               <w:rPr>
                 <w:sz w:val="16"/>
               </w:rPr>
@@ -10664,6 +10755,7 @@
           </w:p>
           <w:p>
             <w:pPr>
+              <w:keepLines/>
               <w:rPr>
                 <w:sz w:val="16"/>
               </w:rPr>
@@ -10677,6 +10769,7 @@
           </w:p>
           <w:p>
             <w:pPr>
+              <w:keepLines/>
               <w:rPr>
                 <w:sz w:val="16"/>
               </w:rPr>
@@ -10690,6 +10783,7 @@
           </w:p>
           <w:p>
             <w:pPr>
+              <w:keepLines/>
               <w:rPr>
                 <w:sz w:val="16"/>
               </w:rPr>
@@ -10703,6 +10797,7 @@
           </w:p>
           <w:p>
             <w:pPr>
+              <w:keepLines/>
               <w:rPr>
                 <w:sz w:val="16"/>
               </w:rPr>
@@ -10717,6 +10812,7 @@
           <w:p>
             <w:pPr>
               <w:pStyle w:val="BodyText"/>
+              <w:keepLines/>
             </w:pPr>
             <w:r>
               <w:t>Accumulation of material intended for any operation in this list</w:t>
@@ -12530,8 +12626,6 @@
               </w:rPr>
               <w:fldChar w:fldCharType="end"/>
             </w:r>
-            <w:bookmarkStart w:id="0" w:name="_GoBack"/>
-            <w:bookmarkEnd w:id="0"/>
           </w:p>
         </w:tc>
       </w:tr>
@@ -15317,7 +15411,7 @@
 </file>
 
 <file path=customXml/itemProps1.xml><?xml version="1.0" encoding="utf-8"?>
-<ds:datastoreItem xmlns:ds="http://schemas.openxmlformats.org/officeDocument/2006/customXml" ds:itemID="{5C12353F-AF80-46F1-9B74-A685F4F2A064}">
+<ds:datastoreItem xmlns:ds="http://schemas.openxmlformats.org/officeDocument/2006/customXml" ds:itemID="{8035553D-8DB2-4689-8A36-DA702200DF88}">
   <ds:schemaRefs>
     <ds:schemaRef ds:uri="http://schemas.openxmlformats.org/officeDocument/2006/bibliography"/>
   </ds:schemaRefs>

</xml_diff>

<commit_message>
Replace page break with section break. Update paragraph property (#821)
</commit_message>
<xml_diff>
--- a/src/EA.Iws.Api/Documents/MovementMergeTemplate.docx
+++ b/src/EA.Iws.Api/Documents/MovementMergeTemplate.docx
@@ -2879,9 +2879,6 @@
           </w:p>
           <w:p>
             <w:pPr>
-              <w:tabs>
-                <w:tab w:val="left" w:pos="175"/>
-              </w:tabs>
               <w:rPr>
                 <w:sz w:val="16"/>
               </w:rPr>
@@ -3482,9 +3479,6 @@
           </w:p>
           <w:p>
             <w:pPr>
-              <w:tabs>
-                <w:tab w:val="left" w:pos="175"/>
-              </w:tabs>
               <w:rPr>
                 <w:sz w:val="16"/>
               </w:rPr>
@@ -4070,9 +4064,6 @@
           </w:p>
           <w:p>
             <w:pPr>
-              <w:tabs>
-                <w:tab w:val="left" w:pos="175"/>
-              </w:tabs>
               <w:rPr>
                 <w:sz w:val="16"/>
               </w:rPr>
@@ -4836,13 +4827,13 @@
                     <wp:anchor distT="45720" distB="45720" distL="114300" distR="114300" simplePos="0" relativeHeight="251734528" behindDoc="0" locked="0" layoutInCell="1" allowOverlap="1" wp14:anchorId="185612F6" wp14:editId="392217B2">
                       <wp:simplePos x="0" y="0"/>
                       <wp:positionH relativeFrom="column">
-                        <wp:posOffset>395605</wp:posOffset>
+                        <wp:posOffset>398780</wp:posOffset>
                       </wp:positionH>
                       <wp:positionV relativeFrom="paragraph">
                         <wp:posOffset>13970</wp:posOffset>
                       </wp:positionV>
-                      <wp:extent cx="3111500" cy="359410"/>
-                      <wp:effectExtent l="0" t="0" r="12700" b="2540"/>
+                      <wp:extent cx="3111500" cy="201295"/>
+                      <wp:effectExtent l="0" t="0" r="12700" b="8255"/>
                       <wp:wrapNone/>
                       <wp:docPr id="2" name="Text Box 2"/>
                       <wp:cNvGraphicFramePr>
@@ -4857,7 +4848,7 @@
                             <wps:spPr bwMode="auto">
                               <a:xfrm>
                                 <a:off x="0" y="0"/>
-                                <a:ext cx="3111500" cy="359410"/>
+                                <a:ext cx="3111500" cy="201295"/>
                               </a:xfrm>
                               <a:prstGeom prst="rect">
                                 <a:avLst/>
@@ -4941,7 +4932,11 @@
                 </mc:Choice>
                 <mc:Fallback>
                   <w:pict>
-                    <v:shape w14:anchorId="185612F6" id="_x0000_s1032" type="#_x0000_t202" style="position:absolute;margin-left:31.15pt;margin-top:1.1pt;width:245pt;height:28.3pt;z-index:251734528;visibility:visible;mso-wrap-style:square;mso-width-percent:0;mso-height-percent:0;mso-wrap-distance-left:9pt;mso-wrap-distance-top:3.6pt;mso-wrap-distance-right:9pt;mso-wrap-distance-bottom:3.6pt;mso-position-horizontal:absolute;mso-position-horizontal-relative:text;mso-position-vertical:absolute;mso-position-vertical-relative:text;mso-width-percent:0;mso-height-percent:0;mso-width-relative:margin;mso-height-relative:margin;v-text-anchor:top" o:gfxdata="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" filled="f" stroked="f">
+                    <v:shapetype w14:anchorId="185612F6" id="_x0000_t202" coordsize="21600,21600" o:spt="202" path="m,l,21600r21600,l21600,xe">
+                      <v:stroke joinstyle="miter"/>
+                      <v:path gradientshapeok="t" o:connecttype="rect"/>
+                    </v:shapetype>
+                    <v:shape id="_x0000_s1032" type="#_x0000_t202" style="position:absolute;margin-left:31.4pt;margin-top:1.1pt;width:245pt;height:15.85pt;z-index:251734528;visibility:visible;mso-wrap-style:square;mso-width-percent:0;mso-height-percent:0;mso-wrap-distance-left:9pt;mso-wrap-distance-top:3.6pt;mso-wrap-distance-right:9pt;mso-wrap-distance-bottom:3.6pt;mso-position-horizontal:absolute;mso-position-horizontal-relative:text;mso-position-vertical:absolute;mso-position-vertical-relative:text;mso-width-percent:0;mso-height-percent:0;mso-width-relative:margin;mso-height-relative:margin;v-text-anchor:top" o:gfxdata="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" filled="f" stroked="f">
                       <v:textbox inset="0,0,0,0">
                         <w:txbxContent>
                           <w:p>
@@ -5186,16 +5181,6 @@
               </w:rPr>
               <w:tab/>
             </w:r>
-          </w:p>
-          <w:p>
-            <w:pPr>
-              <w:tabs>
-                <w:tab w:val="left" w:pos="175"/>
-              </w:tabs>
-              <w:rPr>
-                <w:sz w:val="16"/>
-              </w:rPr>
-            </w:pPr>
           </w:p>
           <w:p>
             <w:pPr>
@@ -5587,20 +5572,12 @@
               </w:rPr>
             </w:pPr>
           </w:p>
-          <w:p>
-            <w:pPr>
-              <w:rPr>
-                <w:b/>
-                <w:sz w:val="16"/>
-              </w:rPr>
-            </w:pPr>
-          </w:p>
         </w:tc>
       </w:tr>
       <w:tr>
         <w:trPr>
           <w:cantSplit/>
-          <w:trHeight w:val="297"/>
+          <w:trHeight w:val="181"/>
         </w:trPr>
         <w:tc>
           <w:tcPr>
@@ -9086,14 +9063,25 @@
       <w:pPr>
         <w:rPr>
           <w:b/>
+          <w:sz w:val="20"/>
+        </w:rPr>
+        <w:sectPr>
+          <w:pgSz w:w="11906" w:h="16838"/>
+          <w:pgMar w:top="851" w:right="851" w:bottom="567" w:left="1797" w:header="720" w:footer="720" w:gutter="0"/>
+          <w:cols w:space="720"/>
+          <w:docGrid w:linePitch="326"/>
+        </w:sectPr>
+      </w:pPr>
+    </w:p>
+    <w:p>
+      <w:pPr>
+        <w:rPr>
+          <w:b/>
+          <w:sz w:val="20"/>
         </w:rPr>
       </w:pPr>
-      <w:r>
-        <w:rPr>
-          <w:b/>
-        </w:rPr>
-        <w:br w:type="page"/>
-      </w:r>
+      <w:bookmarkStart w:id="0" w:name="_GoBack"/>
+      <w:bookmarkEnd w:id="0"/>
     </w:p>
     <w:tbl>
       <w:tblPr>
@@ -9128,6 +9116,7 @@
           </w:tcPr>
           <w:p>
             <w:pPr>
+              <w:keepLines/>
               <w:jc w:val="center"/>
               <w:rPr>
                 <w:rFonts w:ascii="Arial" w:hAnsi="Arial"/>
@@ -9141,7 +9130,6 @@
                 <w:b/>
                 <w:sz w:val="16"/>
               </w:rPr>
-              <w:lastRenderedPageBreak/>
               <w:t>FOR USE BY CUSTOMS OFFICES (if required by national legislation)</w:t>
             </w:r>
           </w:p>
@@ -9156,6 +9144,7 @@
           </w:tcPr>
           <w:p>
             <w:pPr>
+              <w:keepLines/>
               <w:rPr>
                 <w:b/>
                 <w:sz w:val="16"/>
@@ -9171,6 +9160,7 @@
           </w:p>
           <w:p>
             <w:pPr>
+              <w:keepLines/>
               <w:rPr>
                 <w:sz w:val="16"/>
               </w:rPr>
@@ -9191,13 +9181,15 @@
           </w:p>
           <w:p>
             <w:pPr>
-              <w:rPr>
-                <w:sz w:val="16"/>
-              </w:rPr>
-            </w:pPr>
-          </w:p>
-          <w:p>
-            <w:pPr>
+              <w:keepLines/>
+              <w:rPr>
+                <w:sz w:val="16"/>
+              </w:rPr>
+            </w:pPr>
+          </w:p>
+          <w:p>
+            <w:pPr>
+              <w:keepLines/>
               <w:rPr>
                 <w:sz w:val="16"/>
               </w:rPr>
@@ -9211,13 +9203,15 @@
           </w:p>
           <w:p>
             <w:pPr>
-              <w:rPr>
-                <w:sz w:val="16"/>
-              </w:rPr>
-            </w:pPr>
-          </w:p>
-          <w:p>
-            <w:pPr>
+              <w:keepLines/>
+              <w:rPr>
+                <w:sz w:val="16"/>
+              </w:rPr>
+            </w:pPr>
+          </w:p>
+          <w:p>
+            <w:pPr>
+              <w:keepLines/>
               <w:rPr>
                 <w:sz w:val="16"/>
               </w:rPr>
@@ -9231,13 +9225,15 @@
           </w:p>
           <w:p>
             <w:pPr>
-              <w:rPr>
-                <w:sz w:val="16"/>
-              </w:rPr>
-            </w:pPr>
-          </w:p>
-          <w:p>
-            <w:pPr>
+              <w:keepLines/>
+              <w:rPr>
+                <w:sz w:val="16"/>
+              </w:rPr>
+            </w:pPr>
+          </w:p>
+          <w:p>
+            <w:pPr>
+              <w:keepLines/>
               <w:rPr>
                 <w:sz w:val="16"/>
               </w:rPr>
@@ -9252,6 +9248,7 @@
           </w:tcPr>
           <w:p>
             <w:pPr>
+              <w:keepLines/>
               <w:rPr>
                 <w:b/>
                 <w:sz w:val="16"/>
@@ -9267,6 +9264,7 @@
           </w:p>
           <w:p>
             <w:pPr>
+              <w:keepLines/>
               <w:rPr>
                 <w:sz w:val="16"/>
               </w:rPr>
@@ -9287,13 +9285,15 @@
           </w:p>
           <w:p>
             <w:pPr>
-              <w:rPr>
-                <w:sz w:val="16"/>
-              </w:rPr>
-            </w:pPr>
-          </w:p>
-          <w:p>
-            <w:pPr>
+              <w:keepLines/>
+              <w:rPr>
+                <w:sz w:val="16"/>
+              </w:rPr>
+            </w:pPr>
+          </w:p>
+          <w:p>
+            <w:pPr>
+              <w:keepLines/>
               <w:rPr>
                 <w:sz w:val="16"/>
               </w:rPr>
@@ -9307,13 +9307,15 @@
           </w:p>
           <w:p>
             <w:pPr>
-              <w:rPr>
-                <w:sz w:val="16"/>
-              </w:rPr>
-            </w:pPr>
-          </w:p>
-          <w:p>
-            <w:pPr>
+              <w:keepLines/>
+              <w:rPr>
+                <w:sz w:val="16"/>
+              </w:rPr>
+            </w:pPr>
+          </w:p>
+          <w:p>
+            <w:pPr>
+              <w:keepLines/>
               <w:rPr>
                 <w:sz w:val="16"/>
               </w:rPr>
@@ -9327,13 +9329,15 @@
           </w:p>
           <w:p>
             <w:pPr>
-              <w:rPr>
-                <w:sz w:val="16"/>
-              </w:rPr>
-            </w:pPr>
-          </w:p>
-          <w:p>
-            <w:pPr>
+              <w:keepLines/>
+              <w:rPr>
+                <w:sz w:val="16"/>
+              </w:rPr>
+            </w:pPr>
+          </w:p>
+          <w:p>
+            <w:pPr>
+              <w:keepLines/>
               <w:rPr>
                 <w:sz w:val="16"/>
               </w:rPr>
@@ -9353,6 +9357,7 @@
           </w:tcPr>
           <w:p>
             <w:pPr>
+              <w:keepLines/>
               <w:rPr>
                 <w:b/>
                 <w:sz w:val="16"/>
@@ -9384,6 +9389,7 @@
           <w:p>
             <w:pPr>
               <w:pStyle w:val="Heading1"/>
+              <w:keepLines/>
               <w:rPr>
                 <w:b w:val="0"/>
               </w:rPr>
@@ -9408,6 +9414,7 @@
           <w:p>
             <w:pPr>
               <w:pStyle w:val="Heading1"/>
+              <w:keepLines/>
               <w:rPr>
                 <w:b w:val="0"/>
               </w:rPr>
@@ -9435,6 +9442,7 @@
           </w:tcPr>
           <w:p>
             <w:pPr>
+              <w:keepLines/>
               <w:rPr>
                 <w:sz w:val="16"/>
               </w:rPr>
@@ -9448,6 +9456,7 @@
           </w:p>
           <w:p>
             <w:pPr>
+              <w:keepLines/>
               <w:rPr>
                 <w:sz w:val="16"/>
               </w:rPr>
@@ -9465,6 +9474,7 @@
           <w:p>
             <w:pPr>
               <w:pStyle w:val="Heading1"/>
+              <w:keepLines/>
               <w:rPr>
                 <w:b w:val="0"/>
               </w:rPr>
@@ -9487,6 +9497,7 @@
           </w:tcPr>
           <w:p>
             <w:pPr>
+              <w:keepLines/>
               <w:rPr>
                 <w:sz w:val="16"/>
               </w:rPr>
@@ -9510,6 +9521,7 @@
           <w:p>
             <w:pPr>
               <w:pStyle w:val="Heading1"/>
+              <w:keepLines/>
               <w:rPr>
                 <w:b w:val="0"/>
               </w:rPr>
@@ -9538,6 +9550,7 @@
           </w:tcPr>
           <w:p>
             <w:pPr>
+              <w:keepLines/>
               <w:rPr>
                 <w:sz w:val="16"/>
               </w:rPr>
@@ -9561,6 +9574,7 @@
           </w:tcPr>
           <w:p>
             <w:pPr>
+              <w:keepLines/>
               <w:rPr>
                 <w:sz w:val="16"/>
               </w:rPr>
@@ -9588,6 +9602,7 @@
           </w:tcPr>
           <w:p>
             <w:pPr>
+              <w:keepLines/>
               <w:rPr>
                 <w:sz w:val="16"/>
               </w:rPr>
@@ -9601,6 +9616,7 @@
           </w:p>
           <w:p>
             <w:pPr>
+              <w:keepLines/>
               <w:rPr>
                 <w:sz w:val="16"/>
               </w:rPr>
@@ -9618,6 +9634,7 @@
           <w:p>
             <w:pPr>
               <w:pStyle w:val="Heading1"/>
+              <w:keepLines/>
               <w:rPr>
                 <w:b w:val="0"/>
               </w:rPr>
@@ -9640,6 +9657,7 @@
           </w:tcPr>
           <w:p>
             <w:pPr>
+              <w:keepLines/>
               <w:rPr>
                 <w:sz w:val="16"/>
               </w:rPr>
@@ -9663,6 +9681,7 @@
           <w:p>
             <w:pPr>
               <w:pStyle w:val="Heading1"/>
+              <w:keepLines/>
               <w:rPr>
                 <w:b w:val="0"/>
               </w:rPr>
@@ -9679,13 +9698,16 @@
     </w:tbl>
     <w:p>
       <w:pPr>
+        <w:keepLines/>
         <w:rPr>
           <w:b/>
+          <w:sz w:val="20"/>
         </w:rPr>
       </w:pPr>
     </w:p>
     <w:p>
       <w:pPr>
+        <w:keepLines/>
         <w:rPr>
           <w:b/>
         </w:rPr>
@@ -9735,6 +9757,7 @@
           </w:tcPr>
           <w:p>
             <w:pPr>
+              <w:keepLines/>
               <w:rPr>
                 <w:sz w:val="16"/>
               </w:rPr>
@@ -9758,6 +9781,7 @@
           </w:tcPr>
           <w:p>
             <w:pPr>
+              <w:keepLines/>
               <w:rPr>
                 <w:b/>
                 <w:sz w:val="16"/>
@@ -9773,6 +9797,7 @@
           </w:p>
           <w:p>
             <w:pPr>
+              <w:keepLines/>
               <w:rPr>
                 <w:sz w:val="16"/>
               </w:rPr>
@@ -9794,6 +9819,7 @@
           </w:tcPr>
           <w:p>
             <w:pPr>
+              <w:keepLines/>
               <w:rPr>
                 <w:rFonts w:ascii="Arial" w:hAnsi="Arial"/>
                 <w:sz w:val="16"/>
@@ -9809,6 +9835,7 @@
           </w:p>
           <w:p>
             <w:pPr>
+              <w:keepLines/>
               <w:rPr>
                 <w:rFonts w:ascii="Arial" w:hAnsi="Arial"/>
                 <w:sz w:val="16"/>
@@ -9824,6 +9851,7 @@
           </w:p>
           <w:p>
             <w:pPr>
+              <w:keepLines/>
               <w:rPr>
                 <w:rFonts w:ascii="Arial" w:hAnsi="Arial"/>
                 <w:sz w:val="16"/>
@@ -9839,14 +9867,16 @@
           </w:p>
           <w:p>
             <w:pPr>
-              <w:rPr>
-                <w:rFonts w:ascii="Arial" w:hAnsi="Arial"/>
-                <w:sz w:val="16"/>
-              </w:rPr>
-            </w:pPr>
-          </w:p>
-          <w:p>
-            <w:pPr>
+              <w:keepLines/>
+              <w:rPr>
+                <w:rFonts w:ascii="Arial" w:hAnsi="Arial"/>
+                <w:sz w:val="16"/>
+              </w:rPr>
+            </w:pPr>
+          </w:p>
+          <w:p>
+            <w:pPr>
+              <w:keepLines/>
               <w:rPr>
                 <w:rFonts w:ascii="Arial" w:hAnsi="Arial"/>
                 <w:sz w:val="16"/>
@@ -9862,14 +9892,16 @@
           </w:p>
           <w:p>
             <w:pPr>
-              <w:rPr>
-                <w:rFonts w:ascii="Arial" w:hAnsi="Arial"/>
-                <w:sz w:val="16"/>
-              </w:rPr>
-            </w:pPr>
-          </w:p>
-          <w:p>
-            <w:pPr>
+              <w:keepLines/>
+              <w:rPr>
+                <w:rFonts w:ascii="Arial" w:hAnsi="Arial"/>
+                <w:sz w:val="16"/>
+              </w:rPr>
+            </w:pPr>
+          </w:p>
+          <w:p>
+            <w:pPr>
+              <w:keepLines/>
               <w:rPr>
                 <w:rFonts w:ascii="Arial" w:hAnsi="Arial"/>
                 <w:sz w:val="16"/>
@@ -9892,6 +9924,7 @@
           </w:p>
           <w:p>
             <w:pPr>
+              <w:keepLines/>
               <w:rPr>
                 <w:rFonts w:ascii="Arial" w:hAnsi="Arial"/>
                 <w:sz w:val="16"/>
@@ -9907,6 +9940,7 @@
           </w:p>
           <w:p>
             <w:pPr>
+              <w:keepLines/>
               <w:rPr>
                 <w:rFonts w:ascii="Arial" w:hAnsi="Arial"/>
                 <w:sz w:val="16"/>
@@ -9922,6 +9956,7 @@
           </w:p>
           <w:p>
             <w:pPr>
+              <w:keepLines/>
               <w:rPr>
                 <w:rFonts w:ascii="Arial" w:hAnsi="Arial"/>
                 <w:sz w:val="16"/>
@@ -9937,22 +9972,25 @@
           </w:p>
           <w:p>
             <w:pPr>
-              <w:rPr>
-                <w:rFonts w:ascii="Arial" w:hAnsi="Arial"/>
-                <w:sz w:val="16"/>
-              </w:rPr>
-            </w:pPr>
-          </w:p>
-          <w:p>
-            <w:pPr>
-              <w:rPr>
-                <w:rFonts w:ascii="Arial" w:hAnsi="Arial"/>
-                <w:sz w:val="16"/>
-              </w:rPr>
-            </w:pPr>
-          </w:p>
-          <w:p>
-            <w:pPr>
+              <w:keepLines/>
+              <w:rPr>
+                <w:rFonts w:ascii="Arial" w:hAnsi="Arial"/>
+                <w:sz w:val="16"/>
+              </w:rPr>
+            </w:pPr>
+          </w:p>
+          <w:p>
+            <w:pPr>
+              <w:keepLines/>
+              <w:rPr>
+                <w:rFonts w:ascii="Arial" w:hAnsi="Arial"/>
+                <w:sz w:val="16"/>
+              </w:rPr>
+            </w:pPr>
+          </w:p>
+          <w:p>
+            <w:pPr>
+              <w:keepLines/>
               <w:rPr>
                 <w:rFonts w:ascii="Arial" w:hAnsi="Arial"/>
                 <w:sz w:val="16"/>
@@ -9968,22 +10006,25 @@
           </w:p>
           <w:p>
             <w:pPr>
-              <w:rPr>
-                <w:rFonts w:ascii="Arial" w:hAnsi="Arial"/>
-                <w:sz w:val="16"/>
-              </w:rPr>
-            </w:pPr>
-          </w:p>
-          <w:p>
-            <w:pPr>
-              <w:rPr>
-                <w:rFonts w:ascii="Arial" w:hAnsi="Arial"/>
-                <w:sz w:val="16"/>
-              </w:rPr>
-            </w:pPr>
-          </w:p>
-          <w:p>
-            <w:pPr>
+              <w:keepLines/>
+              <w:rPr>
+                <w:rFonts w:ascii="Arial" w:hAnsi="Arial"/>
+                <w:sz w:val="16"/>
+              </w:rPr>
+            </w:pPr>
+          </w:p>
+          <w:p>
+            <w:pPr>
+              <w:keepLines/>
+              <w:rPr>
+                <w:rFonts w:ascii="Arial" w:hAnsi="Arial"/>
+                <w:sz w:val="16"/>
+              </w:rPr>
+            </w:pPr>
+          </w:p>
+          <w:p>
+            <w:pPr>
+              <w:keepLines/>
               <w:rPr>
                 <w:rFonts w:ascii="Arial" w:hAnsi="Arial"/>
                 <w:sz w:val="16"/>
@@ -9999,6 +10040,7 @@
           </w:p>
           <w:p>
             <w:pPr>
+              <w:keepLines/>
               <w:rPr>
                 <w:rFonts w:ascii="Arial" w:hAnsi="Arial"/>
                 <w:sz w:val="16"/>
@@ -10014,6 +10056,7 @@
           </w:p>
           <w:p>
             <w:pPr>
+              <w:keepLines/>
               <w:rPr>
                 <w:rFonts w:ascii="Arial" w:hAnsi="Arial"/>
                 <w:sz w:val="16"/>
@@ -10029,6 +10072,7 @@
           </w:p>
           <w:p>
             <w:pPr>
+              <w:keepLines/>
               <w:rPr>
                 <w:rFonts w:ascii="Arial" w:hAnsi="Arial"/>
                 <w:sz w:val="16"/>
@@ -10044,6 +10088,7 @@
           </w:p>
           <w:p>
             <w:pPr>
+              <w:keepLines/>
               <w:rPr>
                 <w:rFonts w:ascii="Arial" w:hAnsi="Arial"/>
                 <w:sz w:val="16"/>
@@ -10059,6 +10104,7 @@
           </w:p>
           <w:p>
             <w:pPr>
+              <w:keepLines/>
               <w:rPr>
                 <w:rFonts w:ascii="Arial" w:hAnsi="Arial"/>
                 <w:sz w:val="16"/>
@@ -10074,6 +10120,7 @@
           </w:p>
           <w:p>
             <w:pPr>
+              <w:keepLines/>
               <w:rPr>
                 <w:sz w:val="16"/>
               </w:rPr>
@@ -10092,6 +10139,7 @@
           <w:p>
             <w:pPr>
               <w:pStyle w:val="BodyText"/>
+              <w:keepLines/>
             </w:pPr>
             <w:r>
               <w:t>Deposit into or onto land (e.g., landfill, etc.)</w:t>
@@ -10099,6 +10147,7 @@
           </w:p>
           <w:p>
             <w:pPr>
+              <w:keepLines/>
               <w:rPr>
                 <w:sz w:val="16"/>
               </w:rPr>
@@ -10112,6 +10161,7 @@
           </w:p>
           <w:p>
             <w:pPr>
+              <w:keepLines/>
               <w:rPr>
                 <w:sz w:val="16"/>
               </w:rPr>
@@ -10125,6 +10175,7 @@
           </w:p>
           <w:p>
             <w:pPr>
+              <w:keepLines/>
               <w:rPr>
                 <w:sz w:val="16"/>
               </w:rPr>
@@ -10138,6 +10189,7 @@
           </w:p>
           <w:p>
             <w:pPr>
+              <w:keepLines/>
               <w:rPr>
                 <w:sz w:val="16"/>
               </w:rPr>
@@ -10151,6 +10203,7 @@
           </w:p>
           <w:p>
             <w:pPr>
+              <w:keepLines/>
               <w:rPr>
                 <w:sz w:val="16"/>
               </w:rPr>
@@ -10164,6 +10217,7 @@
           </w:p>
           <w:p>
             <w:pPr>
+              <w:keepLines/>
               <w:rPr>
                 <w:sz w:val="16"/>
               </w:rPr>
@@ -10177,6 +10231,7 @@
           </w:p>
           <w:p>
             <w:pPr>
+              <w:keepLines/>
               <w:rPr>
                 <w:sz w:val="16"/>
               </w:rPr>
@@ -10190,6 +10245,7 @@
           </w:p>
           <w:p>
             <w:pPr>
+              <w:keepLines/>
               <w:rPr>
                 <w:sz w:val="16"/>
               </w:rPr>
@@ -10210,6 +10266,7 @@
           </w:p>
           <w:p>
             <w:pPr>
+              <w:keepLines/>
               <w:rPr>
                 <w:sz w:val="16"/>
               </w:rPr>
@@ -10223,6 +10280,7 @@
           </w:p>
           <w:p>
             <w:pPr>
+              <w:keepLines/>
               <w:rPr>
                 <w:sz w:val="16"/>
               </w:rPr>
@@ -10237,6 +10295,7 @@
           <w:p>
             <w:pPr>
               <w:pStyle w:val="BodyText"/>
+              <w:keepLines/>
             </w:pPr>
             <w:r>
               <w:t>Permanent storage (e.g., emplacement of containers in a mine, etc.)</w:t>
@@ -10244,6 +10303,7 @@
           </w:p>
           <w:p>
             <w:pPr>
+              <w:keepLines/>
               <w:rPr>
                 <w:sz w:val="16"/>
               </w:rPr>
@@ -10257,6 +10317,7 @@
           </w:p>
           <w:p>
             <w:pPr>
+              <w:keepLines/>
               <w:rPr>
                 <w:sz w:val="16"/>
               </w:rPr>
@@ -10270,6 +10331,7 @@
           </w:p>
           <w:p>
             <w:pPr>
+              <w:keepLines/>
               <w:rPr>
                 <w:sz w:val="16"/>
               </w:rPr>
@@ -10283,6 +10345,7 @@
           </w:p>
           <w:p>
             <w:pPr>
+              <w:keepLines/>
               <w:rPr>
                 <w:sz w:val="16"/>
               </w:rPr>
@@ -10300,6 +10363,7 @@
           </w:tcPr>
           <w:p>
             <w:pPr>
+              <w:keepLines/>
               <w:rPr>
                 <w:rFonts w:ascii="Arial" w:hAnsi="Arial"/>
                 <w:sz w:val="16"/>
@@ -10315,22 +10379,25 @@
           </w:p>
           <w:p>
             <w:pPr>
-              <w:rPr>
-                <w:rFonts w:ascii="Arial" w:hAnsi="Arial"/>
-                <w:sz w:val="16"/>
-              </w:rPr>
-            </w:pPr>
-          </w:p>
-          <w:p>
-            <w:pPr>
-              <w:rPr>
-                <w:rFonts w:ascii="Arial" w:hAnsi="Arial"/>
-                <w:sz w:val="16"/>
-              </w:rPr>
-            </w:pPr>
-          </w:p>
-          <w:p>
-            <w:pPr>
+              <w:keepLines/>
+              <w:rPr>
+                <w:rFonts w:ascii="Arial" w:hAnsi="Arial"/>
+                <w:sz w:val="16"/>
+              </w:rPr>
+            </w:pPr>
+          </w:p>
+          <w:p>
+            <w:pPr>
+              <w:keepLines/>
+              <w:rPr>
+                <w:rFonts w:ascii="Arial" w:hAnsi="Arial"/>
+                <w:sz w:val="16"/>
+              </w:rPr>
+            </w:pPr>
+          </w:p>
+          <w:p>
+            <w:pPr>
+              <w:keepLines/>
               <w:rPr>
                 <w:rFonts w:ascii="Arial" w:hAnsi="Arial"/>
                 <w:sz w:val="16"/>
@@ -10346,6 +10413,7 @@
           </w:p>
           <w:p>
             <w:pPr>
+              <w:keepLines/>
               <w:rPr>
                 <w:rFonts w:ascii="Arial" w:hAnsi="Arial"/>
                 <w:sz w:val="16"/>
@@ -10361,14 +10429,16 @@
           </w:p>
           <w:p>
             <w:pPr>
-              <w:rPr>
-                <w:rFonts w:ascii="Arial" w:hAnsi="Arial"/>
-                <w:sz w:val="16"/>
-              </w:rPr>
-            </w:pPr>
-          </w:p>
-          <w:p>
-            <w:pPr>
+              <w:keepLines/>
+              <w:rPr>
+                <w:rFonts w:ascii="Arial" w:hAnsi="Arial"/>
+                <w:sz w:val="16"/>
+              </w:rPr>
+            </w:pPr>
+          </w:p>
+          <w:p>
+            <w:pPr>
+              <w:keepLines/>
               <w:rPr>
                 <w:rFonts w:ascii="Arial" w:hAnsi="Arial"/>
                 <w:sz w:val="16"/>
@@ -10384,6 +10454,7 @@
           </w:p>
           <w:p>
             <w:pPr>
+              <w:keepLines/>
               <w:rPr>
                 <w:rFonts w:ascii="Arial" w:hAnsi="Arial"/>
                 <w:sz w:val="16"/>
@@ -10399,6 +10470,7 @@
           </w:p>
           <w:p>
             <w:pPr>
+              <w:keepLines/>
               <w:rPr>
                 <w:rFonts w:ascii="Arial" w:hAnsi="Arial"/>
                 <w:sz w:val="16"/>
@@ -10414,6 +10486,7 @@
           </w:p>
           <w:p>
             <w:pPr>
+              <w:keepLines/>
               <w:rPr>
                 <w:rFonts w:ascii="Arial" w:hAnsi="Arial"/>
                 <w:sz w:val="16"/>
@@ -10429,6 +10502,7 @@
           </w:p>
           <w:p>
             <w:pPr>
+              <w:keepLines/>
               <w:rPr>
                 <w:rFonts w:ascii="Arial" w:hAnsi="Arial"/>
                 <w:sz w:val="16"/>
@@ -10444,6 +10518,7 @@
           </w:p>
           <w:p>
             <w:pPr>
+              <w:keepLines/>
               <w:rPr>
                 <w:rFonts w:ascii="Arial" w:hAnsi="Arial"/>
                 <w:sz w:val="16"/>
@@ -10459,6 +10534,7 @@
           </w:p>
           <w:p>
             <w:pPr>
+              <w:keepLines/>
               <w:rPr>
                 <w:rFonts w:ascii="Arial" w:hAnsi="Arial"/>
                 <w:sz w:val="16"/>
@@ -10474,14 +10550,16 @@
           </w:p>
           <w:p>
             <w:pPr>
-              <w:rPr>
-                <w:rFonts w:ascii="Arial" w:hAnsi="Arial"/>
-                <w:sz w:val="16"/>
-              </w:rPr>
-            </w:pPr>
-          </w:p>
-          <w:p>
-            <w:pPr>
+              <w:keepLines/>
+              <w:rPr>
+                <w:rFonts w:ascii="Arial" w:hAnsi="Arial"/>
+                <w:sz w:val="16"/>
+              </w:rPr>
+            </w:pPr>
+          </w:p>
+          <w:p>
+            <w:pPr>
+              <w:keepLines/>
               <w:rPr>
                 <w:rFonts w:ascii="Arial" w:hAnsi="Arial"/>
                 <w:sz w:val="16"/>
@@ -10497,14 +10575,16 @@
           </w:p>
           <w:p>
             <w:pPr>
-              <w:rPr>
-                <w:rFonts w:ascii="Arial" w:hAnsi="Arial"/>
-                <w:sz w:val="16"/>
-              </w:rPr>
-            </w:pPr>
-          </w:p>
-          <w:p>
-            <w:pPr>
+              <w:keepLines/>
+              <w:rPr>
+                <w:rFonts w:ascii="Arial" w:hAnsi="Arial"/>
+                <w:sz w:val="16"/>
+              </w:rPr>
+            </w:pPr>
+          </w:p>
+          <w:p>
+            <w:pPr>
+              <w:keepLines/>
               <w:rPr>
                 <w:rFonts w:ascii="Arial" w:hAnsi="Arial"/>
                 <w:sz w:val="16"/>
@@ -10520,14 +10600,16 @@
           </w:p>
           <w:p>
             <w:pPr>
-              <w:rPr>
-                <w:rFonts w:ascii="Arial" w:hAnsi="Arial"/>
-                <w:sz w:val="16"/>
-              </w:rPr>
-            </w:pPr>
-          </w:p>
-          <w:p>
-            <w:pPr>
+              <w:keepLines/>
+              <w:rPr>
+                <w:rFonts w:ascii="Arial" w:hAnsi="Arial"/>
+                <w:sz w:val="16"/>
+              </w:rPr>
+            </w:pPr>
+          </w:p>
+          <w:p>
+            <w:pPr>
+              <w:keepLines/>
               <w:rPr>
                 <w:rFonts w:ascii="Arial" w:hAnsi="Arial"/>
                 <w:sz w:val="16"/>
@@ -10543,6 +10625,7 @@
           </w:p>
           <w:p>
             <w:pPr>
+              <w:keepLines/>
               <w:rPr>
                 <w:rFonts w:ascii="Arial" w:hAnsi="Arial"/>
                 <w:sz w:val="16"/>
@@ -10560,6 +10643,7 @@
           </w:tcPr>
           <w:p>
             <w:pPr>
+              <w:keepLines/>
               <w:rPr>
                 <w:sz w:val="16"/>
               </w:rPr>
@@ -10573,6 +10657,7 @@
           </w:p>
           <w:p>
             <w:pPr>
+              <w:keepLines/>
               <w:rPr>
                 <w:sz w:val="16"/>
               </w:rPr>
@@ -10586,6 +10671,7 @@
           </w:p>
           <w:p>
             <w:pPr>
+              <w:keepLines/>
               <w:rPr>
                 <w:sz w:val="16"/>
               </w:rPr>
@@ -10599,6 +10685,7 @@
           </w:p>
           <w:p>
             <w:pPr>
+              <w:keepLines/>
               <w:rPr>
                 <w:sz w:val="16"/>
               </w:rPr>
@@ -10612,6 +10699,7 @@
           </w:p>
           <w:p>
             <w:pPr>
+              <w:keepLines/>
               <w:rPr>
                 <w:sz w:val="16"/>
               </w:rPr>
@@ -10625,6 +10713,7 @@
           </w:p>
           <w:p>
             <w:pPr>
+              <w:keepLines/>
               <w:rPr>
                 <w:sz w:val="16"/>
               </w:rPr>
@@ -10638,6 +10727,7 @@
           </w:p>
           <w:p>
             <w:pPr>
+              <w:keepLines/>
               <w:rPr>
                 <w:sz w:val="16"/>
               </w:rPr>
@@ -10651,6 +10741,7 @@
           </w:p>
           <w:p>
             <w:pPr>
+              <w:keepLines/>
               <w:rPr>
                 <w:sz w:val="16"/>
               </w:rPr>
@@ -10664,6 +10755,7 @@
           </w:p>
           <w:p>
             <w:pPr>
+              <w:keepLines/>
               <w:rPr>
                 <w:sz w:val="16"/>
               </w:rPr>
@@ -10677,6 +10769,7 @@
           </w:p>
           <w:p>
             <w:pPr>
+              <w:keepLines/>
               <w:rPr>
                 <w:sz w:val="16"/>
               </w:rPr>
@@ -10690,6 +10783,7 @@
           </w:p>
           <w:p>
             <w:pPr>
+              <w:keepLines/>
               <w:rPr>
                 <w:sz w:val="16"/>
               </w:rPr>
@@ -10703,6 +10797,7 @@
           </w:p>
           <w:p>
             <w:pPr>
+              <w:keepLines/>
               <w:rPr>
                 <w:sz w:val="16"/>
               </w:rPr>
@@ -10717,6 +10812,7 @@
           <w:p>
             <w:pPr>
               <w:pStyle w:val="BodyText"/>
+              <w:keepLines/>
             </w:pPr>
             <w:r>
               <w:t>Accumulation of material intended for any operation in this list</w:t>
@@ -12530,8 +12626,6 @@
               </w:rPr>
               <w:fldChar w:fldCharType="end"/>
             </w:r>
-            <w:bookmarkStart w:id="0" w:name="_GoBack"/>
-            <w:bookmarkEnd w:id="0"/>
           </w:p>
         </w:tc>
       </w:tr>
@@ -15317,7 +15411,7 @@
 </file>
 
 <file path=customXml/itemProps1.xml><?xml version="1.0" encoding="utf-8"?>
-<ds:datastoreItem xmlns:ds="http://schemas.openxmlformats.org/officeDocument/2006/customXml" ds:itemID="{5C12353F-AF80-46F1-9B74-A685F4F2A064}">
+<ds:datastoreItem xmlns:ds="http://schemas.openxmlformats.org/officeDocument/2006/customXml" ds:itemID="{8035553D-8DB2-4689-8A36-DA702200DF88}">
   <ds:schemaRefs>
     <ds:schemaRef ds:uri="http://schemas.openxmlformats.org/officeDocument/2006/bibliography"/>
   </ds:schemaRefs>

</xml_diff>